<commit_message>
Updates on assignment 2
</commit_message>
<xml_diff>
--- a/CS231N Assigment Insights.docx
+++ b/CS231N Assigment Insights.docx
@@ -31,7 +31,6 @@
         </w:rPr>
       </w:pPr>
       <w:proofErr w:type="spellStart"/>
-      <w:proofErr w:type="gramStart"/>
       <w:r>
         <w:rPr>
           <w:rFonts w:ascii="Garamond" w:hAnsi="Garamond"/>
@@ -43,14 +42,7 @@
         <w:rPr>
           <w:rFonts w:ascii="Garamond" w:hAnsi="Garamond"/>
         </w:rPr>
-        <w:t>(</w:t>
-      </w:r>
-      <w:proofErr w:type="gramEnd"/>
-      <w:r>
-        <w:rPr>
-          <w:rFonts w:ascii="Garamond" w:hAnsi="Garamond"/>
-        </w:rPr>
-        <w:t>) sums all of the elements in a matrix across a specific axis which you specify</w:t>
+        <w:t>() sums all of the elements in a matrix across a specific axis which you specify</w:t>
       </w:r>
       <w:r>
         <w:rPr>
@@ -125,7 +117,6 @@
         </w:rPr>
       </w:pPr>
       <w:proofErr w:type="spellStart"/>
-      <w:proofErr w:type="gramStart"/>
       <w:r>
         <w:rPr>
           <w:rFonts w:ascii="Garamond" w:hAnsi="Garamond"/>
@@ -133,7 +124,6 @@
         <w:t>Np.argsort</w:t>
       </w:r>
       <w:proofErr w:type="spellEnd"/>
-      <w:proofErr w:type="gramEnd"/>
       <w:r>
         <w:rPr>
           <w:rFonts w:ascii="Garamond" w:hAnsi="Garamond"/>
@@ -199,7 +189,6 @@
         <w:t xml:space="preserve"> = </w:t>
       </w:r>
       <w:proofErr w:type="spellStart"/>
-      <w:proofErr w:type="gramStart"/>
       <w:r>
         <w:rPr>
           <w:rFonts w:ascii="Garamond" w:hAnsi="Garamond"/>
@@ -207,7 +196,6 @@
         <w:t>np.argsort</w:t>
       </w:r>
       <w:proofErr w:type="spellEnd"/>
-      <w:proofErr w:type="gramEnd"/>
       <w:r>
         <w:rPr>
           <w:rFonts w:ascii="Garamond" w:hAnsi="Garamond"/>
@@ -251,14 +239,7 @@
         <w:rPr>
           <w:rFonts w:ascii="Garamond" w:hAnsi="Garamond"/>
         </w:rPr>
-        <w:t>an_</w:t>
-      </w:r>
-      <w:proofErr w:type="gramStart"/>
-      <w:r>
-        <w:rPr>
-          <w:rFonts w:ascii="Garamond" w:hAnsi="Garamond"/>
-        </w:rPr>
-        <w:t>array</w:t>
+        <w:t>an_array</w:t>
       </w:r>
       <w:proofErr w:type="spellEnd"/>
       <w:r>
@@ -268,7 +249,6 @@
         <w:t>[</w:t>
       </w:r>
       <w:proofErr w:type="spellStart"/>
-      <w:proofErr w:type="gramEnd"/>
       <w:r>
         <w:rPr>
           <w:rFonts w:ascii="Garamond" w:hAnsi="Garamond"/>
@@ -316,7 +296,6 @@
         </w:rPr>
       </w:pPr>
       <w:proofErr w:type="spellStart"/>
-      <w:proofErr w:type="gramStart"/>
       <w:r>
         <w:rPr>
           <w:rFonts w:ascii="Garamond" w:hAnsi="Garamond"/>
@@ -324,7 +303,6 @@
         <w:t>Np.bincount</w:t>
       </w:r>
       <w:proofErr w:type="spellEnd"/>
-      <w:proofErr w:type="gramEnd"/>
       <w:r>
         <w:rPr>
           <w:rFonts w:ascii="Garamond" w:hAnsi="Garamond"/>
@@ -369,21 +347,7 @@
         <w:rPr>
           <w:rFonts w:ascii="Garamond" w:hAnsi="Garamond"/>
         </w:rPr>
-        <w:t xml:space="preserve">For </w:t>
-      </w:r>
-      <w:proofErr w:type="gramStart"/>
-      <w:r>
-        <w:rPr>
-          <w:rFonts w:ascii="Garamond" w:hAnsi="Garamond"/>
-        </w:rPr>
-        <w:t>example</w:t>
-      </w:r>
-      <w:proofErr w:type="gramEnd"/>
-      <w:r>
-        <w:rPr>
-          <w:rFonts w:ascii="Garamond" w:hAnsi="Garamond"/>
-        </w:rPr>
-        <w:t xml:space="preserve"> if </w:t>
+        <w:t xml:space="preserve">For example if </w:t>
       </w:r>
       <w:proofErr w:type="spellStart"/>
       <w:r>
@@ -412,7 +376,6 @@
         </w:rPr>
       </w:pPr>
       <w:proofErr w:type="spellStart"/>
-      <w:proofErr w:type="gramStart"/>
       <w:r>
         <w:rPr>
           <w:rFonts w:ascii="Garamond" w:hAnsi="Garamond"/>
@@ -420,7 +383,6 @@
         <w:t>Np.bincount</w:t>
       </w:r>
       <w:proofErr w:type="spellEnd"/>
-      <w:proofErr w:type="gramEnd"/>
       <w:r>
         <w:rPr>
           <w:rFonts w:ascii="Garamond" w:hAnsi="Garamond"/>
@@ -460,7 +422,6 @@
         <w:t xml:space="preserve">You could then use </w:t>
       </w:r>
       <w:proofErr w:type="spellStart"/>
-      <w:proofErr w:type="gramStart"/>
       <w:r>
         <w:rPr>
           <w:rFonts w:ascii="Garamond" w:hAnsi="Garamond"/>
@@ -468,7 +429,6 @@
         <w:t>np.argmax</w:t>
       </w:r>
       <w:proofErr w:type="spellEnd"/>
-      <w:proofErr w:type="gramEnd"/>
       <w:r>
         <w:rPr>
           <w:rFonts w:ascii="Garamond" w:hAnsi="Garamond"/>
@@ -511,21 +471,7 @@
         <w:rPr>
           <w:rFonts w:ascii="Garamond" w:hAnsi="Garamond"/>
         </w:rPr>
-        <w:t xml:space="preserve">Working with one vector to compute an </w:t>
-      </w:r>
-      <w:proofErr w:type="gramStart"/>
-      <w:r>
-        <w:rPr>
-          <w:rFonts w:ascii="Garamond" w:hAnsi="Garamond"/>
-        </w:rPr>
-        <w:t>arithmetic multiple times</w:t>
-      </w:r>
-      <w:proofErr w:type="gramEnd"/>
-      <w:r>
-        <w:rPr>
-          <w:rFonts w:ascii="Garamond" w:hAnsi="Garamond"/>
-        </w:rPr>
-        <w:t xml:space="preserve"> on a larger matrix</w:t>
+        <w:t>Working with one vector to compute an arithmetic multiple times on a larger matrix</w:t>
       </w:r>
     </w:p>
     <w:p>
@@ -611,21 +557,7 @@
         <w:rPr>
           <w:rFonts w:ascii="Garamond" w:hAnsi="Garamond"/>
         </w:rPr>
-        <w:t xml:space="preserve"> – j</w:t>
-      </w:r>
-      <w:proofErr w:type="gramStart"/>
-      <w:r>
-        <w:rPr>
-          <w:rFonts w:ascii="Garamond" w:hAnsi="Garamond"/>
-        </w:rPr>
-        <w:t>[:,</w:t>
-      </w:r>
-      <w:proofErr w:type="gramEnd"/>
-      <w:r>
-        <w:rPr>
-          <w:rFonts w:ascii="Garamond" w:hAnsi="Garamond"/>
-        </w:rPr>
-        <w:t>] will accomplish this</w:t>
+        <w:t xml:space="preserve"> – j[:,] will accomplish this</w:t>
       </w:r>
     </w:p>
     <w:p>
@@ -660,7 +592,6 @@
         <w:t xml:space="preserve"> to create a matrix of the same size as j (can do </w:t>
       </w:r>
       <w:proofErr w:type="spellStart"/>
-      <w:proofErr w:type="gramStart"/>
       <w:r>
         <w:rPr>
           <w:rFonts w:ascii="Garamond" w:hAnsi="Garamond"/>
@@ -668,7 +599,6 @@
         <w:t>np.tile</w:t>
       </w:r>
       <w:proofErr w:type="spellEnd"/>
-      <w:proofErr w:type="gramEnd"/>
       <w:r>
         <w:rPr>
           <w:rFonts w:ascii="Garamond" w:hAnsi="Garamond"/>
@@ -787,21 +717,7 @@
         <w:rPr>
           <w:rFonts w:ascii="Garamond" w:hAnsi="Garamond"/>
         </w:rPr>
-        <w:t>E.g. array</w:t>
-      </w:r>
-      <w:proofErr w:type="gramStart"/>
-      <w:r>
-        <w:rPr>
-          <w:rFonts w:ascii="Garamond" w:hAnsi="Garamond"/>
-        </w:rPr>
-        <w:t>[:,</w:t>
-      </w:r>
-      <w:proofErr w:type="gramEnd"/>
-      <w:r>
-        <w:rPr>
-          <w:rFonts w:ascii="Garamond" w:hAnsi="Garamond"/>
-        </w:rPr>
-        <w:t xml:space="preserve"> 1:3] would get the element from the 1</w:t>
+        <w:t>E.g. array[:, 1:3] would get the element from the 1</w:t>
       </w:r>
       <w:r>
         <w:rPr>
@@ -841,19 +757,11 @@
           <w:rFonts w:ascii="Garamond" w:hAnsi="Garamond"/>
         </w:rPr>
       </w:pPr>
-      <w:proofErr w:type="gramStart"/>
-      <w:r>
-        <w:rPr>
-          <w:rFonts w:ascii="Garamond" w:hAnsi="Garamond"/>
-        </w:rPr>
-        <w:t>[:,</w:t>
-      </w:r>
-      <w:proofErr w:type="gramEnd"/>
-      <w:r>
-        <w:rPr>
-          <w:rFonts w:ascii="Garamond" w:hAnsi="Garamond"/>
-        </w:rPr>
-        <w:t>] is the same as [:,:]</w:t>
+      <w:r>
+        <w:rPr>
+          <w:rFonts w:ascii="Garamond" w:hAnsi="Garamond"/>
+        </w:rPr>
+        <w:t>[:,] is the same as [:,:]</w:t>
       </w:r>
     </w:p>
     <w:p>
@@ -925,7 +833,6 @@
         </w:rPr>
       </w:pPr>
       <w:proofErr w:type="spellStart"/>
-      <w:proofErr w:type="gramStart"/>
       <w:r>
         <w:rPr>
           <w:rFonts w:ascii="Garamond" w:hAnsi="Garamond"/>
@@ -933,7 +840,6 @@
         <w:t>Np.nexaxis</w:t>
       </w:r>
       <w:proofErr w:type="spellEnd"/>
-      <w:proofErr w:type="gramEnd"/>
       <w:r>
         <w:rPr>
           <w:rFonts w:ascii="Garamond" w:hAnsi="Garamond"/>
@@ -1028,7 +934,6 @@
         <w:t xml:space="preserve">Maxes = </w:t>
       </w:r>
       <w:proofErr w:type="spellStart"/>
-      <w:proofErr w:type="gramStart"/>
       <w:r>
         <w:rPr>
           <w:rFonts w:ascii="Garamond" w:hAnsi="Garamond"/>
@@ -1040,14 +945,7 @@
         <w:rPr>
           <w:rFonts w:ascii="Garamond" w:hAnsi="Garamond"/>
         </w:rPr>
-        <w:t>(</w:t>
-      </w:r>
-      <w:proofErr w:type="gramEnd"/>
-      <w:r>
-        <w:rPr>
-          <w:rFonts w:ascii="Garamond" w:hAnsi="Garamond"/>
-        </w:rPr>
-        <w:t>x, axis = 1)</w:t>
+        <w:t>(x, axis = 1)</w:t>
       </w:r>
     </w:p>
     <w:p>
@@ -1065,21 +963,7 @@
         <w:rPr>
           <w:rFonts w:ascii="Garamond" w:hAnsi="Garamond"/>
         </w:rPr>
-        <w:t>Maxes = Maxes</w:t>
-      </w:r>
-      <w:proofErr w:type="gramStart"/>
-      <w:r>
-        <w:rPr>
-          <w:rFonts w:ascii="Garamond" w:hAnsi="Garamond"/>
-        </w:rPr>
-        <w:t>[:,</w:t>
-      </w:r>
-      <w:proofErr w:type="gramEnd"/>
-      <w:r>
-        <w:rPr>
-          <w:rFonts w:ascii="Garamond" w:hAnsi="Garamond"/>
-        </w:rPr>
-        <w:t xml:space="preserve"> </w:t>
+        <w:t xml:space="preserve">Maxes = Maxes[:, </w:t>
       </w:r>
       <w:proofErr w:type="spellStart"/>
       <w:r>
@@ -1162,21 +1046,7 @@
         <w:rPr>
           <w:rFonts w:ascii="Garamond" w:hAnsi="Garamond"/>
         </w:rPr>
-        <w:t>When you use array</w:t>
-      </w:r>
-      <w:proofErr w:type="gramStart"/>
-      <w:r>
-        <w:rPr>
-          <w:rFonts w:ascii="Garamond" w:hAnsi="Garamond"/>
-        </w:rPr>
-        <w:t>[:,</w:t>
-      </w:r>
-      <w:proofErr w:type="gramEnd"/>
-      <w:r>
-        <w:rPr>
-          <w:rFonts w:ascii="Garamond" w:hAnsi="Garamond"/>
-        </w:rPr>
-        <w:t xml:space="preserve">], remember that it means it does some operation or assigns some variable to EVERY ROW AND COLUMN </w:t>
+        <w:t xml:space="preserve">When you use array[:,], remember that it means it does some operation or assigns some variable to EVERY ROW AND COLUMN </w:t>
       </w:r>
     </w:p>
     <w:p>
@@ -1216,21 +1086,7 @@
         <w:rPr>
           <w:rFonts w:ascii="Garamond" w:hAnsi="Garamond"/>
         </w:rPr>
-        <w:t>(array</w:t>
-      </w:r>
-      <w:proofErr w:type="gramStart"/>
-      <w:r>
-        <w:rPr>
-          <w:rFonts w:ascii="Garamond" w:hAnsi="Garamond"/>
-        </w:rPr>
-        <w:t>[:.</w:t>
-      </w:r>
-      <w:proofErr w:type="gramEnd"/>
-      <w:r>
-        <w:rPr>
-          <w:rFonts w:ascii="Garamond" w:hAnsi="Garamond"/>
-        </w:rPr>
-        <w:t xml:space="preserve">]) / </w:t>
+        <w:t xml:space="preserve">(array[:.]) / </w:t>
       </w:r>
       <w:proofErr w:type="spellStart"/>
       <w:r>
@@ -1258,21 +1114,7 @@
         <w:rPr>
           <w:rFonts w:ascii="Garamond" w:hAnsi="Garamond"/>
         </w:rPr>
-        <w:t>(array</w:t>
-      </w:r>
-      <w:proofErr w:type="gramStart"/>
-      <w:r>
-        <w:rPr>
-          <w:rFonts w:ascii="Garamond" w:hAnsi="Garamond"/>
-        </w:rPr>
-        <w:t>[:,</w:t>
-      </w:r>
-      <w:proofErr w:type="gramEnd"/>
-      <w:r>
-        <w:rPr>
-          <w:rFonts w:ascii="Garamond" w:hAnsi="Garamond"/>
-        </w:rPr>
-        <w:t>])) would NOT PERFORM IN THE EXPECTED WAY</w:t>
+        <w:t>(array[:,])) would NOT PERFORM IN THE EXPECTED WAY</w:t>
       </w:r>
     </w:p>
     <w:p>
@@ -1386,21 +1228,7 @@
         <w:rPr>
           <w:rFonts w:ascii="Garamond" w:hAnsi="Garamond"/>
         </w:rPr>
-        <w:t>Fully vectorized version of calculating l2 distances involves expanding (x-</w:t>
-      </w:r>
-      <w:proofErr w:type="gramStart"/>
-      <w:r>
-        <w:rPr>
-          <w:rFonts w:ascii="Garamond" w:hAnsi="Garamond"/>
-        </w:rPr>
-        <w:t>y)^</w:t>
-      </w:r>
-      <w:proofErr w:type="gramEnd"/>
-      <w:r>
-        <w:rPr>
-          <w:rFonts w:ascii="Garamond" w:hAnsi="Garamond"/>
-        </w:rPr>
-        <w:t>2 = x^2 + y^2 -2xy</w:t>
+        <w:t>Fully vectorized version of calculating l2 distances involves expanding (x-y)^2 = x^2 + y^2 -2xy</w:t>
       </w:r>
     </w:p>
     <w:p>
@@ -1418,21 +1246,7 @@
         <w:rPr>
           <w:rFonts w:ascii="Garamond" w:hAnsi="Garamond"/>
         </w:rPr>
-        <w:t>Can obtain the desired size by doing X**2 and summing across the columns then doing Y**2 and summing across the columns -2</w:t>
-      </w:r>
-      <w:proofErr w:type="gramStart"/>
-      <w:r>
-        <w:rPr>
-          <w:rFonts w:ascii="Garamond" w:hAnsi="Garamond"/>
-        </w:rPr>
-        <w:t>x.self</w:t>
-      </w:r>
-      <w:proofErr w:type="gramEnd"/>
-      <w:r>
-        <w:rPr>
-          <w:rFonts w:ascii="Garamond" w:hAnsi="Garamond"/>
-        </w:rPr>
-        <w:t>.X_train.T</w:t>
+        <w:t>Can obtain the desired size by doing X**2 and summing across the columns then doing Y**2 and summing across the columns -2x.self.X_train.T</w:t>
       </w:r>
     </w:p>
     <w:p>
@@ -1491,19 +1305,11 @@
         </w:rPr>
       </w:pPr>
       <w:proofErr w:type="spellStart"/>
-      <w:proofErr w:type="gramStart"/>
-      <w:r>
-        <w:rPr>
-          <w:rFonts w:ascii="Garamond" w:hAnsi="Garamond"/>
-        </w:rPr>
-        <w:t>Np.array</w:t>
-      </w:r>
-      <w:proofErr w:type="gramEnd"/>
-      <w:r>
-        <w:rPr>
-          <w:rFonts w:ascii="Garamond" w:hAnsi="Garamond"/>
-        </w:rPr>
-        <w:t>_split</w:t>
+      <w:r>
+        <w:rPr>
+          <w:rFonts w:ascii="Garamond" w:hAnsi="Garamond"/>
+        </w:rPr>
+        <w:t>Np.array_split</w:t>
       </w:r>
       <w:proofErr w:type="spellEnd"/>
       <w:r>
@@ -1622,7 +1428,6 @@
         <w:t xml:space="preserve">Given an array of predictions and an array of labels, can easily get the accuracy by doing </w:t>
       </w:r>
       <w:proofErr w:type="spellStart"/>
-      <w:proofErr w:type="gramStart"/>
       <w:r>
         <w:rPr>
           <w:rFonts w:ascii="Garamond" w:hAnsi="Garamond"/>
@@ -1634,14 +1439,7 @@
         <w:rPr>
           <w:rFonts w:ascii="Garamond" w:hAnsi="Garamond"/>
         </w:rPr>
-        <w:t>(</w:t>
-      </w:r>
-      <w:proofErr w:type="gramEnd"/>
-      <w:r>
-        <w:rPr>
-          <w:rFonts w:ascii="Garamond" w:hAnsi="Garamond"/>
-        </w:rPr>
-        <w:t>predictions == labels)</w:t>
+        <w:t>(predictions == labels)</w:t>
       </w:r>
     </w:p>
     <w:p>
@@ -1661,21 +1459,7 @@
         <w:rPr>
           <w:rFonts w:ascii="Garamond" w:hAnsi="Garamond"/>
         </w:rPr>
-        <w:t xml:space="preserve">If you’re getting 100% </w:t>
-      </w:r>
-      <w:proofErr w:type="gramStart"/>
-      <w:r>
-        <w:rPr>
-          <w:rFonts w:ascii="Garamond" w:hAnsi="Garamond"/>
-        </w:rPr>
-        <w:t>accuracy</w:t>
-      </w:r>
-      <w:proofErr w:type="gramEnd"/>
-      <w:r>
-        <w:rPr>
-          <w:rFonts w:ascii="Garamond" w:hAnsi="Garamond"/>
-        </w:rPr>
-        <w:t xml:space="preserve"> you’re most definitely </w:t>
+        <w:t xml:space="preserve">If you’re getting 100% accuracy you’re most definitely </w:t>
       </w:r>
       <w:r>
         <w:rPr>
@@ -1757,19 +1541,11 @@
           <w:rFonts w:ascii="Garamond" w:hAnsi="Garamond"/>
         </w:rPr>
       </w:pPr>
-      <w:proofErr w:type="gramStart"/>
-      <w:r>
-        <w:rPr>
-          <w:rFonts w:ascii="Garamond" w:hAnsi="Garamond"/>
-        </w:rPr>
-        <w:t>Typically</w:t>
-      </w:r>
-      <w:proofErr w:type="gramEnd"/>
-      <w:r>
-        <w:rPr>
-          <w:rFonts w:ascii="Garamond" w:hAnsi="Garamond"/>
-        </w:rPr>
-        <w:t xml:space="preserve"> it’s called K-cross validation because for each value of k (in a k-nearest neighbor program) we train each value of k </w:t>
+      <w:r>
+        <w:rPr>
+          <w:rFonts w:ascii="Garamond" w:hAnsi="Garamond"/>
+        </w:rPr>
+        <w:t xml:space="preserve">Typically it’s called K-cross validation because for each value of k (in a k-nearest neighbor program) we train each value of k </w:t>
       </w:r>
       <w:proofErr w:type="spellStart"/>
       <w:r>
@@ -1937,7 +1713,6 @@
         <w:t xml:space="preserve">To get the training data in this case, use </w:t>
       </w:r>
       <w:proofErr w:type="spellStart"/>
-      <w:proofErr w:type="gramStart"/>
       <w:r>
         <w:rPr>
           <w:rFonts w:ascii="Garamond" w:hAnsi="Garamond"/>
@@ -1947,7 +1722,6 @@
         <w:t>np.concatenate</w:t>
       </w:r>
       <w:proofErr w:type="spellEnd"/>
-      <w:proofErr w:type="gramEnd"/>
       <w:r>
         <w:rPr>
           <w:rFonts w:ascii="Garamond" w:hAnsi="Garamond"/>
@@ -2041,7 +1815,6 @@
         <w:t xml:space="preserve">Thus you need to add the two different dimension of training data e.g. in the picture round 2 above set_1 (1 dimension) + set_2 (8 dimension) then call </w:t>
       </w:r>
       <w:proofErr w:type="spellStart"/>
-      <w:proofErr w:type="gramStart"/>
       <w:r>
         <w:rPr>
           <w:rFonts w:ascii="Garamond" w:hAnsi="Garamond"/>
@@ -2049,7 +1822,6 @@
         <w:t>np.concatenate</w:t>
       </w:r>
       <w:proofErr w:type="spellEnd"/>
-      <w:proofErr w:type="gramEnd"/>
       <w:r>
         <w:rPr>
           <w:rFonts w:ascii="Garamond" w:hAnsi="Garamond"/>
@@ -2108,21 +1880,7 @@
         <w:rPr>
           <w:rFonts w:ascii="Garamond" w:hAnsi="Garamond"/>
         </w:rPr>
-        <w:t>Becomes like [[</w:t>
-      </w:r>
-      <w:proofErr w:type="gramStart"/>
-      <w:r>
-        <w:rPr>
-          <w:rFonts w:ascii="Garamond" w:hAnsi="Garamond"/>
-        </w:rPr>
-        <w:t>array[</w:t>
-      </w:r>
-      <w:proofErr w:type="gramEnd"/>
-      <w:r>
-        <w:rPr>
-          <w:rFonts w:ascii="Garamond" w:hAnsi="Garamond"/>
-        </w:rPr>
-        <w:t xml:space="preserve">…], array[…]] and </w:t>
+        <w:t xml:space="preserve">Becomes like [[array[…], array[…]] and </w:t>
       </w:r>
       <w:proofErr w:type="spellStart"/>
       <w:r>
@@ -2652,21 +2410,7 @@
         <w:rPr>
           <w:rFonts w:ascii="Garamond" w:hAnsi="Garamond"/>
         </w:rPr>
-        <w:t xml:space="preserve"> and </w:t>
-      </w:r>
-      <w:proofErr w:type="gramStart"/>
-      <w:r>
-        <w:rPr>
-          <w:rFonts w:ascii="Garamond" w:hAnsi="Garamond"/>
-        </w:rPr>
-        <w:t>max(</w:t>
-      </w:r>
-      <w:proofErr w:type="gramEnd"/>
-      <w:r>
-        <w:rPr>
-          <w:rFonts w:ascii="Garamond" w:hAnsi="Garamond"/>
-        </w:rPr>
-        <w:t>0, -</w:t>
+        <w:t xml:space="preserve"> and max(0, -</w:t>
       </w:r>
       <w:proofErr w:type="spellStart"/>
       <w:r>
@@ -2819,21 +2563,7 @@
         <w:rPr>
           <w:rFonts w:ascii="Garamond" w:hAnsi="Garamond"/>
         </w:rPr>
-        <w:t xml:space="preserve">Could also change the loss function so that it’s </w:t>
-      </w:r>
-      <w:proofErr w:type="gramStart"/>
-      <w:r>
-        <w:rPr>
-          <w:rFonts w:ascii="Garamond" w:hAnsi="Garamond"/>
-        </w:rPr>
-        <w:t>max(</w:t>
-      </w:r>
-      <w:proofErr w:type="gramEnd"/>
-      <w:r>
-        <w:rPr>
-          <w:rFonts w:ascii="Garamond" w:hAnsi="Garamond"/>
-        </w:rPr>
-        <w:t xml:space="preserve">0,….)^2 </w:t>
+        <w:t xml:space="preserve">Could also change the loss function so that it’s max(0,….)^2 </w:t>
       </w:r>
     </w:p>
     <w:p>
@@ -3231,27 +2961,13 @@
         <w:rPr>
           <w:rFonts w:ascii="Garamond" w:hAnsi="Garamond"/>
         </w:rPr>
-        <w:t xml:space="preserve">At the start, when W is small and initialized randomly, expect loss to be -log(1/c) which </w:t>
-      </w:r>
-      <w:proofErr w:type="gramStart"/>
-      <w:r>
-        <w:rPr>
-          <w:rFonts w:ascii="Garamond" w:hAnsi="Garamond"/>
-        </w:rPr>
-        <w:t>log</w:t>
-      </w:r>
-      <w:r>
-        <w:rPr>
-          <w:rFonts w:ascii="Garamond" w:hAnsi="Garamond"/>
-        </w:rPr>
-        <w:t>(</w:t>
-      </w:r>
-      <w:proofErr w:type="gramEnd"/>
-      <w:r>
-        <w:rPr>
-          <w:rFonts w:ascii="Garamond" w:hAnsi="Garamond"/>
-        </w:rPr>
-        <w:t>c )</w:t>
+        <w:t>At the start, when W is small and initialized randomly, expect loss to be -log(1/c) which log</w:t>
+      </w:r>
+      <w:r>
+        <w:rPr>
+          <w:rFonts w:ascii="Garamond" w:hAnsi="Garamond"/>
+        </w:rPr>
+        <w:t>(c )</w:t>
       </w:r>
     </w:p>
     <w:p>
@@ -3536,21 +3252,7 @@
         <w:rPr>
           <w:rFonts w:ascii="Garamond" w:hAnsi="Garamond"/>
         </w:rPr>
-        <w:t xml:space="preserve">For </w:t>
-      </w:r>
-      <w:proofErr w:type="gramStart"/>
-      <w:r>
-        <w:rPr>
-          <w:rFonts w:ascii="Garamond" w:hAnsi="Garamond"/>
-        </w:rPr>
-        <w:t>example</w:t>
-      </w:r>
-      <w:proofErr w:type="gramEnd"/>
-      <w:r>
-        <w:rPr>
-          <w:rFonts w:ascii="Garamond" w:hAnsi="Garamond"/>
-        </w:rPr>
-        <w:t xml:space="preserve"> in the expression above, ai represents the score for one class </w:t>
+        <w:t xml:space="preserve">For example in the expression above, ai represents the score for one class </w:t>
       </w:r>
     </w:p>
     <w:p>
@@ -3772,7 +3474,6 @@
         <w:t xml:space="preserve"> = j and when </w:t>
       </w:r>
       <w:proofErr w:type="spellStart"/>
-      <w:proofErr w:type="gramStart"/>
       <w:r>
         <w:rPr>
           <w:rFonts w:ascii="Garamond" w:hAnsi="Garamond"/>
@@ -3784,14 +3485,7 @@
         <w:rPr>
           <w:rFonts w:ascii="Garamond" w:hAnsi="Garamond"/>
         </w:rPr>
-        <w:t xml:space="preserve"> !</w:t>
-      </w:r>
-      <w:proofErr w:type="gramEnd"/>
-      <w:r>
-        <w:rPr>
-          <w:rFonts w:ascii="Garamond" w:hAnsi="Garamond"/>
-        </w:rPr>
-        <w:t>= j</w:t>
+        <w:t xml:space="preserve"> != j</w:t>
       </w:r>
     </w:p>
     <w:p>
@@ -3890,7 +3584,6 @@
         <w:t xml:space="preserve">=j and </w:t>
       </w:r>
       <w:proofErr w:type="spellStart"/>
-      <w:proofErr w:type="gramStart"/>
       <w:r>
         <w:rPr>
           <w:rFonts w:ascii="Garamond" w:hAnsi="Garamond"/>
@@ -3902,14 +3595,7 @@
         <w:rPr>
           <w:rFonts w:ascii="Garamond" w:hAnsi="Garamond"/>
         </w:rPr>
-        <w:t xml:space="preserve"> !</w:t>
-      </w:r>
-      <w:proofErr w:type="gramEnd"/>
-      <w:r>
-        <w:rPr>
-          <w:rFonts w:ascii="Garamond" w:hAnsi="Garamond"/>
-        </w:rPr>
-        <w:t>= j</w:t>
+        <w:t xml:space="preserve"> != j</w:t>
       </w:r>
     </w:p>
     <w:p>
@@ -4078,14 +3764,7 @@
         <w:rPr>
           <w:rFonts w:ascii="Garamond" w:hAnsi="Garamond"/>
         </w:rPr>
-        <w:t>∂L /∂</w:t>
-      </w:r>
-      <w:proofErr w:type="gramStart"/>
-      <w:r>
-        <w:rPr>
-          <w:rFonts w:ascii="Garamond" w:hAnsi="Garamond"/>
-        </w:rPr>
-        <w:t>Y</w:t>
+        <w:t>∂L /∂Y</w:t>
       </w:r>
       <w:r>
         <w:t xml:space="preserve">  </w:t>
@@ -4094,14 +3773,7 @@
         <w:rPr>
           <w:rFonts w:ascii="Garamond" w:hAnsi="Garamond"/>
         </w:rPr>
-        <w:t>if</w:t>
-      </w:r>
-      <w:proofErr w:type="gramEnd"/>
-      <w:r>
-        <w:rPr>
-          <w:rFonts w:ascii="Garamond" w:hAnsi="Garamond"/>
-        </w:rPr>
-        <w:t xml:space="preserve"> </w:t>
+        <w:t xml:space="preserve">if </w:t>
       </w:r>
       <w:r>
         <w:rPr>
@@ -4159,21 +3831,7 @@
         <w:rPr>
           <w:rFonts w:ascii="Garamond" w:hAnsi="Garamond"/>
         </w:rPr>
-        <w:t xml:space="preserve">The best way to make sure </w:t>
-      </w:r>
-      <w:proofErr w:type="gramStart"/>
-      <w:r>
-        <w:rPr>
-          <w:rFonts w:ascii="Garamond" w:hAnsi="Garamond"/>
-        </w:rPr>
-        <w:t>you’re</w:t>
-      </w:r>
-      <w:proofErr w:type="gramEnd"/>
-      <w:r>
-        <w:rPr>
-          <w:rFonts w:ascii="Garamond" w:hAnsi="Garamond"/>
-        </w:rPr>
-        <w:t xml:space="preserve"> gradients are correct are to</w:t>
+        <w:t>The best way to make sure you’re gradients are correct are to</w:t>
       </w:r>
     </w:p>
     <w:p>
@@ -4317,7 +3975,6 @@
         <w:t xml:space="preserve">The only difference, is that to get the correct dimension – need to do </w:t>
       </w:r>
       <w:proofErr w:type="spellStart"/>
-      <w:proofErr w:type="gramStart"/>
       <w:r>
         <w:rPr>
           <w:rFonts w:ascii="Garamond" w:hAnsi="Garamond"/>
@@ -4329,14 +3986,7 @@
         <w:rPr>
           <w:rFonts w:ascii="Garamond" w:hAnsi="Garamond"/>
         </w:rPr>
-        <w:t>(</w:t>
-      </w:r>
-      <w:proofErr w:type="gramEnd"/>
-      <w:r>
-        <w:rPr>
-          <w:rFonts w:ascii="Garamond" w:hAnsi="Garamond"/>
-        </w:rPr>
-        <w:t>dz2, axis=0) – summing down the rows since bias is essentially a vector</w:t>
+        <w:t>(dz2, axis=0) – summing down the rows since bias is essentially a vector</w:t>
       </w:r>
     </w:p>
     <w:p>
@@ -4523,7 +4173,6 @@
         <w:t xml:space="preserve">Implemented as X -= </w:t>
       </w:r>
       <w:proofErr w:type="spellStart"/>
-      <w:proofErr w:type="gramStart"/>
       <w:r>
         <w:rPr>
           <w:rFonts w:ascii="Garamond" w:hAnsi="Garamond"/>
@@ -4531,7 +4180,6 @@
         <w:t>np.mean</w:t>
       </w:r>
       <w:proofErr w:type="spellEnd"/>
-      <w:proofErr w:type="gramEnd"/>
       <w:r>
         <w:rPr>
           <w:rFonts w:ascii="Garamond" w:hAnsi="Garamond"/>
@@ -4667,7 +4315,6 @@
         <w:t xml:space="preserve">Dividing by std as X /= </w:t>
       </w:r>
       <w:proofErr w:type="spellStart"/>
-      <w:proofErr w:type="gramStart"/>
       <w:r>
         <w:rPr>
           <w:rFonts w:ascii="Garamond" w:hAnsi="Garamond"/>
@@ -4679,14 +4326,7 @@
         <w:rPr>
           <w:rFonts w:ascii="Garamond" w:hAnsi="Garamond"/>
         </w:rPr>
-        <w:t>(</w:t>
-      </w:r>
-      <w:proofErr w:type="gramEnd"/>
-      <w:r>
-        <w:rPr>
-          <w:rFonts w:ascii="Garamond" w:hAnsi="Garamond"/>
-        </w:rPr>
-        <w:t>X, axis = 0)</w:t>
+        <w:t>(X, axis = 0)</w:t>
       </w:r>
     </w:p>
     <w:p>
@@ -4741,6 +4381,7 @@
       <w:r>
         <w:rPr>
           <w:rFonts w:ascii="Garamond" w:hAnsi="Garamond"/>
+          <w:noProof/>
         </w:rPr>
         <w:drawing>
           <wp:anchor distT="0" distB="0" distL="114300" distR="114300" simplePos="0" relativeHeight="251658240" behindDoc="1" locked="0" layoutInCell="1" allowOverlap="1" wp14:anchorId="5E7F6778" wp14:editId="31467CE3">
@@ -4929,23 +4570,13 @@
         </w:rPr>
         <w:t xml:space="preserve"> = </w:t>
       </w:r>
-      <w:proofErr w:type="gramStart"/>
-      <w:r>
-        <w:rPr>
-          <w:rFonts w:ascii="Garamond" w:hAnsi="Garamond"/>
-          <w:b/>
-          <w:bCs/>
-        </w:rPr>
-        <w:t>np.dot(</w:t>
-      </w:r>
-      <w:proofErr w:type="gramEnd"/>
-      <w:r>
-        <w:rPr>
-          <w:rFonts w:ascii="Garamond" w:hAnsi="Garamond"/>
-          <w:b/>
-          <w:bCs/>
-        </w:rPr>
-        <w:t xml:space="preserve">X.T, X) / </w:t>
+      <w:r>
+        <w:rPr>
+          <w:rFonts w:ascii="Garamond" w:hAnsi="Garamond"/>
+          <w:b/>
+          <w:bCs/>
+        </w:rPr>
+        <w:t xml:space="preserve">np.dot(X.T, X) / </w:t>
       </w:r>
       <w:proofErr w:type="spellStart"/>
       <w:r>
@@ -5181,7 +4812,6 @@
         </w:rPr>
       </w:pPr>
       <w:proofErr w:type="spellStart"/>
-      <w:proofErr w:type="gramStart"/>
       <w:r>
         <w:rPr>
           <w:rFonts w:ascii="Garamond" w:hAnsi="Garamond"/>
@@ -5197,16 +4827,7 @@
           <w:b/>
           <w:bCs/>
         </w:rPr>
-        <w:t xml:space="preserve">  =</w:t>
-      </w:r>
-      <w:proofErr w:type="gramEnd"/>
-      <w:r>
-        <w:rPr>
-          <w:rFonts w:ascii="Garamond" w:hAnsi="Garamond"/>
-          <w:b/>
-          <w:bCs/>
-        </w:rPr>
-        <w:t xml:space="preserve"> np.dot(X, U)</w:t>
+        <w:t xml:space="preserve">  = np.dot(X, U)</w:t>
       </w:r>
     </w:p>
     <w:p>
@@ -5340,25 +4961,7 @@
           <w:b/>
           <w:bCs/>
         </w:rPr>
-        <w:t xml:space="preserve"> = </w:t>
-      </w:r>
-      <w:proofErr w:type="gramStart"/>
-      <w:r>
-        <w:rPr>
-          <w:rFonts w:ascii="Garamond" w:hAnsi="Garamond"/>
-          <w:b/>
-          <w:bCs/>
-        </w:rPr>
-        <w:t>np.dot(</w:t>
-      </w:r>
-      <w:proofErr w:type="gramEnd"/>
-      <w:r>
-        <w:rPr>
-          <w:rFonts w:ascii="Garamond" w:hAnsi="Garamond"/>
-          <w:b/>
-          <w:bCs/>
-        </w:rPr>
-        <w:t>X, U[:,:100])</w:t>
+        <w:t xml:space="preserve"> = np.dot(X, U[:,:100])</w:t>
       </w:r>
     </w:p>
     <w:p>
@@ -5421,6 +5024,7 @@
           <w:rFonts w:ascii="Garamond" w:hAnsi="Garamond"/>
           <w:b/>
           <w:bCs/>
+          <w:noProof/>
         </w:rPr>
         <w:drawing>
           <wp:inline distT="0" distB="0" distL="0" distR="0" wp14:anchorId="23DDD79B" wp14:editId="26C79AAC">
@@ -5557,7 +5161,6 @@
         <w:t xml:space="preserve"> / </w:t>
       </w:r>
       <w:proofErr w:type="spellStart"/>
-      <w:proofErr w:type="gramStart"/>
       <w:r>
         <w:rPr>
           <w:rFonts w:ascii="Garamond" w:hAnsi="Garamond"/>
@@ -5567,7 +5170,6 @@
         <w:t>np.sqrt</w:t>
       </w:r>
       <w:proofErr w:type="spellEnd"/>
-      <w:proofErr w:type="gramEnd"/>
       <w:r>
         <w:rPr>
           <w:rFonts w:ascii="Garamond" w:hAnsi="Garamond"/>
@@ -5939,23 +5541,13 @@
         <w:t xml:space="preserve">W = 0.01 * </w:t>
       </w:r>
       <w:proofErr w:type="spellStart"/>
-      <w:proofErr w:type="gramStart"/>
-      <w:r>
-        <w:rPr>
-          <w:rFonts w:ascii="Garamond" w:hAnsi="Garamond"/>
-          <w:b/>
-          <w:bCs/>
-        </w:rPr>
-        <w:t>np.random</w:t>
-      </w:r>
-      <w:proofErr w:type="gramEnd"/>
-      <w:r>
-        <w:rPr>
-          <w:rFonts w:ascii="Garamond" w:hAnsi="Garamond"/>
-          <w:b/>
-          <w:bCs/>
-        </w:rPr>
-        <w:t>.randn</w:t>
+      <w:r>
+        <w:rPr>
+          <w:rFonts w:ascii="Garamond" w:hAnsi="Garamond"/>
+          <w:b/>
+          <w:bCs/>
+        </w:rPr>
+        <w:t>np.random.randn</w:t>
       </w:r>
       <w:proofErr w:type="spellEnd"/>
       <w:r>
@@ -6077,23 +5669,13 @@
         <w:t xml:space="preserve">W = </w:t>
       </w:r>
       <w:proofErr w:type="spellStart"/>
-      <w:proofErr w:type="gramStart"/>
-      <w:r>
-        <w:rPr>
-          <w:rFonts w:ascii="Garamond" w:hAnsi="Garamond"/>
-          <w:b/>
-          <w:bCs/>
-        </w:rPr>
-        <w:t>np.random</w:t>
-      </w:r>
-      <w:proofErr w:type="gramEnd"/>
-      <w:r>
-        <w:rPr>
-          <w:rFonts w:ascii="Garamond" w:hAnsi="Garamond"/>
-          <w:b/>
-          <w:bCs/>
-        </w:rPr>
-        <w:t>.randn</w:t>
+      <w:r>
+        <w:rPr>
+          <w:rFonts w:ascii="Garamond" w:hAnsi="Garamond"/>
+          <w:b/>
+          <w:bCs/>
+        </w:rPr>
+        <w:t>np.random.randn</w:t>
       </w:r>
       <w:proofErr w:type="spellEnd"/>
       <w:r>
@@ -6268,21 +5850,7 @@
         <w:rPr>
           <w:rFonts w:ascii="Garamond" w:hAnsi="Garamond"/>
         </w:rPr>
-        <w:t xml:space="preserve">Add term ½ * regularization * weight^2 (or </w:t>
-      </w:r>
-      <w:proofErr w:type="gramStart"/>
-      <w:r>
-        <w:rPr>
-          <w:rFonts w:ascii="Garamond" w:hAnsi="Garamond"/>
-        </w:rPr>
-        <w:t>np.dot(</w:t>
-      </w:r>
-      <w:proofErr w:type="gramEnd"/>
-      <w:r>
-        <w:rPr>
-          <w:rFonts w:ascii="Garamond" w:hAnsi="Garamond"/>
-        </w:rPr>
-        <w:t>W.W))</w:t>
+        <w:t>Add term ½ * regularization * weight^2 (or np.dot(W.W))</w:t>
       </w:r>
     </w:p>
     <w:p>
@@ -6477,6 +6045,7 @@
       <w:r>
         <w:rPr>
           <w:rFonts w:ascii="Garamond" w:hAnsi="Garamond"/>
+          <w:noProof/>
         </w:rPr>
         <w:lastRenderedPageBreak/>
         <w:drawing>
@@ -6922,6 +6491,9 @@
     <w:p/>
     <w:p>
       <w:r>
+        <w:rPr>
+          <w:noProof/>
+        </w:rPr>
         <w:drawing>
           <wp:inline distT="0" distB="0" distL="0" distR="0" wp14:anchorId="41C6A6DF" wp14:editId="7CFC8EF3">
             <wp:extent cx="5359400" cy="1574800"/>
@@ -7660,7 +7232,6 @@
         </w:rPr>
         <w:t>D</w:t>
       </w:r>
-      <w:proofErr w:type="gramStart"/>
       <w:r>
         <w:rPr>
           <w:rStyle w:val="mn"/>
@@ -7694,7 +7265,6 @@
         </w:rPr>
         <w:t>⋅</w:t>
       </w:r>
-      <w:proofErr w:type="gramEnd"/>
       <w:r>
         <w:rPr>
           <w:rStyle w:val="mi"/>
@@ -8269,6 +7839,7 @@
       <w:r>
         <w:rPr>
           <w:rFonts w:ascii="Garamond" w:hAnsi="Garamond"/>
+          <w:noProof/>
         </w:rPr>
         <w:drawing>
           <wp:inline distT="0" distB="0" distL="0" distR="0" wp14:anchorId="2C6A45AA" wp14:editId="62F63AB6">
@@ -8309,20 +7880,6 @@
     </w:p>
     <w:p>
       <w:pPr>
-        <w:rPr>
-          <w:rFonts w:ascii="Garamond" w:hAnsi="Garamond"/>
-        </w:rPr>
-      </w:pPr>
-    </w:p>
-    <w:p>
-      <w:pPr>
-        <w:rPr>
-          <w:rFonts w:ascii="Garamond" w:hAnsi="Garamond"/>
-        </w:rPr>
-      </w:pPr>
-    </w:p>
-    <w:p>
-      <w:pPr>
         <w:pStyle w:val="ListParagraph"/>
         <w:numPr>
           <w:ilvl w:val="0"/>
@@ -8338,8 +7895,856 @@
         </w:rPr>
         <w:t>No need to use zero padding for pooling since we are just using it to down-sample images</w:t>
       </w:r>
+    </w:p>
+    <w:p>
+      <w:pPr>
+        <w:rPr>
+          <w:rFonts w:ascii="Garamond" w:hAnsi="Garamond"/>
+        </w:rPr>
+      </w:pPr>
+    </w:p>
+    <w:p>
+      <w:pPr>
+        <w:rPr>
+          <w:rFonts w:ascii="Garamond" w:hAnsi="Garamond"/>
+        </w:rPr>
+      </w:pPr>
+    </w:p>
+    <w:p>
+      <w:pPr>
+        <w:rPr>
+          <w:rFonts w:ascii="Garamond" w:hAnsi="Garamond"/>
+          <w:b/>
+          <w:bCs/>
+        </w:rPr>
+      </w:pPr>
+      <w:r>
+        <w:rPr>
+          <w:rFonts w:ascii="Garamond" w:hAnsi="Garamond"/>
+          <w:b/>
+          <w:bCs/>
+        </w:rPr>
+        <w:t xml:space="preserve">Higher-Level Ideas: </w:t>
+      </w:r>
+    </w:p>
+    <w:p>
+      <w:pPr>
+        <w:pStyle w:val="ListParagraph"/>
+        <w:numPr>
+          <w:ilvl w:val="0"/>
+          <w:numId w:val="35"/>
+        </w:numPr>
+        <w:rPr>
+          <w:rFonts w:ascii="Garamond" w:hAnsi="Garamond"/>
+          <w:b/>
+          <w:bCs/>
+        </w:rPr>
+      </w:pPr>
+      <w:r>
+        <w:rPr>
+          <w:rFonts w:ascii="Garamond" w:hAnsi="Garamond"/>
+        </w:rPr>
+        <w:t xml:space="preserve">Trends towards smaller filters and deeper architectures </w:t>
+      </w:r>
+    </w:p>
+    <w:p>
+      <w:pPr>
+        <w:pStyle w:val="ListParagraph"/>
+        <w:numPr>
+          <w:ilvl w:val="0"/>
+          <w:numId w:val="35"/>
+        </w:numPr>
+        <w:rPr>
+          <w:rFonts w:ascii="Garamond" w:hAnsi="Garamond"/>
+          <w:b/>
+          <w:bCs/>
+        </w:rPr>
+      </w:pPr>
+      <w:r>
+        <w:rPr>
+          <w:rFonts w:ascii="Garamond" w:hAnsi="Garamond"/>
+        </w:rPr>
+        <w:t xml:space="preserve">Trends towards getting rid of pooling and fully connected layers – just having convolution </w:t>
+      </w:r>
+    </w:p>
+    <w:p>
+      <w:pPr>
+        <w:rPr>
+          <w:rFonts w:ascii="Garamond" w:hAnsi="Garamond"/>
+          <w:b/>
+          <w:bCs/>
+        </w:rPr>
+      </w:pPr>
+    </w:p>
+    <w:p>
+      <w:pPr>
+        <w:rPr>
+          <w:rFonts w:ascii="Garamond" w:hAnsi="Garamond"/>
+          <w:b/>
+          <w:bCs/>
+        </w:rPr>
+      </w:pPr>
+    </w:p>
+    <w:p>
+      <w:pPr>
+        <w:rPr>
+          <w:rFonts w:ascii="Garamond" w:hAnsi="Garamond"/>
+          <w:b/>
+          <w:bCs/>
+        </w:rPr>
+      </w:pPr>
+    </w:p>
+    <w:p>
+      <w:pPr>
+        <w:rPr>
+          <w:rFonts w:ascii="Garamond" w:hAnsi="Garamond"/>
+          <w:b/>
+          <w:bCs/>
+        </w:rPr>
+      </w:pPr>
+    </w:p>
+    <w:p>
+      <w:pPr>
+        <w:rPr>
+          <w:rFonts w:ascii="Garamond" w:hAnsi="Garamond"/>
+          <w:b/>
+          <w:bCs/>
+        </w:rPr>
+      </w:pPr>
+      <w:r>
+        <w:rPr>
+          <w:rFonts w:ascii="Garamond" w:hAnsi="Garamond"/>
+          <w:b/>
+          <w:bCs/>
+        </w:rPr>
+        <w:t xml:space="preserve">Mistakes Made in </w:t>
+      </w:r>
+      <w:proofErr w:type="spellStart"/>
+      <w:r>
+        <w:rPr>
+          <w:rFonts w:ascii="Garamond" w:hAnsi="Garamond"/>
+          <w:b/>
+          <w:bCs/>
+        </w:rPr>
+        <w:t>Assigment</w:t>
+      </w:r>
+      <w:proofErr w:type="spellEnd"/>
+    </w:p>
+    <w:p>
+      <w:pPr>
+        <w:pStyle w:val="ListParagraph"/>
+        <w:numPr>
+          <w:ilvl w:val="0"/>
+          <w:numId w:val="35"/>
+        </w:numPr>
+        <w:rPr>
+          <w:rFonts w:ascii="Garamond" w:hAnsi="Garamond"/>
+          <w:b/>
+          <w:bCs/>
+        </w:rPr>
+      </w:pPr>
+      <w:r>
+        <w:rPr>
+          <w:rFonts w:ascii="Garamond" w:hAnsi="Garamond"/>
+        </w:rPr>
+        <w:t xml:space="preserve">Don’t forget to normalize </w:t>
+      </w:r>
+      <w:proofErr w:type="spellStart"/>
+      <w:r>
+        <w:rPr>
+          <w:rFonts w:ascii="Garamond" w:hAnsi="Garamond"/>
+        </w:rPr>
+        <w:t>softmax</w:t>
+      </w:r>
+      <w:proofErr w:type="spellEnd"/>
+      <w:r>
+        <w:rPr>
+          <w:rFonts w:ascii="Garamond" w:hAnsi="Garamond"/>
+        </w:rPr>
+        <w:t xml:space="preserve"> scores by subtracting the max before applying the exponentials</w:t>
+      </w:r>
+    </w:p>
+    <w:p>
+      <w:pPr>
+        <w:pStyle w:val="ListParagraph"/>
+        <w:numPr>
+          <w:ilvl w:val="0"/>
+          <w:numId w:val="35"/>
+        </w:numPr>
+        <w:rPr>
+          <w:rFonts w:ascii="Garamond" w:hAnsi="Garamond"/>
+          <w:b/>
+          <w:bCs/>
+        </w:rPr>
+      </w:pPr>
+      <w:r>
+        <w:rPr>
+          <w:rFonts w:ascii="Garamond" w:hAnsi="Garamond"/>
+        </w:rPr>
+        <w:lastRenderedPageBreak/>
+        <w:t>Also note, you don’t need to do it when predicting – only do exp(x)/sum(exp…) in the loss and gradient calculation</w:t>
+      </w:r>
+    </w:p>
+    <w:p>
+      <w:pPr>
+        <w:pStyle w:val="ListParagraph"/>
+        <w:numPr>
+          <w:ilvl w:val="0"/>
+          <w:numId w:val="35"/>
+        </w:numPr>
+        <w:rPr>
+          <w:rFonts w:ascii="Garamond" w:hAnsi="Garamond"/>
+          <w:b/>
+          <w:bCs/>
+        </w:rPr>
+      </w:pPr>
+      <w:r>
+        <w:rPr>
+          <w:rFonts w:ascii="Garamond" w:hAnsi="Garamond"/>
+        </w:rPr>
+        <w:t>Do ½*reg*W^2 for loss but when adding regularization to the gradients, just do reg*W</w:t>
+      </w:r>
+    </w:p>
+    <w:p>
+      <w:pPr>
+        <w:rPr>
+          <w:rFonts w:ascii="Garamond" w:hAnsi="Garamond"/>
+          <w:b/>
+          <w:bCs/>
+        </w:rPr>
+      </w:pPr>
+    </w:p>
+    <w:p>
+      <w:pPr>
+        <w:rPr>
+          <w:rFonts w:ascii="Garamond" w:hAnsi="Garamond"/>
+          <w:b/>
+          <w:bCs/>
+        </w:rPr>
+      </w:pPr>
+      <w:r>
+        <w:rPr>
+          <w:rFonts w:ascii="Garamond" w:hAnsi="Garamond"/>
+          <w:b/>
+          <w:bCs/>
+        </w:rPr>
+        <w:t>RMS Prop</w:t>
+      </w:r>
+    </w:p>
+    <w:p>
+      <w:pPr>
+        <w:pStyle w:val="ListParagraph"/>
+        <w:numPr>
+          <w:ilvl w:val="0"/>
+          <w:numId w:val="36"/>
+        </w:numPr>
+        <w:rPr>
+          <w:rFonts w:ascii="Garamond" w:hAnsi="Garamond"/>
+        </w:rPr>
+      </w:pPr>
+      <w:r>
+        <w:rPr>
+          <w:rFonts w:ascii="Garamond" w:hAnsi="Garamond"/>
+        </w:rPr>
+        <w:t xml:space="preserve">Alternative to stochastic gradient descent that involves </w:t>
+      </w:r>
+      <w:r>
+        <w:rPr>
+          <w:rFonts w:ascii="Garamond" w:hAnsi="Garamond"/>
+        </w:rPr>
+        <w:t>calculating a moving average of gradients</w:t>
+      </w:r>
+    </w:p>
+    <w:p>
+      <w:pPr>
+        <w:pStyle w:val="ListParagraph"/>
+        <w:numPr>
+          <w:ilvl w:val="0"/>
+          <w:numId w:val="36"/>
+        </w:numPr>
+        <w:rPr>
+          <w:rFonts w:ascii="Garamond" w:hAnsi="Garamond"/>
+        </w:rPr>
+      </w:pPr>
+      <w:r>
+        <w:rPr>
+          <w:rFonts w:ascii="Garamond" w:hAnsi="Garamond"/>
+        </w:rPr>
+        <w:t>Update</w:t>
+      </w:r>
+      <w:r>
+        <w:rPr>
+          <w:rFonts w:ascii="Garamond" w:hAnsi="Garamond"/>
+        </w:rPr>
+        <w:t xml:space="preserve"> gradients in a step proportional to this moving average, mathematically this is:</w:t>
+      </w:r>
+    </w:p>
+    <w:p>
+      <w:pPr>
+        <w:rPr>
+          <w:rFonts w:ascii="Garamond" w:hAnsi="Garamond"/>
+        </w:rPr>
+      </w:pPr>
+    </w:p>
+    <w:p>
+      <w:pPr>
+        <w:rPr>
+          <w:rFonts w:ascii="Garamond" w:hAnsi="Garamond"/>
+        </w:rPr>
+      </w:pPr>
+    </w:p>
+    <w:p>
+      <w:pPr>
+        <w:rPr>
+          <w:rFonts w:ascii="Garamond" w:hAnsi="Garamond"/>
+          <w:b/>
+          <w:bCs/>
+        </w:rPr>
+      </w:pPr>
+      <w:r>
+        <w:rPr>
+          <w:rFonts w:ascii="Garamond" w:hAnsi="Garamond"/>
+          <w:b/>
+          <w:bCs/>
+        </w:rPr>
+        <w:t>Estimator</w:t>
+      </w:r>
+    </w:p>
+    <w:p>
+      <w:pPr>
+        <w:pStyle w:val="ListParagraph"/>
+        <w:numPr>
+          <w:ilvl w:val="0"/>
+          <w:numId w:val="37"/>
+        </w:numPr>
+        <w:rPr>
+          <w:rFonts w:ascii="Garamond" w:hAnsi="Garamond"/>
+        </w:rPr>
+      </w:pPr>
+      <w:r>
+        <w:rPr>
+          <w:rFonts w:ascii="Garamond" w:hAnsi="Garamond"/>
+        </w:rPr>
+        <w:t>Defined as some kind of parameter or function that outputs a value</w:t>
+      </w:r>
+      <w:r>
+        <w:rPr>
+          <w:rFonts w:ascii="Garamond" w:hAnsi="Garamond"/>
+        </w:rPr>
+        <w:t xml:space="preserve"> close to the underlying value generated by the training data, denoted often by theta hat</w:t>
+      </w:r>
+    </w:p>
+    <w:p>
+      <w:pPr>
+        <w:rPr>
+          <w:rFonts w:ascii="Garamond" w:hAnsi="Garamond"/>
+        </w:rPr>
+      </w:pPr>
+      <w:r>
+        <w:rPr>
+          <w:rFonts w:ascii="Garamond" w:hAnsi="Garamond"/>
+        </w:rPr>
+        <w:drawing>
+          <wp:inline distT="0" distB="0" distL="0" distR="0" wp14:anchorId="00C95EF5" wp14:editId="327E679E">
+            <wp:extent cx="5943600" cy="695325"/>
+            <wp:effectExtent l="0" t="0" r="0" b="3175"/>
+            <wp:docPr id="15" name="Picture 15"/>
+            <wp:cNvGraphicFramePr>
+              <a:graphicFrameLocks xmlns:a="http://schemas.openxmlformats.org/drawingml/2006/main" noChangeAspect="1"/>
+            </wp:cNvGraphicFramePr>
+            <a:graphic xmlns:a="http://schemas.openxmlformats.org/drawingml/2006/main">
+              <a:graphicData uri="http://schemas.openxmlformats.org/drawingml/2006/picture">
+                <pic:pic xmlns:pic="http://schemas.openxmlformats.org/drawingml/2006/picture">
+                  <pic:nvPicPr>
+                    <pic:cNvPr id="1" name=""/>
+                    <pic:cNvPicPr/>
+                  </pic:nvPicPr>
+                  <pic:blipFill>
+                    <a:blip r:embed="rId24"/>
+                    <a:stretch>
+                      <a:fillRect/>
+                    </a:stretch>
+                  </pic:blipFill>
+                  <pic:spPr>
+                    <a:xfrm>
+                      <a:off x="0" y="0"/>
+                      <a:ext cx="5943600" cy="695325"/>
+                    </a:xfrm>
+                    <a:prstGeom prst="rect">
+                      <a:avLst/>
+                    </a:prstGeom>
+                  </pic:spPr>
+                </pic:pic>
+              </a:graphicData>
+            </a:graphic>
+          </wp:inline>
+        </w:drawing>
+      </w:r>
+    </w:p>
+    <w:p>
+      <w:pPr>
+        <w:rPr>
+          <w:rFonts w:ascii="Garamond" w:hAnsi="Garamond"/>
+        </w:rPr>
+      </w:pPr>
+    </w:p>
+    <w:p>
+      <w:pPr>
+        <w:rPr>
+          <w:rFonts w:ascii="Garamond" w:hAnsi="Garamond"/>
+        </w:rPr>
+      </w:pPr>
+    </w:p>
+    <w:p>
+      <w:pPr>
+        <w:rPr>
+          <w:rFonts w:ascii="Garamond" w:hAnsi="Garamond"/>
+        </w:rPr>
+      </w:pPr>
+    </w:p>
+    <w:p>
+      <w:pPr>
+        <w:rPr>
+          <w:rFonts w:ascii="Garamond" w:hAnsi="Garamond"/>
+          <w:b/>
+          <w:bCs/>
+        </w:rPr>
+      </w:pPr>
+      <w:r>
+        <w:rPr>
+          <w:rFonts w:ascii="Garamond" w:hAnsi="Garamond"/>
+          <w:b/>
+          <w:bCs/>
+        </w:rPr>
+        <w:t>Batch Normalization</w:t>
+      </w:r>
+    </w:p>
+    <w:p>
+      <w:pPr>
+        <w:pStyle w:val="ListParagraph"/>
+        <w:numPr>
+          <w:ilvl w:val="0"/>
+          <w:numId w:val="37"/>
+        </w:numPr>
+        <w:rPr>
+          <w:rFonts w:ascii="Garamond" w:hAnsi="Garamond"/>
+        </w:rPr>
+      </w:pPr>
+      <w:r>
+        <w:rPr>
+          <w:rFonts w:ascii="Garamond" w:hAnsi="Garamond"/>
+        </w:rPr>
+        <w:t xml:space="preserve">It’s been show that we can optimize </w:t>
+      </w:r>
+      <w:r>
+        <w:rPr>
+          <w:rFonts w:ascii="Garamond" w:hAnsi="Garamond"/>
+        </w:rPr>
+        <w:t>input data faster when it has mean 0 and std 1</w:t>
+      </w:r>
+    </w:p>
+    <w:p>
+      <w:pPr>
+        <w:pStyle w:val="ListParagraph"/>
+        <w:numPr>
+          <w:ilvl w:val="0"/>
+          <w:numId w:val="37"/>
+        </w:numPr>
+        <w:rPr>
+          <w:rFonts w:ascii="Garamond" w:hAnsi="Garamond"/>
+        </w:rPr>
+      </w:pPr>
+      <w:r>
+        <w:rPr>
+          <w:rFonts w:ascii="Garamond" w:hAnsi="Garamond"/>
+        </w:rPr>
+        <w:t>Although typically we do this for the initial input data, after passing through several layers in the network we lose this distribution</w:t>
+      </w:r>
+    </w:p>
+    <w:p>
+      <w:pPr>
+        <w:pStyle w:val="ListParagraph"/>
+        <w:numPr>
+          <w:ilvl w:val="0"/>
+          <w:numId w:val="37"/>
+        </w:numPr>
+        <w:rPr>
+          <w:rFonts w:ascii="Garamond" w:hAnsi="Garamond"/>
+        </w:rPr>
+      </w:pPr>
+      <w:r>
+        <w:rPr>
+          <w:rFonts w:ascii="Garamond" w:hAnsi="Garamond"/>
+        </w:rPr>
+        <w:t>Batch norm involves normalizing the output of each layer (before the activation function) to force it have mean 0 and std 1</w:t>
+      </w:r>
+    </w:p>
+    <w:p>
+      <w:pPr>
+        <w:rPr>
+          <w:rFonts w:ascii="Garamond" w:hAnsi="Garamond"/>
+        </w:rPr>
+      </w:pPr>
+      <w:r>
+        <w:rPr>
+          <w:rFonts w:ascii="Garamond" w:hAnsi="Garamond"/>
+        </w:rPr>
+        <w:drawing>
+          <wp:inline distT="0" distB="0" distL="0" distR="0" wp14:anchorId="4B122827" wp14:editId="129B45EC">
+            <wp:extent cx="4406900" cy="3111500"/>
+            <wp:effectExtent l="0" t="0" r="0" b="0"/>
+            <wp:docPr id="16" name="Picture 16" descr="A screenshot of a cell phone&#10;&#10;Description automatically generated"/>
+            <wp:cNvGraphicFramePr>
+              <a:graphicFrameLocks xmlns:a="http://schemas.openxmlformats.org/drawingml/2006/main" noChangeAspect="1"/>
+            </wp:cNvGraphicFramePr>
+            <a:graphic xmlns:a="http://schemas.openxmlformats.org/drawingml/2006/main">
+              <a:graphicData uri="http://schemas.openxmlformats.org/drawingml/2006/picture">
+                <pic:pic xmlns:pic="http://schemas.openxmlformats.org/drawingml/2006/picture">
+                  <pic:nvPicPr>
+                    <pic:cNvPr id="1" name=""/>
+                    <pic:cNvPicPr/>
+                  </pic:nvPicPr>
+                  <pic:blipFill>
+                    <a:blip r:embed="rId25"/>
+                    <a:stretch>
+                      <a:fillRect/>
+                    </a:stretch>
+                  </pic:blipFill>
+                  <pic:spPr>
+                    <a:xfrm>
+                      <a:off x="0" y="0"/>
+                      <a:ext cx="4406900" cy="3111500"/>
+                    </a:xfrm>
+                    <a:prstGeom prst="rect">
+                      <a:avLst/>
+                    </a:prstGeom>
+                  </pic:spPr>
+                </pic:pic>
+              </a:graphicData>
+            </a:graphic>
+          </wp:inline>
+        </w:drawing>
+      </w:r>
+    </w:p>
+    <w:p>
+      <w:pPr>
+        <w:rPr>
+          <w:rFonts w:ascii="Garamond" w:hAnsi="Garamond"/>
+        </w:rPr>
+      </w:pPr>
+    </w:p>
+    <w:p>
+      <w:pPr>
+        <w:pStyle w:val="ListParagraph"/>
+        <w:numPr>
+          <w:ilvl w:val="0"/>
+          <w:numId w:val="38"/>
+        </w:numPr>
+        <w:rPr>
+          <w:rFonts w:ascii="Garamond" w:hAnsi="Garamond"/>
+        </w:rPr>
+      </w:pPr>
+      <w:r>
+        <w:rPr>
+          <w:rFonts w:ascii="Garamond" w:hAnsi="Garamond"/>
+        </w:rPr>
+        <w:t>Some notes:</w:t>
+      </w:r>
+    </w:p>
+    <w:p>
+      <w:pPr>
+        <w:pStyle w:val="ListParagraph"/>
+        <w:numPr>
+          <w:ilvl w:val="1"/>
+          <w:numId w:val="38"/>
+        </w:numPr>
+        <w:rPr>
+          <w:rFonts w:ascii="Garamond" w:hAnsi="Garamond"/>
+        </w:rPr>
+      </w:pPr>
+      <w:r>
+        <w:rPr>
+          <w:rFonts w:ascii="Garamond" w:hAnsi="Garamond"/>
+        </w:rPr>
+        <w:t>We use the sample mean and variance to normalize the training data</w:t>
+      </w:r>
+    </w:p>
+    <w:p>
+      <w:pPr>
+        <w:pStyle w:val="ListParagraph"/>
+        <w:numPr>
+          <w:ilvl w:val="1"/>
+          <w:numId w:val="38"/>
+        </w:numPr>
+        <w:rPr>
+          <w:rFonts w:ascii="Garamond" w:hAnsi="Garamond"/>
+        </w:rPr>
+      </w:pPr>
+      <w:r>
+        <w:rPr>
+          <w:rFonts w:ascii="Garamond" w:hAnsi="Garamond"/>
+        </w:rPr>
+        <w:lastRenderedPageBreak/>
+        <w:t>We also keep running averages and variances which we use to normalize the data at test time</w:t>
+      </w:r>
+    </w:p>
+    <w:p>
+      <w:pPr>
+        <w:rPr>
+          <w:rFonts w:ascii="Garamond" w:hAnsi="Garamond"/>
+        </w:rPr>
+      </w:pPr>
+    </w:p>
+    <w:p>
+      <w:pPr>
+        <w:rPr>
+          <w:rFonts w:ascii="Garamond" w:hAnsi="Garamond"/>
+        </w:rPr>
+      </w:pPr>
+    </w:p>
+    <w:p>
+      <w:pPr>
+        <w:rPr>
+          <w:rFonts w:ascii="Garamond" w:hAnsi="Garamond"/>
+        </w:rPr>
+      </w:pPr>
+      <w:r>
+        <w:rPr>
+          <w:rFonts w:ascii="Garamond" w:hAnsi="Garamond"/>
+        </w:rPr>
+        <w:drawing>
+          <wp:anchor distT="0" distB="0" distL="114300" distR="114300" simplePos="0" relativeHeight="251660288" behindDoc="1" locked="0" layoutInCell="1" allowOverlap="1" wp14:anchorId="4D3D7269" wp14:editId="7BB589AD">
+            <wp:simplePos x="0" y="0"/>
+            <wp:positionH relativeFrom="column">
+              <wp:posOffset>-63610</wp:posOffset>
+            </wp:positionH>
+            <wp:positionV relativeFrom="paragraph">
+              <wp:posOffset>570285</wp:posOffset>
+            </wp:positionV>
+            <wp:extent cx="5943600" cy="2152650"/>
+            <wp:effectExtent l="0" t="0" r="0" b="6350"/>
+            <wp:wrapTight wrapText="bothSides">
+              <wp:wrapPolygon edited="0">
+                <wp:start x="0" y="0"/>
+                <wp:lineTo x="0" y="21536"/>
+                <wp:lineTo x="21554" y="21536"/>
+                <wp:lineTo x="21554" y="0"/>
+                <wp:lineTo x="0" y="0"/>
+              </wp:wrapPolygon>
+            </wp:wrapTight>
+            <wp:docPr id="17" name="Picture 17"/>
+            <wp:cNvGraphicFramePr>
+              <a:graphicFrameLocks xmlns:a="http://schemas.openxmlformats.org/drawingml/2006/main" noChangeAspect="1"/>
+            </wp:cNvGraphicFramePr>
+            <a:graphic xmlns:a="http://schemas.openxmlformats.org/drawingml/2006/main">
+              <a:graphicData uri="http://schemas.openxmlformats.org/drawingml/2006/picture">
+                <pic:pic xmlns:pic="http://schemas.openxmlformats.org/drawingml/2006/picture">
+                  <pic:nvPicPr>
+                    <pic:cNvPr id="1" name=""/>
+                    <pic:cNvPicPr/>
+                  </pic:nvPicPr>
+                  <pic:blipFill>
+                    <a:blip r:embed="rId26" cstate="print">
+                      <a:extLst>
+                        <a:ext uri="{28A0092B-C50C-407E-A947-70E740481C1C}">
+                          <a14:useLocalDpi xmlns:a14="http://schemas.microsoft.com/office/drawing/2010/main" val="0"/>
+                        </a:ext>
+                      </a:extLst>
+                    </a:blip>
+                    <a:stretch>
+                      <a:fillRect/>
+                    </a:stretch>
+                  </pic:blipFill>
+                  <pic:spPr>
+                    <a:xfrm>
+                      <a:off x="0" y="0"/>
+                      <a:ext cx="5943600" cy="2152650"/>
+                    </a:xfrm>
+                    <a:prstGeom prst="rect">
+                      <a:avLst/>
+                    </a:prstGeom>
+                  </pic:spPr>
+                </pic:pic>
+              </a:graphicData>
+            </a:graphic>
+            <wp14:sizeRelH relativeFrom="page">
+              <wp14:pctWidth>0</wp14:pctWidth>
+            </wp14:sizeRelH>
+            <wp14:sizeRelV relativeFrom="page">
+              <wp14:pctHeight>0</wp14:pctHeight>
+            </wp14:sizeRelV>
+          </wp:anchor>
+        </w:drawing>
+      </w:r>
+      <w:r>
+        <w:rPr>
+          <w:rFonts w:ascii="Garamond" w:hAnsi="Garamond"/>
+        </w:rPr>
+        <w:t>Computational Graph for Batch Normalization</w:t>
+      </w:r>
+    </w:p>
+    <w:p>
+      <w:pPr>
+        <w:rPr>
+          <w:rFonts w:ascii="Garamond" w:hAnsi="Garamond"/>
+        </w:rPr>
+      </w:pPr>
+    </w:p>
+    <w:p>
+      <w:pPr>
+        <w:rPr>
+          <w:rFonts w:ascii="Garamond" w:hAnsi="Garamond"/>
+        </w:rPr>
+      </w:pPr>
+    </w:p>
+    <w:p>
+      <w:pPr>
+        <w:rPr>
+          <w:rFonts w:ascii="Garamond" w:hAnsi="Garamond"/>
+        </w:rPr>
+      </w:pPr>
+    </w:p>
+    <w:p>
+      <w:pPr>
+        <w:rPr>
+          <w:rFonts w:ascii="Garamond" w:hAnsi="Garamond"/>
+        </w:rPr>
+      </w:pPr>
+    </w:p>
+    <w:p>
+      <w:pPr>
+        <w:pStyle w:val="ListParagraph"/>
+        <w:numPr>
+          <w:ilvl w:val="0"/>
+          <w:numId w:val="38"/>
+        </w:numPr>
+        <w:tabs>
+          <w:tab w:val="left" w:pos="6887"/>
+        </w:tabs>
+        <w:rPr>
+          <w:rFonts w:ascii="Garamond" w:hAnsi="Garamond"/>
+        </w:rPr>
+      </w:pPr>
+      <w:r>
+        <w:rPr>
+          <w:rFonts w:ascii="Garamond" w:hAnsi="Garamond"/>
+        </w:rPr>
+        <w:t>Make sure you factor any broadcasting into your backprop calculations – in backwards direction, this is equivalent so summing across an axis (0 or 1 depends how the data is being broadcasting, usually 0)</w:t>
+      </w:r>
+    </w:p>
+    <w:p>
+      <w:pPr>
+        <w:pStyle w:val="ListParagraph"/>
+        <w:numPr>
+          <w:ilvl w:val="0"/>
+          <w:numId w:val="38"/>
+        </w:numPr>
+        <w:tabs>
+          <w:tab w:val="left" w:pos="6887"/>
+        </w:tabs>
+        <w:rPr>
+          <w:rFonts w:ascii="Garamond" w:hAnsi="Garamond"/>
+          <w:b/>
+          <w:bCs/>
+        </w:rPr>
+      </w:pPr>
       <w:bookmarkStart w:id="0" w:name="_GoBack"/>
-      <w:bookmarkEnd w:id="0"/>
+      <w:proofErr w:type="spellStart"/>
+      <w:r>
+        <w:rPr>
+          <w:rFonts w:ascii="Garamond" w:hAnsi="Garamond"/>
+          <w:b/>
+          <w:bCs/>
+        </w:rPr>
+        <w:t>Np.var</w:t>
+      </w:r>
+      <w:proofErr w:type="spellEnd"/>
+      <w:r>
+        <w:rPr>
+          <w:rFonts w:ascii="Garamond" w:hAnsi="Garamond"/>
+          <w:b/>
+          <w:bCs/>
+        </w:rPr>
+        <w:t>(x) does not return the variance in the way you might necessarily want – make sure you calculate it using the equation properly</w:t>
+      </w:r>
+    </w:p>
+    <w:bookmarkEnd w:id="0"/>
+    <w:p>
+      <w:pPr>
+        <w:rPr>
+          <w:rFonts w:ascii="Garamond" w:hAnsi="Garamond"/>
+        </w:rPr>
+      </w:pPr>
+    </w:p>
+    <w:p>
+      <w:pPr>
+        <w:rPr>
+          <w:rFonts w:ascii="Garamond" w:hAnsi="Garamond"/>
+        </w:rPr>
+      </w:pPr>
+    </w:p>
+    <w:p>
+      <w:pPr>
+        <w:rPr>
+          <w:rFonts w:ascii="Garamond" w:hAnsi="Garamond"/>
+        </w:rPr>
+      </w:pPr>
+    </w:p>
+    <w:p>
+      <w:pPr>
+        <w:rPr>
+          <w:rFonts w:ascii="Garamond" w:hAnsi="Garamond"/>
+        </w:rPr>
+      </w:pPr>
+    </w:p>
+    <w:p>
+      <w:pPr>
+        <w:rPr>
+          <w:rFonts w:ascii="Garamond" w:hAnsi="Garamond"/>
+        </w:rPr>
+      </w:pPr>
+    </w:p>
+    <w:p>
+      <w:pPr>
+        <w:rPr>
+          <w:rFonts w:ascii="Garamond" w:hAnsi="Garamond"/>
+        </w:rPr>
+      </w:pPr>
+    </w:p>
+    <w:p>
+      <w:pPr>
+        <w:rPr>
+          <w:rFonts w:ascii="Garamond" w:hAnsi="Garamond"/>
+        </w:rPr>
+      </w:pPr>
+    </w:p>
+    <w:p>
+      <w:pPr>
+        <w:rPr>
+          <w:rFonts w:ascii="Garamond" w:hAnsi="Garamond"/>
+        </w:rPr>
+      </w:pPr>
+    </w:p>
+    <w:p>
+      <w:pPr>
+        <w:rPr>
+          <w:rFonts w:ascii="Garamond" w:hAnsi="Garamond"/>
+        </w:rPr>
+      </w:pPr>
+    </w:p>
+    <w:p>
+      <w:pPr>
+        <w:rPr>
+          <w:rFonts w:ascii="Garamond" w:hAnsi="Garamond"/>
+        </w:rPr>
+      </w:pPr>
+    </w:p>
+    <w:p>
+      <w:pPr>
+        <w:rPr>
+          <w:rFonts w:ascii="Garamond" w:hAnsi="Garamond"/>
+        </w:rPr>
+      </w:pPr>
     </w:p>
     <w:sectPr>
       <w:pgSz w:w="12240" w:h="15840"/>
@@ -9260,7 +9665,7 @@
   <w:abstractNum w:abstractNumId="8" w15:restartNumberingAfterBreak="0">
     <w:nsid w:val="31607370"/>
     <w:multiLevelType w:val="hybridMultilevel"/>
-    <w:tmpl w:val="D03ADB36"/>
+    <w:tmpl w:val="66CC23CC"/>
     <w:lvl w:ilvl="0" w:tplc="04090001">
       <w:start w:val="1"/>
       <w:numFmt w:val="bullet"/>
@@ -9273,7 +9678,7 @@
         <w:rFonts w:ascii="Symbol" w:hAnsi="Symbol" w:hint="default"/>
       </w:rPr>
     </w:lvl>
-    <w:lvl w:ilvl="1" w:tplc="04090003" w:tentative="1">
+    <w:lvl w:ilvl="1" w:tplc="04090003">
       <w:start w:val="1"/>
       <w:numFmt w:val="bullet"/>
       <w:lvlText w:val="o"/>
@@ -11190,6 +11595,119 @@
     </w:lvl>
   </w:abstractNum>
   <w:abstractNum w:abstractNumId="25" w15:restartNumberingAfterBreak="0">
+    <w:nsid w:val="5BAD3358"/>
+    <w:multiLevelType w:val="hybridMultilevel"/>
+    <w:tmpl w:val="7F44EF64"/>
+    <w:lvl w:ilvl="0" w:tplc="DC80B85C">
+      <w:start w:val="1"/>
+      <w:numFmt w:val="bullet"/>
+      <w:lvlText w:val="•"/>
+      <w:lvlJc w:val="left"/>
+      <w:pPr>
+        <w:ind w:left="720" w:hanging="360"/>
+      </w:pPr>
+      <w:rPr>
+        <w:rFonts w:hint="default"/>
+      </w:rPr>
+    </w:lvl>
+    <w:lvl w:ilvl="1" w:tplc="04090003" w:tentative="1">
+      <w:start w:val="1"/>
+      <w:numFmt w:val="bullet"/>
+      <w:lvlText w:val="o"/>
+      <w:lvlJc w:val="left"/>
+      <w:pPr>
+        <w:ind w:left="1440" w:hanging="360"/>
+      </w:pPr>
+      <w:rPr>
+        <w:rFonts w:ascii="Courier New" w:hAnsi="Courier New" w:cs="Courier New" w:hint="default"/>
+      </w:rPr>
+    </w:lvl>
+    <w:lvl w:ilvl="2" w:tplc="04090005" w:tentative="1">
+      <w:start w:val="1"/>
+      <w:numFmt w:val="bullet"/>
+      <w:lvlText w:val=""/>
+      <w:lvlJc w:val="left"/>
+      <w:pPr>
+        <w:ind w:left="2160" w:hanging="360"/>
+      </w:pPr>
+      <w:rPr>
+        <w:rFonts w:ascii="Wingdings" w:hAnsi="Wingdings" w:hint="default"/>
+      </w:rPr>
+    </w:lvl>
+    <w:lvl w:ilvl="3" w:tplc="04090001" w:tentative="1">
+      <w:start w:val="1"/>
+      <w:numFmt w:val="bullet"/>
+      <w:lvlText w:val=""/>
+      <w:lvlJc w:val="left"/>
+      <w:pPr>
+        <w:ind w:left="2880" w:hanging="360"/>
+      </w:pPr>
+      <w:rPr>
+        <w:rFonts w:ascii="Symbol" w:hAnsi="Symbol" w:hint="default"/>
+      </w:rPr>
+    </w:lvl>
+    <w:lvl w:ilvl="4" w:tplc="04090003" w:tentative="1">
+      <w:start w:val="1"/>
+      <w:numFmt w:val="bullet"/>
+      <w:lvlText w:val="o"/>
+      <w:lvlJc w:val="left"/>
+      <w:pPr>
+        <w:ind w:left="3600" w:hanging="360"/>
+      </w:pPr>
+      <w:rPr>
+        <w:rFonts w:ascii="Courier New" w:hAnsi="Courier New" w:cs="Courier New" w:hint="default"/>
+      </w:rPr>
+    </w:lvl>
+    <w:lvl w:ilvl="5" w:tplc="04090005" w:tentative="1">
+      <w:start w:val="1"/>
+      <w:numFmt w:val="bullet"/>
+      <w:lvlText w:val=""/>
+      <w:lvlJc w:val="left"/>
+      <w:pPr>
+        <w:ind w:left="4320" w:hanging="360"/>
+      </w:pPr>
+      <w:rPr>
+        <w:rFonts w:ascii="Wingdings" w:hAnsi="Wingdings" w:hint="default"/>
+      </w:rPr>
+    </w:lvl>
+    <w:lvl w:ilvl="6" w:tplc="04090001" w:tentative="1">
+      <w:start w:val="1"/>
+      <w:numFmt w:val="bullet"/>
+      <w:lvlText w:val=""/>
+      <w:lvlJc w:val="left"/>
+      <w:pPr>
+        <w:ind w:left="5040" w:hanging="360"/>
+      </w:pPr>
+      <w:rPr>
+        <w:rFonts w:ascii="Symbol" w:hAnsi="Symbol" w:hint="default"/>
+      </w:rPr>
+    </w:lvl>
+    <w:lvl w:ilvl="7" w:tplc="04090003" w:tentative="1">
+      <w:start w:val="1"/>
+      <w:numFmt w:val="bullet"/>
+      <w:lvlText w:val="o"/>
+      <w:lvlJc w:val="left"/>
+      <w:pPr>
+        <w:ind w:left="5760" w:hanging="360"/>
+      </w:pPr>
+      <w:rPr>
+        <w:rFonts w:ascii="Courier New" w:hAnsi="Courier New" w:cs="Courier New" w:hint="default"/>
+      </w:rPr>
+    </w:lvl>
+    <w:lvl w:ilvl="8" w:tplc="04090005" w:tentative="1">
+      <w:start w:val="1"/>
+      <w:numFmt w:val="bullet"/>
+      <w:lvlText w:val=""/>
+      <w:lvlJc w:val="left"/>
+      <w:pPr>
+        <w:ind w:left="6480" w:hanging="360"/>
+      </w:pPr>
+      <w:rPr>
+        <w:rFonts w:ascii="Wingdings" w:hAnsi="Wingdings" w:hint="default"/>
+      </w:rPr>
+    </w:lvl>
+  </w:abstractNum>
+  <w:abstractNum w:abstractNumId="26" w15:restartNumberingAfterBreak="0">
     <w:nsid w:val="5CC074A2"/>
     <w:multiLevelType w:val="hybridMultilevel"/>
     <w:tmpl w:val="D12C02F6"/>
@@ -11278,7 +11796,7 @@
       </w:pPr>
     </w:lvl>
   </w:abstractNum>
-  <w:abstractNum w:abstractNumId="26" w15:restartNumberingAfterBreak="0">
+  <w:abstractNum w:abstractNumId="27" w15:restartNumberingAfterBreak="0">
     <w:nsid w:val="62272F25"/>
     <w:multiLevelType w:val="hybridMultilevel"/>
     <w:tmpl w:val="83D031AC"/>
@@ -11391,7 +11909,7 @@
       </w:rPr>
     </w:lvl>
   </w:abstractNum>
-  <w:abstractNum w:abstractNumId="27" w15:restartNumberingAfterBreak="0">
+  <w:abstractNum w:abstractNumId="28" w15:restartNumberingAfterBreak="0">
     <w:nsid w:val="67417DB1"/>
     <w:multiLevelType w:val="hybridMultilevel"/>
     <w:tmpl w:val="95869D36"/>
@@ -11504,7 +12022,7 @@
       </w:rPr>
     </w:lvl>
   </w:abstractNum>
-  <w:abstractNum w:abstractNumId="28" w15:restartNumberingAfterBreak="0">
+  <w:abstractNum w:abstractNumId="29" w15:restartNumberingAfterBreak="0">
     <w:nsid w:val="69855167"/>
     <w:multiLevelType w:val="hybridMultilevel"/>
     <w:tmpl w:val="6002AA70"/>
@@ -11617,7 +12135,7 @@
       </w:rPr>
     </w:lvl>
   </w:abstractNum>
-  <w:abstractNum w:abstractNumId="29" w15:restartNumberingAfterBreak="0">
+  <w:abstractNum w:abstractNumId="30" w15:restartNumberingAfterBreak="0">
     <w:nsid w:val="6AE364A3"/>
     <w:multiLevelType w:val="hybridMultilevel"/>
     <w:tmpl w:val="0C0A5B26"/>
@@ -11730,7 +12248,120 @@
       </w:rPr>
     </w:lvl>
   </w:abstractNum>
-  <w:abstractNum w:abstractNumId="30" w15:restartNumberingAfterBreak="0">
+  <w:abstractNum w:abstractNumId="31" w15:restartNumberingAfterBreak="0">
+    <w:nsid w:val="723C3CFC"/>
+    <w:multiLevelType w:val="hybridMultilevel"/>
+    <w:tmpl w:val="7C76203E"/>
+    <w:lvl w:ilvl="0" w:tplc="DC80B85C">
+      <w:start w:val="1"/>
+      <w:numFmt w:val="bullet"/>
+      <w:lvlText w:val="•"/>
+      <w:lvlJc w:val="left"/>
+      <w:pPr>
+        <w:ind w:left="720" w:hanging="360"/>
+      </w:pPr>
+      <w:rPr>
+        <w:rFonts w:hint="default"/>
+      </w:rPr>
+    </w:lvl>
+    <w:lvl w:ilvl="1" w:tplc="04090003" w:tentative="1">
+      <w:start w:val="1"/>
+      <w:numFmt w:val="bullet"/>
+      <w:lvlText w:val="o"/>
+      <w:lvlJc w:val="left"/>
+      <w:pPr>
+        <w:ind w:left="1440" w:hanging="360"/>
+      </w:pPr>
+      <w:rPr>
+        <w:rFonts w:ascii="Courier New" w:hAnsi="Courier New" w:cs="Courier New" w:hint="default"/>
+      </w:rPr>
+    </w:lvl>
+    <w:lvl w:ilvl="2" w:tplc="04090005" w:tentative="1">
+      <w:start w:val="1"/>
+      <w:numFmt w:val="bullet"/>
+      <w:lvlText w:val=""/>
+      <w:lvlJc w:val="left"/>
+      <w:pPr>
+        <w:ind w:left="2160" w:hanging="360"/>
+      </w:pPr>
+      <w:rPr>
+        <w:rFonts w:ascii="Wingdings" w:hAnsi="Wingdings" w:hint="default"/>
+      </w:rPr>
+    </w:lvl>
+    <w:lvl w:ilvl="3" w:tplc="04090001" w:tentative="1">
+      <w:start w:val="1"/>
+      <w:numFmt w:val="bullet"/>
+      <w:lvlText w:val=""/>
+      <w:lvlJc w:val="left"/>
+      <w:pPr>
+        <w:ind w:left="2880" w:hanging="360"/>
+      </w:pPr>
+      <w:rPr>
+        <w:rFonts w:ascii="Symbol" w:hAnsi="Symbol" w:hint="default"/>
+      </w:rPr>
+    </w:lvl>
+    <w:lvl w:ilvl="4" w:tplc="04090003" w:tentative="1">
+      <w:start w:val="1"/>
+      <w:numFmt w:val="bullet"/>
+      <w:lvlText w:val="o"/>
+      <w:lvlJc w:val="left"/>
+      <w:pPr>
+        <w:ind w:left="3600" w:hanging="360"/>
+      </w:pPr>
+      <w:rPr>
+        <w:rFonts w:ascii="Courier New" w:hAnsi="Courier New" w:cs="Courier New" w:hint="default"/>
+      </w:rPr>
+    </w:lvl>
+    <w:lvl w:ilvl="5" w:tplc="04090005" w:tentative="1">
+      <w:start w:val="1"/>
+      <w:numFmt w:val="bullet"/>
+      <w:lvlText w:val=""/>
+      <w:lvlJc w:val="left"/>
+      <w:pPr>
+        <w:ind w:left="4320" w:hanging="360"/>
+      </w:pPr>
+      <w:rPr>
+        <w:rFonts w:ascii="Wingdings" w:hAnsi="Wingdings" w:hint="default"/>
+      </w:rPr>
+    </w:lvl>
+    <w:lvl w:ilvl="6" w:tplc="04090001" w:tentative="1">
+      <w:start w:val="1"/>
+      <w:numFmt w:val="bullet"/>
+      <w:lvlText w:val=""/>
+      <w:lvlJc w:val="left"/>
+      <w:pPr>
+        <w:ind w:left="5040" w:hanging="360"/>
+      </w:pPr>
+      <w:rPr>
+        <w:rFonts w:ascii="Symbol" w:hAnsi="Symbol" w:hint="default"/>
+      </w:rPr>
+    </w:lvl>
+    <w:lvl w:ilvl="7" w:tplc="04090003" w:tentative="1">
+      <w:start w:val="1"/>
+      <w:numFmt w:val="bullet"/>
+      <w:lvlText w:val="o"/>
+      <w:lvlJc w:val="left"/>
+      <w:pPr>
+        <w:ind w:left="5760" w:hanging="360"/>
+      </w:pPr>
+      <w:rPr>
+        <w:rFonts w:ascii="Courier New" w:hAnsi="Courier New" w:cs="Courier New" w:hint="default"/>
+      </w:rPr>
+    </w:lvl>
+    <w:lvl w:ilvl="8" w:tplc="04090005" w:tentative="1">
+      <w:start w:val="1"/>
+      <w:numFmt w:val="bullet"/>
+      <w:lvlText w:val=""/>
+      <w:lvlJc w:val="left"/>
+      <w:pPr>
+        <w:ind w:left="6480" w:hanging="360"/>
+      </w:pPr>
+      <w:rPr>
+        <w:rFonts w:ascii="Wingdings" w:hAnsi="Wingdings" w:hint="default"/>
+      </w:rPr>
+    </w:lvl>
+  </w:abstractNum>
+  <w:abstractNum w:abstractNumId="32" w15:restartNumberingAfterBreak="0">
     <w:nsid w:val="748E4B91"/>
     <w:multiLevelType w:val="hybridMultilevel"/>
     <w:tmpl w:val="92B842B8"/>
@@ -11843,7 +12474,7 @@
       </w:rPr>
     </w:lvl>
   </w:abstractNum>
-  <w:abstractNum w:abstractNumId="31" w15:restartNumberingAfterBreak="0">
+  <w:abstractNum w:abstractNumId="33" w15:restartNumberingAfterBreak="0">
     <w:nsid w:val="74B63E7E"/>
     <w:multiLevelType w:val="hybridMultilevel"/>
     <w:tmpl w:val="5CDAB0AC"/>
@@ -11956,7 +12587,120 @@
       </w:rPr>
     </w:lvl>
   </w:abstractNum>
-  <w:abstractNum w:abstractNumId="32" w15:restartNumberingAfterBreak="0">
+  <w:abstractNum w:abstractNumId="34" w15:restartNumberingAfterBreak="0">
+    <w:nsid w:val="7C88490F"/>
+    <w:multiLevelType w:val="hybridMultilevel"/>
+    <w:tmpl w:val="019CF554"/>
+    <w:lvl w:ilvl="0" w:tplc="DC80B85C">
+      <w:start w:val="1"/>
+      <w:numFmt w:val="bullet"/>
+      <w:lvlText w:val="•"/>
+      <w:lvlJc w:val="left"/>
+      <w:pPr>
+        <w:ind w:left="720" w:hanging="360"/>
+      </w:pPr>
+      <w:rPr>
+        <w:rFonts w:hint="default"/>
+      </w:rPr>
+    </w:lvl>
+    <w:lvl w:ilvl="1" w:tplc="04090003">
+      <w:start w:val="1"/>
+      <w:numFmt w:val="bullet"/>
+      <w:lvlText w:val="o"/>
+      <w:lvlJc w:val="left"/>
+      <w:pPr>
+        <w:ind w:left="1440" w:hanging="360"/>
+      </w:pPr>
+      <w:rPr>
+        <w:rFonts w:ascii="Courier New" w:hAnsi="Courier New" w:cs="Courier New" w:hint="default"/>
+      </w:rPr>
+    </w:lvl>
+    <w:lvl w:ilvl="2" w:tplc="04090005" w:tentative="1">
+      <w:start w:val="1"/>
+      <w:numFmt w:val="bullet"/>
+      <w:lvlText w:val=""/>
+      <w:lvlJc w:val="left"/>
+      <w:pPr>
+        <w:ind w:left="2160" w:hanging="360"/>
+      </w:pPr>
+      <w:rPr>
+        <w:rFonts w:ascii="Wingdings" w:hAnsi="Wingdings" w:hint="default"/>
+      </w:rPr>
+    </w:lvl>
+    <w:lvl w:ilvl="3" w:tplc="04090001" w:tentative="1">
+      <w:start w:val="1"/>
+      <w:numFmt w:val="bullet"/>
+      <w:lvlText w:val=""/>
+      <w:lvlJc w:val="left"/>
+      <w:pPr>
+        <w:ind w:left="2880" w:hanging="360"/>
+      </w:pPr>
+      <w:rPr>
+        <w:rFonts w:ascii="Symbol" w:hAnsi="Symbol" w:hint="default"/>
+      </w:rPr>
+    </w:lvl>
+    <w:lvl w:ilvl="4" w:tplc="04090003" w:tentative="1">
+      <w:start w:val="1"/>
+      <w:numFmt w:val="bullet"/>
+      <w:lvlText w:val="o"/>
+      <w:lvlJc w:val="left"/>
+      <w:pPr>
+        <w:ind w:left="3600" w:hanging="360"/>
+      </w:pPr>
+      <w:rPr>
+        <w:rFonts w:ascii="Courier New" w:hAnsi="Courier New" w:cs="Courier New" w:hint="default"/>
+      </w:rPr>
+    </w:lvl>
+    <w:lvl w:ilvl="5" w:tplc="04090005" w:tentative="1">
+      <w:start w:val="1"/>
+      <w:numFmt w:val="bullet"/>
+      <w:lvlText w:val=""/>
+      <w:lvlJc w:val="left"/>
+      <w:pPr>
+        <w:ind w:left="4320" w:hanging="360"/>
+      </w:pPr>
+      <w:rPr>
+        <w:rFonts w:ascii="Wingdings" w:hAnsi="Wingdings" w:hint="default"/>
+      </w:rPr>
+    </w:lvl>
+    <w:lvl w:ilvl="6" w:tplc="04090001" w:tentative="1">
+      <w:start w:val="1"/>
+      <w:numFmt w:val="bullet"/>
+      <w:lvlText w:val=""/>
+      <w:lvlJc w:val="left"/>
+      <w:pPr>
+        <w:ind w:left="5040" w:hanging="360"/>
+      </w:pPr>
+      <w:rPr>
+        <w:rFonts w:ascii="Symbol" w:hAnsi="Symbol" w:hint="default"/>
+      </w:rPr>
+    </w:lvl>
+    <w:lvl w:ilvl="7" w:tplc="04090003" w:tentative="1">
+      <w:start w:val="1"/>
+      <w:numFmt w:val="bullet"/>
+      <w:lvlText w:val="o"/>
+      <w:lvlJc w:val="left"/>
+      <w:pPr>
+        <w:ind w:left="5760" w:hanging="360"/>
+      </w:pPr>
+      <w:rPr>
+        <w:rFonts w:ascii="Courier New" w:hAnsi="Courier New" w:cs="Courier New" w:hint="default"/>
+      </w:rPr>
+    </w:lvl>
+    <w:lvl w:ilvl="8" w:tplc="04090005" w:tentative="1">
+      <w:start w:val="1"/>
+      <w:numFmt w:val="bullet"/>
+      <w:lvlText w:val=""/>
+      <w:lvlJc w:val="left"/>
+      <w:pPr>
+        <w:ind w:left="6480" w:hanging="360"/>
+      </w:pPr>
+      <w:rPr>
+        <w:rFonts w:ascii="Wingdings" w:hAnsi="Wingdings" w:hint="default"/>
+      </w:rPr>
+    </w:lvl>
+  </w:abstractNum>
+  <w:abstractNum w:abstractNumId="35" w15:restartNumberingAfterBreak="0">
     <w:nsid w:val="7CDE12BD"/>
     <w:multiLevelType w:val="hybridMultilevel"/>
     <w:tmpl w:val="466894BE"/>
@@ -12069,7 +12813,7 @@
       </w:rPr>
     </w:lvl>
   </w:abstractNum>
-  <w:abstractNum w:abstractNumId="33" w15:restartNumberingAfterBreak="0">
+  <w:abstractNum w:abstractNumId="36" w15:restartNumberingAfterBreak="0">
     <w:nsid w:val="7D190423"/>
     <w:multiLevelType w:val="hybridMultilevel"/>
     <w:tmpl w:val="E93A052C"/>
@@ -12182,7 +12926,7 @@
       </w:rPr>
     </w:lvl>
   </w:abstractNum>
-  <w:abstractNum w:abstractNumId="34" w15:restartNumberingAfterBreak="0">
+  <w:abstractNum w:abstractNumId="37" w15:restartNumberingAfterBreak="0">
     <w:nsid w:val="7F8147EE"/>
     <w:multiLevelType w:val="hybridMultilevel"/>
     <w:tmpl w:val="D08C1FE2"/>
@@ -12296,7 +13040,7 @@
     </w:lvl>
   </w:abstractNum>
   <w:num w:numId="1">
-    <w:abstractNumId w:val="28"/>
+    <w:abstractNumId w:val="29"/>
   </w:num>
   <w:num w:numId="2">
     <w:abstractNumId w:val="18"/>
@@ -12308,7 +13052,7 @@
     <w:abstractNumId w:val="19"/>
   </w:num>
   <w:num w:numId="5">
-    <w:abstractNumId w:val="32"/>
+    <w:abstractNumId w:val="35"/>
   </w:num>
   <w:num w:numId="6">
     <w:abstractNumId w:val="15"/>
@@ -12329,13 +13073,13 @@
     <w:abstractNumId w:val="22"/>
   </w:num>
   <w:num w:numId="12">
-    <w:abstractNumId w:val="34"/>
+    <w:abstractNumId w:val="37"/>
   </w:num>
   <w:num w:numId="13">
     <w:abstractNumId w:val="1"/>
   </w:num>
   <w:num w:numId="14">
-    <w:abstractNumId w:val="27"/>
+    <w:abstractNumId w:val="28"/>
   </w:num>
   <w:num w:numId="15">
     <w:abstractNumId w:val="17"/>
@@ -12347,16 +13091,16 @@
     <w:abstractNumId w:val="11"/>
   </w:num>
   <w:num w:numId="18">
-    <w:abstractNumId w:val="25"/>
+    <w:abstractNumId w:val="26"/>
   </w:num>
   <w:num w:numId="19">
     <w:abstractNumId w:val="7"/>
   </w:num>
   <w:num w:numId="20">
-    <w:abstractNumId w:val="30"/>
+    <w:abstractNumId w:val="32"/>
   </w:num>
   <w:num w:numId="21">
-    <w:abstractNumId w:val="33"/>
+    <w:abstractNumId w:val="36"/>
   </w:num>
   <w:num w:numId="22">
     <w:abstractNumId w:val="21"/>
@@ -12368,7 +13112,7 @@
     <w:abstractNumId w:val="5"/>
   </w:num>
   <w:num w:numId="25">
-    <w:abstractNumId w:val="26"/>
+    <w:abstractNumId w:val="27"/>
   </w:num>
   <w:num w:numId="26">
     <w:abstractNumId w:val="6"/>
@@ -12380,7 +13124,7 @@
     <w:abstractNumId w:val="4"/>
   </w:num>
   <w:num w:numId="29">
-    <w:abstractNumId w:val="31"/>
+    <w:abstractNumId w:val="33"/>
   </w:num>
   <w:num w:numId="30">
     <w:abstractNumId w:val="16"/>
@@ -12392,13 +13136,22 @@
     <w:abstractNumId w:val="14"/>
   </w:num>
   <w:num w:numId="33">
-    <w:abstractNumId w:val="29"/>
+    <w:abstractNumId w:val="30"/>
   </w:num>
   <w:num w:numId="34">
     <w:abstractNumId w:val="13"/>
   </w:num>
   <w:num w:numId="35">
     <w:abstractNumId w:val="8"/>
+  </w:num>
+  <w:num w:numId="36">
+    <w:abstractNumId w:val="31"/>
+  </w:num>
+  <w:num w:numId="37">
+    <w:abstractNumId w:val="25"/>
+  </w:num>
+  <w:num w:numId="38">
+    <w:abstractNumId w:val="34"/>
   </w:num>
 </w:numbering>
 </file>
@@ -12909,6 +13662,42 @@
     <w:basedOn w:val="DefaultParagraphFont"/>
     <w:rsid w:val="002E027E"/>
   </w:style>
+  <w:style w:type="character" w:styleId="PlaceholderText">
+    <w:name w:val="Placeholder Text"/>
+    <w:basedOn w:val="DefaultParagraphFont"/>
+    <w:uiPriority w:val="99"/>
+    <w:semiHidden/>
+    <w:rsid w:val="00C74370"/>
+    <w:rPr>
+      <w:color w:val="808080"/>
+    </w:rPr>
+  </w:style>
+  <w:style w:type="paragraph" w:styleId="BalloonText">
+    <w:name w:val="Balloon Text"/>
+    <w:basedOn w:val="Normal"/>
+    <w:link w:val="BalloonTextChar"/>
+    <w:uiPriority w:val="99"/>
+    <w:semiHidden/>
+    <w:unhideWhenUsed/>
+    <w:rsid w:val="00A06D72"/>
+    <w:rPr>
+      <w:sz w:val="18"/>
+      <w:szCs w:val="18"/>
+    </w:rPr>
+  </w:style>
+  <w:style w:type="character" w:customStyle="1" w:styleId="BalloonTextChar">
+    <w:name w:val="Balloon Text Char"/>
+    <w:basedOn w:val="DefaultParagraphFont"/>
+    <w:link w:val="BalloonText"/>
+    <w:uiPriority w:val="99"/>
+    <w:semiHidden/>
+    <w:rsid w:val="00A06D72"/>
+    <w:rPr>
+      <w:rFonts w:ascii="Times New Roman" w:eastAsia="Times New Roman" w:hAnsi="Times New Roman" w:cs="Times New Roman"/>
+      <w:sz w:val="18"/>
+      <w:szCs w:val="18"/>
+    </w:rPr>
+  </w:style>
 </w:styles>
 </file>
 

</xml_diff>

<commit_message>
Added panel session with Andrew Ng
</commit_message>
<xml_diff>
--- a/CS231N Assigment Insights.docx
+++ b/CS231N Assigment Insights.docx
@@ -30,19 +30,11 @@
           <w:rFonts w:ascii="Garamond" w:hAnsi="Garamond"/>
         </w:rPr>
       </w:pPr>
-      <w:proofErr w:type="spellStart"/>
-      <w:r>
-        <w:rPr>
-          <w:rFonts w:ascii="Garamond" w:hAnsi="Garamond"/>
-        </w:rPr>
-        <w:t>Np.sum</w:t>
-      </w:r>
-      <w:proofErr w:type="spellEnd"/>
-      <w:r>
-        <w:rPr>
-          <w:rFonts w:ascii="Garamond" w:hAnsi="Garamond"/>
-        </w:rPr>
-        <w:t>() sums all of the elements in a matrix across a specific axis which you specify</w:t>
+      <w:r>
+        <w:rPr>
+          <w:rFonts w:ascii="Garamond" w:hAnsi="Garamond"/>
+        </w:rPr>
+        <w:t>Np.sum() sums all of the elements in a matrix across a specific axis which you specify</w:t>
       </w:r>
       <w:r>
         <w:rPr>
@@ -116,19 +108,11 @@
           <w:rFonts w:ascii="Garamond" w:hAnsi="Garamond"/>
         </w:rPr>
       </w:pPr>
-      <w:proofErr w:type="spellStart"/>
-      <w:r>
-        <w:rPr>
-          <w:rFonts w:ascii="Garamond" w:hAnsi="Garamond"/>
-        </w:rPr>
-        <w:t>Np.argsort</w:t>
-      </w:r>
-      <w:proofErr w:type="spellEnd"/>
-      <w:r>
-        <w:rPr>
-          <w:rFonts w:ascii="Garamond" w:hAnsi="Garamond"/>
-        </w:rPr>
-        <w:t>() takes an array and returns the indices corresponding to the sorted array</w:t>
+      <w:r>
+        <w:rPr>
+          <w:rFonts w:ascii="Garamond" w:hAnsi="Garamond"/>
+        </w:rPr>
+        <w:t>Np.argsort() takes an array and returns the indices corresponding to the sorted array</w:t>
       </w:r>
     </w:p>
     <w:p>
@@ -146,21 +130,7 @@
         <w:rPr>
           <w:rFonts w:ascii="Garamond" w:hAnsi="Garamond"/>
         </w:rPr>
-        <w:t xml:space="preserve">E.g. if </w:t>
-      </w:r>
-      <w:proofErr w:type="spellStart"/>
-      <w:r>
-        <w:rPr>
-          <w:rFonts w:ascii="Garamond" w:hAnsi="Garamond"/>
-        </w:rPr>
-        <w:t>an_array</w:t>
-      </w:r>
-      <w:proofErr w:type="spellEnd"/>
-      <w:r>
-        <w:rPr>
-          <w:rFonts w:ascii="Garamond" w:hAnsi="Garamond"/>
-        </w:rPr>
-        <w:t xml:space="preserve"> = [0, 2,1,5]</w:t>
+        <w:t>E.g. if an_array = [0, 2,1,5]</w:t>
       </w:r>
     </w:p>
     <w:p>
@@ -174,47 +144,11 @@
           <w:rFonts w:ascii="Garamond" w:hAnsi="Garamond"/>
         </w:rPr>
       </w:pPr>
-      <w:proofErr w:type="spellStart"/>
-      <w:r>
-        <w:rPr>
-          <w:rFonts w:ascii="Garamond" w:hAnsi="Garamond"/>
-        </w:rPr>
-        <w:t>Out_array</w:t>
-      </w:r>
-      <w:proofErr w:type="spellEnd"/>
-      <w:r>
-        <w:rPr>
-          <w:rFonts w:ascii="Garamond" w:hAnsi="Garamond"/>
-        </w:rPr>
-        <w:t xml:space="preserve"> = </w:t>
-      </w:r>
-      <w:proofErr w:type="spellStart"/>
-      <w:r>
-        <w:rPr>
-          <w:rFonts w:ascii="Garamond" w:hAnsi="Garamond"/>
-        </w:rPr>
-        <w:t>np.argsort</w:t>
-      </w:r>
-      <w:proofErr w:type="spellEnd"/>
-      <w:r>
-        <w:rPr>
-          <w:rFonts w:ascii="Garamond" w:hAnsi="Garamond"/>
-        </w:rPr>
-        <w:t>(</w:t>
-      </w:r>
-      <w:proofErr w:type="spellStart"/>
-      <w:r>
-        <w:rPr>
-          <w:rFonts w:ascii="Garamond" w:hAnsi="Garamond"/>
-        </w:rPr>
-        <w:t>an_array</w:t>
-      </w:r>
-      <w:proofErr w:type="spellEnd"/>
-      <w:r>
-        <w:rPr>
-          <w:rFonts w:ascii="Garamond" w:hAnsi="Garamond"/>
-        </w:rPr>
-        <w:t>) =&gt; [0, 2, 1, 3]</w:t>
+      <w:r>
+        <w:rPr>
+          <w:rFonts w:ascii="Garamond" w:hAnsi="Garamond"/>
+        </w:rPr>
+        <w:t>Out_array = np.argsort(an_array) =&gt; [0, 2, 1, 3]</w:t>
       </w:r>
     </w:p>
     <w:p>
@@ -234,33 +168,11 @@
         </w:rPr>
         <w:t>Print(</w:t>
       </w:r>
-      <w:proofErr w:type="spellStart"/>
-      <w:r>
-        <w:rPr>
-          <w:rFonts w:ascii="Garamond" w:hAnsi="Garamond"/>
-        </w:rPr>
-        <w:t>an_array</w:t>
-      </w:r>
-      <w:proofErr w:type="spellEnd"/>
-      <w:r>
-        <w:rPr>
-          <w:rFonts w:ascii="Garamond" w:hAnsi="Garamond"/>
-        </w:rPr>
-        <w:t>[</w:t>
-      </w:r>
-      <w:proofErr w:type="spellStart"/>
-      <w:r>
-        <w:rPr>
-          <w:rFonts w:ascii="Garamond" w:hAnsi="Garamond"/>
-        </w:rPr>
-        <w:t>Out_array</w:t>
-      </w:r>
-      <w:proofErr w:type="spellEnd"/>
-      <w:r>
-        <w:rPr>
-          <w:rFonts w:ascii="Garamond" w:hAnsi="Garamond"/>
-        </w:rPr>
-        <w:t>]) would print the sorted array [0, 1, 2, 5]</w:t>
+      <w:r>
+        <w:rPr>
+          <w:rFonts w:ascii="Garamond" w:hAnsi="Garamond"/>
+        </w:rPr>
+        <w:t>an_array[Out_array]) would print the sorted array [0, 1, 2, 5]</w:t>
       </w:r>
     </w:p>
     <w:p>
@@ -295,42 +207,12 @@
           <w:rFonts w:ascii="Garamond" w:hAnsi="Garamond"/>
         </w:rPr>
       </w:pPr>
-      <w:proofErr w:type="spellStart"/>
-      <w:r>
-        <w:rPr>
-          <w:rFonts w:ascii="Garamond" w:hAnsi="Garamond"/>
-        </w:rPr>
-        <w:t>Np.bincount</w:t>
-      </w:r>
-      <w:proofErr w:type="spellEnd"/>
-      <w:r>
-        <w:rPr>
-          <w:rFonts w:ascii="Garamond" w:hAnsi="Garamond"/>
-        </w:rPr>
-        <w:t>(</w:t>
-      </w:r>
-      <w:proofErr w:type="spellStart"/>
-      <w:r>
-        <w:rPr>
-          <w:rFonts w:ascii="Garamond" w:hAnsi="Garamond"/>
-        </w:rPr>
-        <w:t>some_array</w:t>
-      </w:r>
-      <w:proofErr w:type="spellEnd"/>
-      <w:r>
-        <w:rPr>
-          <w:rFonts w:ascii="Garamond" w:hAnsi="Garamond"/>
-        </w:rPr>
-        <w:t xml:space="preserve">) will return the count of each element in </w:t>
-      </w:r>
-      <w:proofErr w:type="spellStart"/>
-      <w:r>
-        <w:rPr>
-          <w:rFonts w:ascii="Garamond" w:hAnsi="Garamond"/>
-        </w:rPr>
-        <w:t>some_array</w:t>
-      </w:r>
-      <w:proofErr w:type="spellEnd"/>
+      <w:r>
+        <w:rPr>
+          <w:rFonts w:ascii="Garamond" w:hAnsi="Garamond"/>
+        </w:rPr>
+        <w:t>Np.bincount(some_array) will return the count of each element in some_array</w:t>
+      </w:r>
     </w:p>
     <w:p>
       <w:pPr>
@@ -347,21 +229,7 @@
         <w:rPr>
           <w:rFonts w:ascii="Garamond" w:hAnsi="Garamond"/>
         </w:rPr>
-        <w:t xml:space="preserve">For example if </w:t>
-      </w:r>
-      <w:proofErr w:type="spellStart"/>
-      <w:r>
-        <w:rPr>
-          <w:rFonts w:ascii="Garamond" w:hAnsi="Garamond"/>
-        </w:rPr>
-        <w:t>some_array</w:t>
-      </w:r>
-      <w:proofErr w:type="spellEnd"/>
-      <w:r>
-        <w:rPr>
-          <w:rFonts w:ascii="Garamond" w:hAnsi="Garamond"/>
-        </w:rPr>
-        <w:t xml:space="preserve"> = [1, 1, 0, 2]</w:t>
+        <w:t>For example if some_array = [1, 1, 0, 2]</w:t>
       </w:r>
     </w:p>
     <w:p>
@@ -375,33 +243,11 @@
           <w:rFonts w:ascii="Garamond" w:hAnsi="Garamond"/>
         </w:rPr>
       </w:pPr>
-      <w:proofErr w:type="spellStart"/>
-      <w:r>
-        <w:rPr>
-          <w:rFonts w:ascii="Garamond" w:hAnsi="Garamond"/>
-        </w:rPr>
-        <w:t>Np.bincount</w:t>
-      </w:r>
-      <w:proofErr w:type="spellEnd"/>
-      <w:r>
-        <w:rPr>
-          <w:rFonts w:ascii="Garamond" w:hAnsi="Garamond"/>
-        </w:rPr>
-        <w:t>(</w:t>
-      </w:r>
-      <w:proofErr w:type="spellStart"/>
-      <w:r>
-        <w:rPr>
-          <w:rFonts w:ascii="Garamond" w:hAnsi="Garamond"/>
-        </w:rPr>
-        <w:t>some_array</w:t>
-      </w:r>
-      <w:proofErr w:type="spellEnd"/>
-      <w:r>
-        <w:rPr>
-          <w:rFonts w:ascii="Garamond" w:hAnsi="Garamond"/>
-        </w:rPr>
-        <w:t xml:space="preserve">) =&gt; [1, 2, 1] </w:t>
+      <w:r>
+        <w:rPr>
+          <w:rFonts w:ascii="Garamond" w:hAnsi="Garamond"/>
+        </w:rPr>
+        <w:t xml:space="preserve">Np.bincount(some_array) =&gt; [1, 2, 1] </w:t>
       </w:r>
     </w:p>
     <w:p>
@@ -419,21 +265,7 @@
         <w:rPr>
           <w:rFonts w:ascii="Garamond" w:hAnsi="Garamond"/>
         </w:rPr>
-        <w:t xml:space="preserve">You could then use </w:t>
-      </w:r>
-      <w:proofErr w:type="spellStart"/>
-      <w:r>
-        <w:rPr>
-          <w:rFonts w:ascii="Garamond" w:hAnsi="Garamond"/>
-        </w:rPr>
-        <w:t>np.argmax</w:t>
-      </w:r>
-      <w:proofErr w:type="spellEnd"/>
-      <w:r>
-        <w:rPr>
-          <w:rFonts w:ascii="Garamond" w:hAnsi="Garamond"/>
-        </w:rPr>
-        <w:t>(result above) to get the most frequent element in an array</w:t>
+        <w:t>You could then use np.argmax(result above) to get the most frequent element in an array</w:t>
       </w:r>
     </w:p>
     <w:p>
@@ -489,49 +321,7 @@
         <w:rPr>
           <w:rFonts w:ascii="Garamond" w:hAnsi="Garamond"/>
         </w:rPr>
-        <w:t xml:space="preserve">Let’s say you have one vector </w:t>
-      </w:r>
-      <w:proofErr w:type="spellStart"/>
-      <w:r>
-        <w:rPr>
-          <w:rFonts w:ascii="Garamond" w:hAnsi="Garamond"/>
-        </w:rPr>
-        <w:t>i</w:t>
-      </w:r>
-      <w:proofErr w:type="spellEnd"/>
-      <w:r>
-        <w:rPr>
-          <w:rFonts w:ascii="Garamond" w:hAnsi="Garamond"/>
-        </w:rPr>
-        <w:t xml:space="preserve"> and you want to subtract x from a matrix j made of up of (</w:t>
-      </w:r>
-      <w:proofErr w:type="spellStart"/>
-      <w:r>
-        <w:rPr>
-          <w:rFonts w:ascii="Garamond" w:hAnsi="Garamond"/>
-        </w:rPr>
-        <w:t>n_samples</w:t>
-      </w:r>
-      <w:proofErr w:type="spellEnd"/>
-      <w:r>
-        <w:rPr>
-          <w:rFonts w:ascii="Garamond" w:hAnsi="Garamond"/>
-        </w:rPr>
-        <w:t xml:space="preserve"> x same dimension of </w:t>
-      </w:r>
-      <w:proofErr w:type="spellStart"/>
-      <w:r>
-        <w:rPr>
-          <w:rFonts w:ascii="Garamond" w:hAnsi="Garamond"/>
-        </w:rPr>
-        <w:t>i</w:t>
-      </w:r>
-      <w:proofErr w:type="spellEnd"/>
-      <w:r>
-        <w:rPr>
-          <w:rFonts w:ascii="Garamond" w:hAnsi="Garamond"/>
-        </w:rPr>
-        <w:t>)</w:t>
+        <w:t>Let’s say you have one vector i and you want to subtract x from a matrix j made of up of (n_samples x same dimension of i)</w:t>
       </w:r>
     </w:p>
     <w:p>
@@ -545,19 +335,11 @@
           <w:rFonts w:ascii="Garamond" w:hAnsi="Garamond"/>
         </w:rPr>
       </w:pPr>
-      <w:proofErr w:type="spellStart"/>
-      <w:r>
-        <w:rPr>
-          <w:rFonts w:ascii="Garamond" w:hAnsi="Garamond"/>
-        </w:rPr>
-        <w:t>i</w:t>
-      </w:r>
-      <w:proofErr w:type="spellEnd"/>
-      <w:r>
-        <w:rPr>
-          <w:rFonts w:ascii="Garamond" w:hAnsi="Garamond"/>
-        </w:rPr>
-        <w:t xml:space="preserve"> – j[:,] will accomplish this</w:t>
+      <w:r>
+        <w:rPr>
+          <w:rFonts w:ascii="Garamond" w:hAnsi="Garamond"/>
+        </w:rPr>
+        <w:t>i – j[:,] will accomplish this</w:t>
       </w:r>
     </w:p>
     <w:p>
@@ -575,63 +357,7 @@
         <w:rPr>
           <w:rFonts w:ascii="Garamond" w:hAnsi="Garamond"/>
         </w:rPr>
-        <w:t xml:space="preserve">Could also do this by stacking </w:t>
-      </w:r>
-      <w:proofErr w:type="spellStart"/>
-      <w:r>
-        <w:rPr>
-          <w:rFonts w:ascii="Garamond" w:hAnsi="Garamond"/>
-        </w:rPr>
-        <w:t>i</w:t>
-      </w:r>
-      <w:proofErr w:type="spellEnd"/>
-      <w:r>
-        <w:rPr>
-          <w:rFonts w:ascii="Garamond" w:hAnsi="Garamond"/>
-        </w:rPr>
-        <w:t xml:space="preserve"> to create a matrix of the same size as j (can do </w:t>
-      </w:r>
-      <w:proofErr w:type="spellStart"/>
-      <w:r>
-        <w:rPr>
-          <w:rFonts w:ascii="Garamond" w:hAnsi="Garamond"/>
-        </w:rPr>
-        <w:t>np.tile</w:t>
-      </w:r>
-      <w:proofErr w:type="spellEnd"/>
-      <w:r>
-        <w:rPr>
-          <w:rFonts w:ascii="Garamond" w:hAnsi="Garamond"/>
-        </w:rPr>
-        <w:t>(</w:t>
-      </w:r>
-      <w:proofErr w:type="spellStart"/>
-      <w:r>
-        <w:rPr>
-          <w:rFonts w:ascii="Garamond" w:hAnsi="Garamond"/>
-        </w:rPr>
-        <w:t>i</w:t>
-      </w:r>
-      <w:proofErr w:type="spellEnd"/>
-      <w:r>
-        <w:rPr>
-          <w:rFonts w:ascii="Garamond" w:hAnsi="Garamond"/>
-        </w:rPr>
-        <w:t>, (</w:t>
-      </w:r>
-      <w:proofErr w:type="spellStart"/>
-      <w:r>
-        <w:rPr>
-          <w:rFonts w:ascii="Garamond" w:hAnsi="Garamond"/>
-        </w:rPr>
-        <w:t>num_rows</w:t>
-      </w:r>
-      <w:proofErr w:type="spellEnd"/>
-      <w:r>
-        <w:rPr>
-          <w:rFonts w:ascii="Garamond" w:hAnsi="Garamond"/>
-        </w:rPr>
-        <w:t xml:space="preserve"> to copy, 1)</w:t>
+        <w:t>Could also do this by stacking i to create a matrix of the same size as j (can do np.tile(i, (num_rows to copy, 1)</w:t>
       </w:r>
     </w:p>
     <w:p>
@@ -685,21 +411,7 @@
         <w:rPr>
           <w:rFonts w:ascii="Garamond" w:hAnsi="Garamond"/>
         </w:rPr>
-        <w:t xml:space="preserve">Can splice an array in </w:t>
-      </w:r>
-      <w:proofErr w:type="spellStart"/>
-      <w:r>
-        <w:rPr>
-          <w:rFonts w:ascii="Garamond" w:hAnsi="Garamond"/>
-        </w:rPr>
-        <w:t>numpy</w:t>
-      </w:r>
-      <w:proofErr w:type="spellEnd"/>
-      <w:r>
-        <w:rPr>
-          <w:rFonts w:ascii="Garamond" w:hAnsi="Garamond"/>
-        </w:rPr>
-        <w:t xml:space="preserve"> as you would a normal array – only difference is spice as [condition for row, condition for column]</w:t>
+        <w:t>Can splice an array in numpy as you would a normal array – only difference is spice as [condition for row, condition for column]</w:t>
       </w:r>
     </w:p>
     <w:p>
@@ -832,33 +544,11 @@
           <w:rFonts w:ascii="Garamond" w:hAnsi="Garamond"/>
         </w:rPr>
       </w:pPr>
-      <w:proofErr w:type="spellStart"/>
-      <w:r>
-        <w:rPr>
-          <w:rFonts w:ascii="Garamond" w:hAnsi="Garamond"/>
-        </w:rPr>
-        <w:t>Np.nexaxis</w:t>
-      </w:r>
-      <w:proofErr w:type="spellEnd"/>
-      <w:r>
-        <w:rPr>
-          <w:rFonts w:ascii="Garamond" w:hAnsi="Garamond"/>
-        </w:rPr>
-        <w:t xml:space="preserve"> will increase the dimensionality of a matrix e.g. used like a = a[:, </w:t>
-      </w:r>
-      <w:proofErr w:type="spellStart"/>
-      <w:r>
-        <w:rPr>
-          <w:rFonts w:ascii="Garamond" w:hAnsi="Garamond"/>
-        </w:rPr>
-        <w:t>np.nexaxis</w:t>
-      </w:r>
-      <w:proofErr w:type="spellEnd"/>
-      <w:r>
-        <w:rPr>
-          <w:rFonts w:ascii="Garamond" w:hAnsi="Garamond"/>
-        </w:rPr>
-        <w:t>]</w:t>
+      <w:r>
+        <w:rPr>
+          <w:rFonts w:ascii="Garamond" w:hAnsi="Garamond"/>
+        </w:rPr>
+        <w:t>Np.nexaxis will increase the dimensionality of a matrix e.g. used like a = a[:, np.nexaxis]</w:t>
       </w:r>
     </w:p>
     <w:p>
@@ -931,21 +621,7 @@
           <w:rFonts w:ascii="Garamond" w:hAnsi="Garamond"/>
         </w:rPr>
         <w:lastRenderedPageBreak/>
-        <w:t xml:space="preserve">Maxes = </w:t>
-      </w:r>
-      <w:proofErr w:type="spellStart"/>
-      <w:r>
-        <w:rPr>
-          <w:rFonts w:ascii="Garamond" w:hAnsi="Garamond"/>
-        </w:rPr>
-        <w:t>np.max</w:t>
-      </w:r>
-      <w:proofErr w:type="spellEnd"/>
-      <w:r>
-        <w:rPr>
-          <w:rFonts w:ascii="Garamond" w:hAnsi="Garamond"/>
-        </w:rPr>
-        <w:t>(x, axis = 1)</w:t>
+        <w:t>Maxes = np.max(x, axis = 1)</w:t>
       </w:r>
     </w:p>
     <w:p>
@@ -963,35 +639,7 @@
         <w:rPr>
           <w:rFonts w:ascii="Garamond" w:hAnsi="Garamond"/>
         </w:rPr>
-        <w:t xml:space="preserve">Maxes = Maxes[:, </w:t>
-      </w:r>
-      <w:proofErr w:type="spellStart"/>
-      <w:r>
-        <w:rPr>
-          <w:rFonts w:ascii="Garamond" w:hAnsi="Garamond"/>
-        </w:rPr>
-        <w:t>np.newaxis</w:t>
-      </w:r>
-      <w:proofErr w:type="spellEnd"/>
-      <w:r>
-        <w:rPr>
-          <w:rFonts w:ascii="Garamond" w:hAnsi="Garamond"/>
-        </w:rPr>
-        <w:t xml:space="preserve">] #increase the dimensionality to allow </w:t>
-      </w:r>
-      <w:proofErr w:type="spellStart"/>
-      <w:r>
-        <w:rPr>
-          <w:rFonts w:ascii="Garamond" w:hAnsi="Garamond"/>
-        </w:rPr>
-        <w:t>numpy</w:t>
-      </w:r>
-      <w:proofErr w:type="spellEnd"/>
-      <w:r>
-        <w:rPr>
-          <w:rFonts w:ascii="Garamond" w:hAnsi="Garamond"/>
-        </w:rPr>
-        <w:t xml:space="preserve"> to do some magic</w:t>
+        <w:t>Maxes = Maxes[:, np.newaxis] #increase the dimensionality to allow numpy to do some magic</w:t>
       </w:r>
     </w:p>
     <w:p>
@@ -1072,49 +720,7 @@
         <w:rPr>
           <w:rFonts w:ascii="Garamond" w:hAnsi="Garamond"/>
         </w:rPr>
-        <w:t xml:space="preserve">Thus if you are trying to code a vectorized loss function – doing </w:t>
-      </w:r>
-      <w:proofErr w:type="spellStart"/>
-      <w:r>
-        <w:rPr>
-          <w:rFonts w:ascii="Garamond" w:hAnsi="Garamond"/>
-        </w:rPr>
-        <w:t>np.exp</w:t>
-      </w:r>
-      <w:proofErr w:type="spellEnd"/>
-      <w:r>
-        <w:rPr>
-          <w:rFonts w:ascii="Garamond" w:hAnsi="Garamond"/>
-        </w:rPr>
-        <w:t xml:space="preserve">(array[:.]) / </w:t>
-      </w:r>
-      <w:proofErr w:type="spellStart"/>
-      <w:r>
-        <w:rPr>
-          <w:rFonts w:ascii="Garamond" w:hAnsi="Garamond"/>
-        </w:rPr>
-        <w:t>np.sum</w:t>
-      </w:r>
-      <w:proofErr w:type="spellEnd"/>
-      <w:r>
-        <w:rPr>
-          <w:rFonts w:ascii="Garamond" w:hAnsi="Garamond"/>
-        </w:rPr>
-        <w:t>(</w:t>
-      </w:r>
-      <w:proofErr w:type="spellStart"/>
-      <w:r>
-        <w:rPr>
-          <w:rFonts w:ascii="Garamond" w:hAnsi="Garamond"/>
-        </w:rPr>
-        <w:t>np.exp</w:t>
-      </w:r>
-      <w:proofErr w:type="spellEnd"/>
-      <w:r>
-        <w:rPr>
-          <w:rFonts w:ascii="Garamond" w:hAnsi="Garamond"/>
-        </w:rPr>
-        <w:t>(array[:,])) would NOT PERFORM IN THE EXPECTED WAY</w:t>
+        <w:t>Thus if you are trying to code a vectorized loss function – doing np.exp(array[:.]) / np.sum(np.exp(array[:,])) would NOT PERFORM IN THE EXPECTED WAY</w:t>
       </w:r>
     </w:p>
     <w:p>
@@ -1172,21 +778,7 @@
         <w:rPr>
           <w:rFonts w:ascii="Garamond" w:hAnsi="Garamond"/>
         </w:rPr>
-        <w:t xml:space="preserve">Make sure you have reshaped any column/row vectors (N,) in </w:t>
-      </w:r>
-      <w:proofErr w:type="spellStart"/>
-      <w:r>
-        <w:rPr>
-          <w:rFonts w:ascii="Garamond" w:hAnsi="Garamond"/>
-        </w:rPr>
-        <w:t>numpy</w:t>
-      </w:r>
-      <w:proofErr w:type="spellEnd"/>
-      <w:r>
-        <w:rPr>
-          <w:rFonts w:ascii="Garamond" w:hAnsi="Garamond"/>
-        </w:rPr>
-        <w:t xml:space="preserve"> before broadcasting otherwise it won’t work correctly</w:t>
+        <w:t>Make sure you have reshaped any column/row vectors (N,) in numpy before broadcasting otherwise it won’t work correctly</w:t>
       </w:r>
     </w:p>
     <w:p>
@@ -1304,28 +896,18 @@
           <w:bCs/>
         </w:rPr>
       </w:pPr>
-      <w:proofErr w:type="spellStart"/>
-      <w:r>
-        <w:rPr>
-          <w:rFonts w:ascii="Garamond" w:hAnsi="Garamond"/>
-        </w:rPr>
-        <w:t>Np.array_split</w:t>
-      </w:r>
-      <w:proofErr w:type="spellEnd"/>
-      <w:r>
-        <w:rPr>
-          <w:rFonts w:ascii="Garamond" w:hAnsi="Garamond"/>
-        </w:rPr>
-        <w:t xml:space="preserve">(Matrix to split, </w:t>
-      </w:r>
-      <w:proofErr w:type="spellStart"/>
+      <w:r>
+        <w:rPr>
+          <w:rFonts w:ascii="Garamond" w:hAnsi="Garamond"/>
+        </w:rPr>
+        <w:t xml:space="preserve">Np.array_split(Matrix to split, </w:t>
+      </w:r>
       <w:r>
         <w:rPr>
           <w:rFonts w:ascii="Garamond" w:hAnsi="Garamond"/>
         </w:rPr>
         <w:t>subfolds</w:t>
       </w:r>
-      <w:proofErr w:type="spellEnd"/>
       <w:r>
         <w:rPr>
           <w:rFonts w:ascii="Garamond" w:hAnsi="Garamond"/>
@@ -1336,41 +918,13 @@
         <w:rPr>
           <w:rFonts w:ascii="Garamond" w:hAnsi="Garamond"/>
         </w:rPr>
-        <w:t xml:space="preserve">ing </w:t>
-      </w:r>
-      <w:proofErr w:type="spellStart"/>
-      <w:r>
-        <w:rPr>
-          <w:rFonts w:ascii="Garamond" w:hAnsi="Garamond"/>
-        </w:rPr>
-        <w:t>np.array_slit</w:t>
-      </w:r>
-      <w:proofErr w:type="spellEnd"/>
-      <w:r>
-        <w:rPr>
-          <w:rFonts w:ascii="Garamond" w:hAnsi="Garamond"/>
-        </w:rPr>
-        <w:t>(matrix, 5) will return a list of</w:t>
-      </w:r>
-      <w:r>
-        <w:rPr>
-          <w:rFonts w:ascii="Garamond" w:hAnsi="Garamond"/>
-        </w:rPr>
-        <w:t xml:space="preserve"> 5 arrays and each array will contain </w:t>
-      </w:r>
-      <w:proofErr w:type="spellStart"/>
-      <w:r>
-        <w:rPr>
-          <w:rFonts w:ascii="Garamond" w:hAnsi="Garamond"/>
-        </w:rPr>
-        <w:t>total_samples</w:t>
-      </w:r>
-      <w:proofErr w:type="spellEnd"/>
-      <w:r>
-        <w:rPr>
-          <w:rFonts w:ascii="Garamond" w:hAnsi="Garamond"/>
-        </w:rPr>
-        <w:t>/5</w:t>
+        <w:t>ing np.array_slit(matrix, 5) will return a list of</w:t>
+      </w:r>
+      <w:r>
+        <w:rPr>
+          <w:rFonts w:ascii="Garamond" w:hAnsi="Garamond"/>
+        </w:rPr>
+        <w:t xml:space="preserve"> 5 arrays and each array will contain total_samples/5</w:t>
       </w:r>
     </w:p>
     <w:p>
@@ -1425,21 +979,7 @@
         <w:rPr>
           <w:rFonts w:ascii="Garamond" w:hAnsi="Garamond"/>
         </w:rPr>
-        <w:t xml:space="preserve">Given an array of predictions and an array of labels, can easily get the accuracy by doing </w:t>
-      </w:r>
-      <w:proofErr w:type="spellStart"/>
-      <w:r>
-        <w:rPr>
-          <w:rFonts w:ascii="Garamond" w:hAnsi="Garamond"/>
-        </w:rPr>
-        <w:t>np.sum</w:t>
-      </w:r>
-      <w:proofErr w:type="spellEnd"/>
-      <w:r>
-        <w:rPr>
-          <w:rFonts w:ascii="Garamond" w:hAnsi="Garamond"/>
-        </w:rPr>
-        <w:t>(predictions == labels)</w:t>
+        <w:t>Given an array of predictions and an array of labels, can easily get the accuracy by doing np.sum(predictions == labels)</w:t>
       </w:r>
     </w:p>
     <w:p>
@@ -1545,21 +1085,7 @@
         <w:rPr>
           <w:rFonts w:ascii="Garamond" w:hAnsi="Garamond"/>
         </w:rPr>
-        <w:t xml:space="preserve">Typically it’s called K-cross validation because for each value of k (in a k-nearest neighbor program) we train each value of k </w:t>
-      </w:r>
-      <w:proofErr w:type="spellStart"/>
-      <w:r>
-        <w:rPr>
-          <w:rFonts w:ascii="Garamond" w:hAnsi="Garamond"/>
-        </w:rPr>
-        <w:t>num_fold</w:t>
-      </w:r>
-      <w:proofErr w:type="spellEnd"/>
-      <w:r>
-        <w:rPr>
-          <w:rFonts w:ascii="Garamond" w:hAnsi="Garamond"/>
-        </w:rPr>
-        <w:t xml:space="preserve"> times</w:t>
+        <w:t>Typically it’s called K-cross validation because for each value of k (in a k-nearest neighbor program) we train each value of k num_fold times</w:t>
       </w:r>
     </w:p>
     <w:p>
@@ -1710,25 +1236,7 @@
           <w:b/>
           <w:bCs/>
         </w:rPr>
-        <w:t xml:space="preserve">To get the training data in this case, use </w:t>
-      </w:r>
-      <w:proofErr w:type="spellStart"/>
-      <w:r>
-        <w:rPr>
-          <w:rFonts w:ascii="Garamond" w:hAnsi="Garamond"/>
-          <w:b/>
-          <w:bCs/>
-        </w:rPr>
-        <w:t>np.concatenate</w:t>
-      </w:r>
-      <w:proofErr w:type="spellEnd"/>
-      <w:r>
-        <w:rPr>
-          <w:rFonts w:ascii="Garamond" w:hAnsi="Garamond"/>
-          <w:b/>
-          <w:bCs/>
-        </w:rPr>
-        <w:t>()</w:t>
+        <w:t>To get the training data in this case, use np.concatenate()</w:t>
       </w:r>
     </w:p>
     <w:p>
@@ -1746,55 +1254,19 @@
         <w:rPr>
           <w:rFonts w:ascii="Garamond" w:hAnsi="Garamond"/>
         </w:rPr>
-        <w:t xml:space="preserve">If you used </w:t>
-      </w:r>
-      <w:proofErr w:type="spellStart"/>
-      <w:r>
-        <w:rPr>
-          <w:rFonts w:ascii="Garamond" w:hAnsi="Garamond"/>
-        </w:rPr>
-        <w:t>np.array_split</w:t>
-      </w:r>
-      <w:proofErr w:type="spellEnd"/>
-      <w:r>
-        <w:rPr>
-          <w:rFonts w:ascii="Garamond" w:hAnsi="Garamond"/>
-        </w:rPr>
-        <w:t>() as above, you will need to concatenate them but it won’t let you because often you will</w:t>
-      </w:r>
-      <w:r>
-        <w:rPr>
-          <w:rFonts w:ascii="Garamond" w:hAnsi="Garamond"/>
-        </w:rPr>
-        <w:t xml:space="preserve"> be concatenating two things of different dimension (remember in </w:t>
-      </w:r>
-      <w:proofErr w:type="spellStart"/>
-      <w:r>
-        <w:rPr>
-          <w:rFonts w:ascii="Garamond" w:hAnsi="Garamond"/>
-        </w:rPr>
-        <w:t>array_split</w:t>
-      </w:r>
-      <w:proofErr w:type="spellEnd"/>
-      <w:r>
-        <w:rPr>
-          <w:rFonts w:ascii="Garamond" w:hAnsi="Garamond"/>
-        </w:rPr>
-        <w:t xml:space="preserve"> returns </w:t>
-      </w:r>
-      <w:proofErr w:type="spellStart"/>
-      <w:r>
-        <w:rPr>
-          <w:rFonts w:ascii="Garamond" w:hAnsi="Garamond"/>
-        </w:rPr>
-        <w:t>smt</w:t>
-      </w:r>
-      <w:proofErr w:type="spellEnd"/>
-      <w:r>
-        <w:rPr>
-          <w:rFonts w:ascii="Garamond" w:hAnsi="Garamond"/>
-        </w:rPr>
-        <w:t xml:space="preserve"> like [array[….], array[…]</w:t>
+        <w:t>If you used np.array_split() as above, you will need to concatenate them but it won’t let you because often you will</w:t>
+      </w:r>
+      <w:r>
+        <w:rPr>
+          <w:rFonts w:ascii="Garamond" w:hAnsi="Garamond"/>
+        </w:rPr>
+        <w:t xml:space="preserve"> be concatenating two things of different dimension (remember in array_split</w:t>
+      </w:r>
+      <w:r>
+        <w:rPr>
+          <w:rFonts w:ascii="Garamond" w:hAnsi="Garamond"/>
+        </w:rPr>
+        <w:t xml:space="preserve"> returns smt like [array[….], array[…]</w:t>
       </w:r>
     </w:p>
     <w:p>
@@ -1812,21 +1284,7 @@
         <w:rPr>
           <w:rFonts w:ascii="Garamond" w:hAnsi="Garamond"/>
         </w:rPr>
-        <w:t xml:space="preserve">Thus you need to add the two different dimension of training data e.g. in the picture round 2 above set_1 (1 dimension) + set_2 (8 dimension) then call </w:t>
-      </w:r>
-      <w:proofErr w:type="spellStart"/>
-      <w:r>
-        <w:rPr>
-          <w:rFonts w:ascii="Garamond" w:hAnsi="Garamond"/>
-        </w:rPr>
-        <w:t>np.concatenate</w:t>
-      </w:r>
-      <w:proofErr w:type="spellEnd"/>
-      <w:r>
-        <w:rPr>
-          <w:rFonts w:ascii="Garamond" w:hAnsi="Garamond"/>
-        </w:rPr>
-        <w:t xml:space="preserve"> on the result</w:t>
+        <w:t>Thus you need to add the two different dimension of training data e.g. in the picture round 2 above set_1 (1 dimension) + set_2 (8 dimension) then call np.concatenate on the result</w:t>
       </w:r>
     </w:p>
     <w:p>
@@ -1880,21 +1338,7 @@
         <w:rPr>
           <w:rFonts w:ascii="Garamond" w:hAnsi="Garamond"/>
         </w:rPr>
-        <w:t xml:space="preserve">Becomes like [[array[…], array[…]] and </w:t>
-      </w:r>
-      <w:proofErr w:type="spellStart"/>
-      <w:r>
-        <w:rPr>
-          <w:rFonts w:ascii="Garamond" w:hAnsi="Garamond"/>
-        </w:rPr>
-        <w:t>numpy</w:t>
-      </w:r>
-      <w:proofErr w:type="spellEnd"/>
-      <w:r>
-        <w:rPr>
-          <w:rFonts w:ascii="Garamond" w:hAnsi="Garamond"/>
-        </w:rPr>
-        <w:t xml:space="preserve"> won’t be able to parse it</w:t>
+        <w:t>Becomes like [[array[…], array[…]] and numpy won’t be able to parse it</w:t>
       </w:r>
     </w:p>
     <w:p>
@@ -1957,21 +1401,7 @@
         <w:rPr>
           <w:rFonts w:ascii="Garamond" w:hAnsi="Garamond"/>
         </w:rPr>
-        <w:t>Do the same as with a neural network except have one score function Y=</w:t>
-      </w:r>
-      <w:proofErr w:type="spellStart"/>
-      <w:r>
-        <w:rPr>
-          <w:rFonts w:ascii="Garamond" w:hAnsi="Garamond"/>
-        </w:rPr>
-        <w:t>W.x</w:t>
-      </w:r>
-      <w:proofErr w:type="spellEnd"/>
-      <w:r>
-        <w:rPr>
-          <w:rFonts w:ascii="Garamond" w:hAnsi="Garamond"/>
-        </w:rPr>
-        <w:t xml:space="preserve"> +b and you optimize this by minimizing a lost function</w:t>
+        <w:t>Do the same as with a neural network except have one score function Y=W.x +b and you optimize this by minimizing a lost function</w:t>
       </w:r>
     </w:p>
     <w:p>
@@ -2306,21 +1736,7 @@
         <w:rPr>
           <w:rFonts w:ascii="Garamond" w:hAnsi="Garamond"/>
         </w:rPr>
-        <w:t xml:space="preserve"> For each class, if difference between correct category (denote by </w:t>
-      </w:r>
-      <w:proofErr w:type="spellStart"/>
-      <w:r>
-        <w:rPr>
-          <w:rFonts w:ascii="Garamond" w:hAnsi="Garamond"/>
-        </w:rPr>
-        <w:t>yi</w:t>
-      </w:r>
-      <w:proofErr w:type="spellEnd"/>
-      <w:r>
-        <w:rPr>
-          <w:rFonts w:ascii="Garamond" w:hAnsi="Garamond"/>
-        </w:rPr>
-        <w:t>) is greater than the incorrect score by a safety margin (we set to 1), then it means the true score is much larger than the incorrect score, thus we set the loss to 0</w:t>
+        <w:t xml:space="preserve"> For each class, if difference between correct category (denote by yi) is greater than the incorrect score by a safety margin (we set to 1), then it means the true score is much larger than the incorrect score, thus we set the loss to 0</w:t>
       </w:r>
     </w:p>
     <w:p>
@@ -2340,91 +1756,7 @@
         <w:rPr>
           <w:rFonts w:ascii="Garamond" w:hAnsi="Garamond"/>
         </w:rPr>
-        <w:t xml:space="preserve">Note it may be more helpful to think of the second hand as </w:t>
-      </w:r>
-      <w:proofErr w:type="spellStart"/>
-      <w:r>
-        <w:rPr>
-          <w:rFonts w:ascii="Garamond" w:hAnsi="Garamond"/>
-        </w:rPr>
-        <w:t>Sj</w:t>
-      </w:r>
-      <w:proofErr w:type="spellEnd"/>
-      <w:r>
-        <w:rPr>
-          <w:rFonts w:ascii="Garamond" w:hAnsi="Garamond"/>
-        </w:rPr>
-        <w:t xml:space="preserve"> + 1 -</w:t>
-      </w:r>
-      <w:proofErr w:type="spellStart"/>
-      <w:r>
-        <w:rPr>
-          <w:rFonts w:ascii="Garamond" w:hAnsi="Garamond"/>
-        </w:rPr>
-        <w:t>Syi</w:t>
-      </w:r>
-      <w:proofErr w:type="spellEnd"/>
-      <w:r>
-        <w:rPr>
-          <w:rFonts w:ascii="Garamond" w:hAnsi="Garamond"/>
-        </w:rPr>
-        <w:t xml:space="preserve"> (thus if the score of </w:t>
-      </w:r>
-      <w:proofErr w:type="spellStart"/>
-      <w:r>
-        <w:rPr>
-          <w:rFonts w:ascii="Garamond" w:hAnsi="Garamond"/>
-        </w:rPr>
-        <w:t>Syi</w:t>
-      </w:r>
-      <w:proofErr w:type="spellEnd"/>
-      <w:r>
-        <w:rPr>
-          <w:rFonts w:ascii="Garamond" w:hAnsi="Garamond"/>
-        </w:rPr>
-        <w:t xml:space="preserve"> is much larger than </w:t>
-      </w:r>
-      <w:proofErr w:type="spellStart"/>
-      <w:r>
-        <w:rPr>
-          <w:rFonts w:ascii="Garamond" w:hAnsi="Garamond"/>
-        </w:rPr>
-        <w:t>Sj</w:t>
-      </w:r>
-      <w:proofErr w:type="spellEnd"/>
-      <w:r>
-        <w:rPr>
-          <w:rFonts w:ascii="Garamond" w:hAnsi="Garamond"/>
-        </w:rPr>
-        <w:t xml:space="preserve"> + 1, this will sum to something -</w:t>
-      </w:r>
-      <w:proofErr w:type="spellStart"/>
-      <w:r>
-        <w:rPr>
-          <w:rFonts w:ascii="Garamond" w:hAnsi="Garamond"/>
-        </w:rPr>
-        <w:t>ve</w:t>
-      </w:r>
-      <w:proofErr w:type="spellEnd"/>
-      <w:r>
-        <w:rPr>
-          <w:rFonts w:ascii="Garamond" w:hAnsi="Garamond"/>
-        </w:rPr>
-        <w:t xml:space="preserve"> and max(0, -</w:t>
-      </w:r>
-      <w:proofErr w:type="spellStart"/>
-      <w:r>
-        <w:rPr>
-          <w:rFonts w:ascii="Garamond" w:hAnsi="Garamond"/>
-        </w:rPr>
-        <w:t>ve</w:t>
-      </w:r>
-      <w:proofErr w:type="spellEnd"/>
-      <w:r>
-        <w:rPr>
-          <w:rFonts w:ascii="Garamond" w:hAnsi="Garamond"/>
-        </w:rPr>
-        <w:t>) will return 0</w:t>
+        <w:t>Note it may be more helpful to think of the second hand as Sj + 1 -Syi (thus if the score of Syi is much larger than Sj + 1, this will sum to something -ve and max(0, -ve) will return 0</w:t>
       </w:r>
     </w:p>
     <w:p>
@@ -2799,23 +2131,13 @@
           <w:bCs/>
         </w:rPr>
       </w:pPr>
-      <w:proofErr w:type="spellStart"/>
-      <w:r>
-        <w:rPr>
-          <w:rFonts w:ascii="Garamond" w:hAnsi="Garamond"/>
-          <w:b/>
-          <w:bCs/>
-        </w:rPr>
-        <w:t>Softmax</w:t>
-      </w:r>
-      <w:proofErr w:type="spellEnd"/>
-      <w:r>
-        <w:rPr>
-          <w:rFonts w:ascii="Garamond" w:hAnsi="Garamond"/>
-          <w:b/>
-          <w:bCs/>
-        </w:rPr>
-        <w:t xml:space="preserve"> Classifier</w:t>
+      <w:r>
+        <w:rPr>
+          <w:rFonts w:ascii="Garamond" w:hAnsi="Garamond"/>
+          <w:b/>
+          <w:bCs/>
+        </w:rPr>
+        <w:t>Softmax Classifier</w:t>
       </w:r>
     </w:p>
     <w:p>
@@ -2923,25 +2245,7 @@
           <w:b/>
           <w:bCs/>
         </w:rPr>
-        <w:t xml:space="preserve">Note </w:t>
-      </w:r>
-      <w:proofErr w:type="spellStart"/>
-      <w:r>
-        <w:rPr>
-          <w:rFonts w:ascii="Garamond" w:hAnsi="Garamond"/>
-          <w:b/>
-          <w:bCs/>
-        </w:rPr>
-        <w:t>Syi</w:t>
-      </w:r>
-      <w:proofErr w:type="spellEnd"/>
-      <w:r>
-        <w:rPr>
-          <w:rFonts w:ascii="Garamond" w:hAnsi="Garamond"/>
-          <w:b/>
-          <w:bCs/>
-        </w:rPr>
-        <w:t xml:space="preserve"> represent the score of the correct class and the denominator is the sum of all of the scores across all classes</w:t>
+        <w:t>Note Syi represent the score of the correct class and the denominator is the sum of all of the scores across all classes</w:t>
       </w:r>
     </w:p>
     <w:p>
@@ -3003,19 +2307,11 @@
           <w:bCs/>
         </w:rPr>
       </w:pPr>
-      <w:proofErr w:type="spellStart"/>
-      <w:r>
-        <w:rPr>
-          <w:rFonts w:ascii="Garamond" w:hAnsi="Garamond"/>
-        </w:rPr>
-        <w:t>Softmax</w:t>
-      </w:r>
-      <w:proofErr w:type="spellEnd"/>
-      <w:r>
-        <w:rPr>
-          <w:rFonts w:ascii="Garamond" w:hAnsi="Garamond"/>
-        </w:rPr>
-        <w:t xml:space="preserve"> is the activation function and the loss (Li) is known as cross-entropy </w:t>
+      <w:r>
+        <w:rPr>
+          <w:rFonts w:ascii="Garamond" w:hAnsi="Garamond"/>
+        </w:rPr>
+        <w:t xml:space="preserve">Softmax is the activation function and the loss (Li) is known as cross-entropy </w:t>
       </w:r>
     </w:p>
     <w:p>
@@ -3293,21 +2589,7 @@
         <w:rPr>
           <w:rFonts w:ascii="Garamond" w:hAnsi="Garamond"/>
         </w:rPr>
-        <w:t xml:space="preserve">Note that within this range, </w:t>
-      </w:r>
-      <w:proofErr w:type="spellStart"/>
-      <w:r>
-        <w:rPr>
-          <w:rFonts w:ascii="Garamond" w:hAnsi="Garamond"/>
-        </w:rPr>
-        <w:t>i</w:t>
-      </w:r>
-      <w:proofErr w:type="spellEnd"/>
-      <w:r>
-        <w:rPr>
-          <w:rFonts w:ascii="Garamond" w:hAnsi="Garamond"/>
-        </w:rPr>
-        <w:t xml:space="preserve"> would be included</w:t>
+        <w:t>Note that within this range, i would be included</w:t>
       </w:r>
     </w:p>
     <w:p>
@@ -3403,21 +2685,7 @@
         <w:rPr>
           <w:rFonts w:ascii="Garamond" w:hAnsi="Garamond"/>
         </w:rPr>
-        <w:t xml:space="preserve">This is why we introduce a new subscript j in </w:t>
-      </w:r>
-      <w:proofErr w:type="spellStart"/>
-      <w:r>
-        <w:rPr>
-          <w:rFonts w:ascii="Garamond" w:hAnsi="Garamond"/>
-        </w:rPr>
-        <w:t>aj</w:t>
-      </w:r>
-      <w:proofErr w:type="spellEnd"/>
-      <w:r>
-        <w:rPr>
-          <w:rFonts w:ascii="Garamond" w:hAnsi="Garamond"/>
-        </w:rPr>
-        <w:t xml:space="preserve"> since we need to calculate this derivative for every single score</w:t>
+        <w:t>This is why we introduce a new subscript j in aj since we need to calculate this derivative for every single score</w:t>
       </w:r>
     </w:p>
     <w:p>
@@ -3457,35 +2725,7 @@
         <w:rPr>
           <w:rFonts w:ascii="Garamond" w:hAnsi="Garamond"/>
         </w:rPr>
-        <w:t xml:space="preserve">There are two cases that occur that result in different derivatives, when </w:t>
-      </w:r>
-      <w:proofErr w:type="spellStart"/>
-      <w:r>
-        <w:rPr>
-          <w:rFonts w:ascii="Garamond" w:hAnsi="Garamond"/>
-        </w:rPr>
-        <w:t>i</w:t>
-      </w:r>
-      <w:proofErr w:type="spellEnd"/>
-      <w:r>
-        <w:rPr>
-          <w:rFonts w:ascii="Garamond" w:hAnsi="Garamond"/>
-        </w:rPr>
-        <w:t xml:space="preserve"> = j and when </w:t>
-      </w:r>
-      <w:proofErr w:type="spellStart"/>
-      <w:r>
-        <w:rPr>
-          <w:rFonts w:ascii="Garamond" w:hAnsi="Garamond"/>
-        </w:rPr>
-        <w:t>i</w:t>
-      </w:r>
-      <w:proofErr w:type="spellEnd"/>
-      <w:r>
-        <w:rPr>
-          <w:rFonts w:ascii="Garamond" w:hAnsi="Garamond"/>
-        </w:rPr>
-        <w:t xml:space="preserve"> != j</w:t>
+        <w:t>There are two cases that occur that result in different derivatives, when i = j and when i != j</w:t>
       </w:r>
     </w:p>
     <w:p>
@@ -3505,30 +2745,8 @@
         <w:rPr>
           <w:rFonts w:ascii="Garamond" w:hAnsi="Garamond"/>
         </w:rPr>
-        <w:t xml:space="preserve">Note that the denominator sums all of the scores thus </w:t>
-      </w:r>
-      <w:proofErr w:type="spellStart"/>
-      <w:r>
-        <w:rPr>
-          <w:rFonts w:ascii="Garamond" w:hAnsi="Garamond"/>
-        </w:rPr>
-        <w:t>aj</w:t>
-      </w:r>
-      <w:proofErr w:type="spellEnd"/>
-      <w:r>
-        <w:rPr>
-          <w:rFonts w:ascii="Garamond" w:hAnsi="Garamond"/>
-        </w:rPr>
-        <w:t xml:space="preserve"> will always be included exactly once meaning the derivative of the denominator is just </w:t>
-      </w:r>
-      <w:proofErr w:type="spellStart"/>
-      <w:r>
-        <w:rPr>
-          <w:rFonts w:ascii="Garamond" w:hAnsi="Garamond"/>
-        </w:rPr>
-        <w:t>e^aj</w:t>
-      </w:r>
-      <w:proofErr w:type="spellEnd"/>
+        <w:t>Note that the denominator sums all of the scores thus aj will always be included exactly once meaning the derivative of the denominator is just e^aj</w:t>
+      </w:r>
     </w:p>
     <w:p>
       <w:pPr>
@@ -3567,35 +2785,7 @@
         <w:rPr>
           <w:rFonts w:ascii="Garamond" w:hAnsi="Garamond"/>
         </w:rPr>
-        <w:t xml:space="preserve">Thus to compute the derivative above, we need to add the results from </w:t>
-      </w:r>
-      <w:proofErr w:type="spellStart"/>
-      <w:r>
-        <w:rPr>
-          <w:rFonts w:ascii="Garamond" w:hAnsi="Garamond"/>
-        </w:rPr>
-        <w:t>i</w:t>
-      </w:r>
-      <w:proofErr w:type="spellEnd"/>
-      <w:r>
-        <w:rPr>
-          <w:rFonts w:ascii="Garamond" w:hAnsi="Garamond"/>
-        </w:rPr>
-        <w:t xml:space="preserve">=j and </w:t>
-      </w:r>
-      <w:proofErr w:type="spellStart"/>
-      <w:r>
-        <w:rPr>
-          <w:rFonts w:ascii="Garamond" w:hAnsi="Garamond"/>
-        </w:rPr>
-        <w:t>i</w:t>
-      </w:r>
-      <w:proofErr w:type="spellEnd"/>
-      <w:r>
-        <w:rPr>
-          <w:rFonts w:ascii="Garamond" w:hAnsi="Garamond"/>
-        </w:rPr>
-        <w:t xml:space="preserve"> != j</w:t>
+        <w:t>Thus to compute the derivative above, we need to add the results from i=j and i != j</w:t>
       </w:r>
     </w:p>
     <w:p>
@@ -3903,21 +3093,7 @@
         <w:rPr>
           <w:rFonts w:ascii="Garamond" w:hAnsi="Garamond"/>
         </w:rPr>
-        <w:t xml:space="preserve">Since the derivative of RELU is a step function, once you have a matrix of the same size with just 1s and 0s, * with </w:t>
-      </w:r>
-      <w:proofErr w:type="spellStart"/>
-      <w:r>
-        <w:rPr>
-          <w:rFonts w:ascii="Garamond" w:hAnsi="Garamond"/>
-        </w:rPr>
-        <w:t>dLast</w:t>
-      </w:r>
-      <w:proofErr w:type="spellEnd"/>
-      <w:r>
-        <w:rPr>
-          <w:rFonts w:ascii="Garamond" w:hAnsi="Garamond"/>
-        </w:rPr>
-        <w:t xml:space="preserve"> layer</w:t>
+        <w:t>Since the derivative of RELU is a step function, once you have a matrix of the same size with just 1s and 0s, * with dLast layer</w:t>
       </w:r>
     </w:p>
     <w:p>
@@ -3972,21 +3148,7 @@
         <w:rPr>
           <w:rFonts w:ascii="Garamond" w:hAnsi="Garamond"/>
         </w:rPr>
-        <w:t xml:space="preserve">The only difference, is that to get the correct dimension – need to do </w:t>
-      </w:r>
-      <w:proofErr w:type="spellStart"/>
-      <w:r>
-        <w:rPr>
-          <w:rFonts w:ascii="Garamond" w:hAnsi="Garamond"/>
-        </w:rPr>
-        <w:t>np.sum</w:t>
-      </w:r>
-      <w:proofErr w:type="spellEnd"/>
-      <w:r>
-        <w:rPr>
-          <w:rFonts w:ascii="Garamond" w:hAnsi="Garamond"/>
-        </w:rPr>
-        <w:t>(dz2, axis=0) – summing down the rows since bias is essentially a vector</w:t>
+        <w:t>The only difference, is that to get the correct dimension – need to do np.sum(dz2, axis=0) – summing down the rows since bias is essentially a vector</w:t>
       </w:r>
     </w:p>
     <w:p>
@@ -4170,21 +3332,7 @@
         <w:rPr>
           <w:rFonts w:ascii="Garamond" w:hAnsi="Garamond"/>
         </w:rPr>
-        <w:t xml:space="preserve">Implemented as X -= </w:t>
-      </w:r>
-      <w:proofErr w:type="spellStart"/>
-      <w:r>
-        <w:rPr>
-          <w:rFonts w:ascii="Garamond" w:hAnsi="Garamond"/>
-        </w:rPr>
-        <w:t>np.mean</w:t>
-      </w:r>
-      <w:proofErr w:type="spellEnd"/>
-      <w:r>
-        <w:rPr>
-          <w:rFonts w:ascii="Garamond" w:hAnsi="Garamond"/>
-        </w:rPr>
-        <w:t xml:space="preserve">(X, axis = 0) </w:t>
+        <w:t xml:space="preserve">Implemented as X -= np.mean(X, axis = 0) </w:t>
       </w:r>
     </w:p>
     <w:p>
@@ -4220,21 +3368,7 @@
         <w:rPr>
           <w:rFonts w:ascii="Garamond" w:hAnsi="Garamond"/>
         </w:rPr>
-        <w:t xml:space="preserve">Can also do this across the different </w:t>
-      </w:r>
-      <w:proofErr w:type="spellStart"/>
-      <w:r>
-        <w:rPr>
-          <w:rFonts w:ascii="Garamond" w:hAnsi="Garamond"/>
-        </w:rPr>
-        <w:t>rgb</w:t>
-      </w:r>
-      <w:proofErr w:type="spellEnd"/>
-      <w:r>
-        <w:rPr>
-          <w:rFonts w:ascii="Garamond" w:hAnsi="Garamond"/>
-        </w:rPr>
-        <w:t xml:space="preserve"> channels</w:t>
+        <w:t>Can also do this across the different rgb channels</w:t>
       </w:r>
     </w:p>
     <w:p>
@@ -4312,21 +3446,7 @@
         <w:rPr>
           <w:rFonts w:ascii="Garamond" w:hAnsi="Garamond"/>
         </w:rPr>
-        <w:t xml:space="preserve">Dividing by std as X /= </w:t>
-      </w:r>
-      <w:proofErr w:type="spellStart"/>
-      <w:r>
-        <w:rPr>
-          <w:rFonts w:ascii="Garamond" w:hAnsi="Garamond"/>
-        </w:rPr>
-        <w:t>np.std</w:t>
-      </w:r>
-      <w:proofErr w:type="spellEnd"/>
-      <w:r>
-        <w:rPr>
-          <w:rFonts w:ascii="Garamond" w:hAnsi="Garamond"/>
-        </w:rPr>
-        <w:t>(X, axis = 0)</w:t>
+        <w:t>Dividing by std as X /= np.std(X, axis = 0)</w:t>
       </w:r>
     </w:p>
     <w:p>
@@ -4556,45 +3676,19 @@
           <w:rFonts w:ascii="Garamond" w:hAnsi="Garamond"/>
         </w:rPr>
       </w:pPr>
-      <w:proofErr w:type="spellStart"/>
-      <w:r>
-        <w:rPr>
-          <w:rFonts w:ascii="Garamond" w:hAnsi="Garamond"/>
-        </w:rPr>
-        <w:t>Cov</w:t>
-      </w:r>
-      <w:proofErr w:type="spellEnd"/>
-      <w:r>
-        <w:rPr>
-          <w:rFonts w:ascii="Garamond" w:hAnsi="Garamond"/>
-        </w:rPr>
-        <w:t xml:space="preserve"> = </w:t>
-      </w:r>
-      <w:r>
-        <w:rPr>
-          <w:rFonts w:ascii="Garamond" w:hAnsi="Garamond"/>
-          <w:b/>
-          <w:bCs/>
-        </w:rPr>
-        <w:t xml:space="preserve">np.dot(X.T, X) / </w:t>
-      </w:r>
-      <w:proofErr w:type="spellStart"/>
-      <w:r>
-        <w:rPr>
-          <w:rFonts w:ascii="Garamond" w:hAnsi="Garamond"/>
-          <w:b/>
-          <w:bCs/>
-        </w:rPr>
-        <w:t>X.shape</w:t>
-      </w:r>
-      <w:proofErr w:type="spellEnd"/>
-      <w:r>
-        <w:rPr>
-          <w:rFonts w:ascii="Garamond" w:hAnsi="Garamond"/>
-          <w:b/>
-          <w:bCs/>
-        </w:rPr>
-        <w:t>[0]</w:t>
+      <w:r>
+        <w:rPr>
+          <w:rFonts w:ascii="Garamond" w:hAnsi="Garamond"/>
+        </w:rPr>
+        <w:t xml:space="preserve">Cov = </w:t>
+      </w:r>
+      <w:r>
+        <w:rPr>
+          <w:rFonts w:ascii="Garamond" w:hAnsi="Garamond"/>
+          <w:b/>
+          <w:bCs/>
+        </w:rPr>
+        <w:t>np.dot(X.T, X) / X.shape[0]</w:t>
       </w:r>
     </w:p>
     <w:p>
@@ -4612,49 +3706,7 @@
         <w:rPr>
           <w:rFonts w:ascii="Garamond" w:hAnsi="Garamond"/>
         </w:rPr>
-        <w:t>The (</w:t>
-      </w:r>
-      <w:proofErr w:type="spellStart"/>
-      <w:r>
-        <w:rPr>
-          <w:rFonts w:ascii="Garamond" w:hAnsi="Garamond"/>
-        </w:rPr>
-        <w:t>i</w:t>
-      </w:r>
-      <w:proofErr w:type="spellEnd"/>
-      <w:r>
-        <w:rPr>
-          <w:rFonts w:ascii="Garamond" w:hAnsi="Garamond"/>
-        </w:rPr>
-        <w:t xml:space="preserve">, j) element contains the covariance between the </w:t>
-      </w:r>
-      <w:proofErr w:type="spellStart"/>
-      <w:r>
-        <w:rPr>
-          <w:rFonts w:ascii="Garamond" w:hAnsi="Garamond"/>
-        </w:rPr>
-        <w:t>ith</w:t>
-      </w:r>
-      <w:proofErr w:type="spellEnd"/>
-      <w:r>
-        <w:rPr>
-          <w:rFonts w:ascii="Garamond" w:hAnsi="Garamond"/>
-        </w:rPr>
-        <w:t xml:space="preserve"> and </w:t>
-      </w:r>
-      <w:proofErr w:type="spellStart"/>
-      <w:r>
-        <w:rPr>
-          <w:rFonts w:ascii="Garamond" w:hAnsi="Garamond"/>
-        </w:rPr>
-        <w:t>jth</w:t>
-      </w:r>
-      <w:proofErr w:type="spellEnd"/>
-      <w:r>
-        <w:rPr>
-          <w:rFonts w:ascii="Garamond" w:hAnsi="Garamond"/>
-        </w:rPr>
-        <w:t xml:space="preserve"> </w:t>
+        <w:t xml:space="preserve">The (i, j) element contains the covariance between the ith and jth </w:t>
       </w:r>
       <w:r>
         <w:rPr>
@@ -4687,43 +3739,7 @@
           <w:b/>
           <w:bCs/>
         </w:rPr>
-        <w:t xml:space="preserve">U, S, V = </w:t>
-      </w:r>
-      <w:proofErr w:type="spellStart"/>
-      <w:r>
-        <w:rPr>
-          <w:rFonts w:ascii="Garamond" w:hAnsi="Garamond"/>
-          <w:b/>
-          <w:bCs/>
-        </w:rPr>
-        <w:t>np.linalg.svd</w:t>
-      </w:r>
-      <w:proofErr w:type="spellEnd"/>
-      <w:r>
-        <w:rPr>
-          <w:rFonts w:ascii="Garamond" w:hAnsi="Garamond"/>
-          <w:b/>
-          <w:bCs/>
-        </w:rPr>
-        <w:t>(</w:t>
-      </w:r>
-      <w:proofErr w:type="spellStart"/>
-      <w:r>
-        <w:rPr>
-          <w:rFonts w:ascii="Garamond" w:hAnsi="Garamond"/>
-          <w:b/>
-          <w:bCs/>
-        </w:rPr>
-        <w:t>cov</w:t>
-      </w:r>
-      <w:proofErr w:type="spellEnd"/>
-      <w:r>
-        <w:rPr>
-          <w:rFonts w:ascii="Garamond" w:hAnsi="Garamond"/>
-          <w:b/>
-          <w:bCs/>
-        </w:rPr>
-        <w:t>)</w:t>
+        <w:t>U, S, V = np.linalg.svd(cov)</w:t>
       </w:r>
     </w:p>
     <w:p>
@@ -4783,21 +3799,7 @@
         <w:rPr>
           <w:rFonts w:ascii="Garamond" w:hAnsi="Garamond"/>
         </w:rPr>
-        <w:t xml:space="preserve"> onto the </w:t>
-      </w:r>
-      <w:proofErr w:type="spellStart"/>
-      <w:r>
-        <w:rPr>
-          <w:rFonts w:ascii="Garamond" w:hAnsi="Garamond"/>
-        </w:rPr>
-        <w:t>eigenbasis</w:t>
-      </w:r>
-      <w:proofErr w:type="spellEnd"/>
-      <w:r>
-        <w:rPr>
-          <w:rFonts w:ascii="Garamond" w:hAnsi="Garamond"/>
-        </w:rPr>
-        <w:t xml:space="preserve"> </w:t>
+        <w:t xml:space="preserve"> onto the eigenbasis </w:t>
       </w:r>
     </w:p>
     <w:p>
@@ -4811,23 +3813,13 @@
           <w:rFonts w:ascii="Garamond" w:hAnsi="Garamond"/>
         </w:rPr>
       </w:pPr>
-      <w:proofErr w:type="spellStart"/>
-      <w:r>
-        <w:rPr>
-          <w:rFonts w:ascii="Garamond" w:hAnsi="Garamond"/>
-          <w:b/>
-          <w:bCs/>
-        </w:rPr>
-        <w:t>Xrot</w:t>
-      </w:r>
-      <w:proofErr w:type="spellEnd"/>
-      <w:r>
-        <w:rPr>
-          <w:rFonts w:ascii="Garamond" w:hAnsi="Garamond"/>
-          <w:b/>
-          <w:bCs/>
-        </w:rPr>
-        <w:t xml:space="preserve">  = np.dot(X, U)</w:t>
+      <w:r>
+        <w:rPr>
+          <w:rFonts w:ascii="Garamond" w:hAnsi="Garamond"/>
+          <w:b/>
+          <w:bCs/>
+        </w:rPr>
+        <w:t>Xrot  = np.dot(X, U)</w:t>
       </w:r>
     </w:p>
     <w:p>
@@ -4945,23 +3937,13 @@
           <w:rFonts w:ascii="Garamond" w:hAnsi="Garamond"/>
         </w:rPr>
       </w:pPr>
-      <w:proofErr w:type="spellStart"/>
-      <w:r>
-        <w:rPr>
-          <w:rFonts w:ascii="Garamond" w:hAnsi="Garamond"/>
-          <w:b/>
-          <w:bCs/>
-        </w:rPr>
-        <w:t>Xrot_reduced</w:t>
-      </w:r>
-      <w:proofErr w:type="spellEnd"/>
-      <w:r>
-        <w:rPr>
-          <w:rFonts w:ascii="Garamond" w:hAnsi="Garamond"/>
-          <w:b/>
-          <w:bCs/>
-        </w:rPr>
-        <w:t xml:space="preserve"> = np.dot(X, U[:,:100])</w:t>
+      <w:r>
+        <w:rPr>
+          <w:rFonts w:ascii="Garamond" w:hAnsi="Garamond"/>
+          <w:b/>
+          <w:bCs/>
+        </w:rPr>
+        <w:t>Xrot_reduced = np.dot(X, U[:,:100])</w:t>
       </w:r>
     </w:p>
     <w:p>
@@ -4975,19 +3957,11 @@
           <w:rFonts w:ascii="Garamond" w:hAnsi="Garamond"/>
         </w:rPr>
       </w:pPr>
-      <w:proofErr w:type="spellStart"/>
-      <w:r>
-        <w:rPr>
-          <w:rFonts w:ascii="Garamond" w:hAnsi="Garamond"/>
-        </w:rPr>
-        <w:t>Xrot_reduced</w:t>
-      </w:r>
-      <w:proofErr w:type="spellEnd"/>
-      <w:r>
-        <w:rPr>
-          <w:rFonts w:ascii="Garamond" w:hAnsi="Garamond"/>
-        </w:rPr>
-        <w:t xml:space="preserve"> now instead of an N x D matrix of input data (X) is now N x 100</w:t>
+      <w:r>
+        <w:rPr>
+          <w:rFonts w:ascii="Garamond" w:hAnsi="Garamond"/>
+        </w:rPr>
+        <w:t>Xrot_reduced now instead of an N x D matrix of input data (X) is now N x 100</w:t>
       </w:r>
       <w:r>
         <w:rPr>
@@ -5096,16 +4070,8 @@
         <w:rPr>
           <w:rFonts w:ascii="Garamond" w:hAnsi="Garamond"/>
         </w:rPr>
-        <w:t xml:space="preserve">Whitening takes the data in the </w:t>
-      </w:r>
-      <w:proofErr w:type="spellStart"/>
-      <w:r>
-        <w:rPr>
-          <w:rFonts w:ascii="Garamond" w:hAnsi="Garamond"/>
-        </w:rPr>
-        <w:t>eigenbasis</w:t>
-      </w:r>
-      <w:proofErr w:type="spellEnd"/>
+        <w:t>Whitening takes the data in the eigenbasis</w:t>
+      </w:r>
       <w:r>
         <w:rPr>
           <w:rFonts w:ascii="Garamond" w:hAnsi="Garamond"/>
@@ -5124,59 +4090,13 @@
           <w:rFonts w:ascii="Garamond" w:hAnsi="Garamond"/>
         </w:rPr>
       </w:pPr>
-      <w:proofErr w:type="spellStart"/>
-      <w:r>
-        <w:rPr>
-          <w:rFonts w:ascii="Garamond" w:hAnsi="Garamond"/>
-          <w:b/>
-          <w:bCs/>
-        </w:rPr>
-        <w:t>Xwhite</w:t>
-      </w:r>
-      <w:proofErr w:type="spellEnd"/>
-      <w:r>
-        <w:rPr>
-          <w:rFonts w:ascii="Garamond" w:hAnsi="Garamond"/>
-          <w:b/>
-          <w:bCs/>
-        </w:rPr>
-        <w:t xml:space="preserve"> = </w:t>
-      </w:r>
-      <w:proofErr w:type="spellStart"/>
-      <w:r>
-        <w:rPr>
-          <w:rFonts w:ascii="Garamond" w:hAnsi="Garamond"/>
-          <w:b/>
-          <w:bCs/>
-        </w:rPr>
-        <w:t>Xrot</w:t>
-      </w:r>
-      <w:proofErr w:type="spellEnd"/>
-      <w:r>
-        <w:rPr>
-          <w:rFonts w:ascii="Garamond" w:hAnsi="Garamond"/>
-          <w:b/>
-          <w:bCs/>
-        </w:rPr>
-        <w:t xml:space="preserve"> / </w:t>
-      </w:r>
-      <w:proofErr w:type="spellStart"/>
-      <w:r>
-        <w:rPr>
-          <w:rFonts w:ascii="Garamond" w:hAnsi="Garamond"/>
-          <w:b/>
-          <w:bCs/>
-        </w:rPr>
-        <w:t>np.sqrt</w:t>
-      </w:r>
-      <w:proofErr w:type="spellEnd"/>
-      <w:r>
-        <w:rPr>
-          <w:rFonts w:ascii="Garamond" w:hAnsi="Garamond"/>
-          <w:b/>
-          <w:bCs/>
-        </w:rPr>
-        <w:t>(S + 1e-5)</w:t>
+      <w:r>
+        <w:rPr>
+          <w:rFonts w:ascii="Garamond" w:hAnsi="Garamond"/>
+          <w:b/>
+          <w:bCs/>
+        </w:rPr>
+        <w:t>Xwhite = Xrot / np.sqrt(S + 1e-5)</w:t>
       </w:r>
     </w:p>
     <w:p>
@@ -5254,21 +4174,7 @@
         <w:rPr>
           <w:rFonts w:ascii="Garamond" w:hAnsi="Garamond"/>
         </w:rPr>
-        <w:t>Meaning subtracting mean image from all the data then dividing into train/</w:t>
-      </w:r>
-      <w:proofErr w:type="spellStart"/>
-      <w:r>
-        <w:rPr>
-          <w:rFonts w:ascii="Garamond" w:hAnsi="Garamond"/>
-        </w:rPr>
-        <w:t>val</w:t>
-      </w:r>
-      <w:proofErr w:type="spellEnd"/>
-      <w:r>
-        <w:rPr>
-          <w:rFonts w:ascii="Garamond" w:hAnsi="Garamond"/>
-        </w:rPr>
-        <w:t xml:space="preserve">/testing </w:t>
+        <w:t xml:space="preserve">Meaning subtracting mean image from all the data then dividing into train/val/testing </w:t>
       </w:r>
       <w:r>
         <w:rPr>
@@ -5294,21 +4200,7 @@
         <w:rPr>
           <w:rFonts w:ascii="Garamond" w:hAnsi="Garamond"/>
         </w:rPr>
-        <w:t xml:space="preserve">Instead, compute mean from only training data, the subtracting it from </w:t>
-      </w:r>
-      <w:proofErr w:type="spellStart"/>
-      <w:r>
-        <w:rPr>
-          <w:rFonts w:ascii="Garamond" w:hAnsi="Garamond"/>
-        </w:rPr>
-        <w:t>val</w:t>
-      </w:r>
-      <w:proofErr w:type="spellEnd"/>
-      <w:r>
-        <w:rPr>
-          <w:rFonts w:ascii="Garamond" w:hAnsi="Garamond"/>
-        </w:rPr>
-        <w:t xml:space="preserve"> and testing data</w:t>
+        <w:t>Instead, compute mean from only training data, the subtracting it from val and testing data</w:t>
       </w:r>
     </w:p>
     <w:p>
@@ -5538,25 +4430,7 @@
           <w:b/>
           <w:bCs/>
         </w:rPr>
-        <w:t xml:space="preserve">W = 0.01 * </w:t>
-      </w:r>
-      <w:proofErr w:type="spellStart"/>
-      <w:r>
-        <w:rPr>
-          <w:rFonts w:ascii="Garamond" w:hAnsi="Garamond"/>
-          <w:b/>
-          <w:bCs/>
-        </w:rPr>
-        <w:t>np.random.randn</w:t>
-      </w:r>
-      <w:proofErr w:type="spellEnd"/>
-      <w:r>
-        <w:rPr>
-          <w:rFonts w:ascii="Garamond" w:hAnsi="Garamond"/>
-          <w:b/>
-          <w:bCs/>
-        </w:rPr>
-        <w:t>(D, H)</w:t>
+        <w:t>W = 0.01 * np.random.randn(D, H)</w:t>
       </w:r>
     </w:p>
     <w:p>
@@ -5666,25 +4540,7 @@
           <w:b/>
           <w:bCs/>
         </w:rPr>
-        <w:t xml:space="preserve">W = </w:t>
-      </w:r>
-      <w:proofErr w:type="spellStart"/>
-      <w:r>
-        <w:rPr>
-          <w:rFonts w:ascii="Garamond" w:hAnsi="Garamond"/>
-          <w:b/>
-          <w:bCs/>
-        </w:rPr>
-        <w:t>np.random.randn</w:t>
-      </w:r>
-      <w:proofErr w:type="spellEnd"/>
-      <w:r>
-        <w:rPr>
-          <w:rFonts w:ascii="Garamond" w:hAnsi="Garamond"/>
-          <w:b/>
-          <w:bCs/>
-        </w:rPr>
-        <w:t>(n) / sqrt(n)</w:t>
+        <w:t>W = np.random.randn(n) / sqrt(n)</w:t>
       </w:r>
       <w:r>
         <w:rPr>
@@ -5706,25 +4562,7 @@
           <w:b/>
           <w:bCs/>
         </w:rPr>
-        <w:t xml:space="preserve">W = </w:t>
-      </w:r>
-      <w:proofErr w:type="spellStart"/>
-      <w:r>
-        <w:rPr>
-          <w:rFonts w:ascii="Garamond" w:hAnsi="Garamond"/>
-          <w:b/>
-          <w:bCs/>
-        </w:rPr>
-        <w:t>np.random.randn</w:t>
-      </w:r>
-      <w:proofErr w:type="spellEnd"/>
-      <w:r>
-        <w:rPr>
-          <w:rFonts w:ascii="Garamond" w:hAnsi="Garamond"/>
-          <w:b/>
-          <w:bCs/>
-        </w:rPr>
-        <w:t>(n) *sqrt(2.0/n)</w:t>
+        <w:t>W = np.random.randn(n) *sqrt(2.0/n)</w:t>
       </w:r>
     </w:p>
     <w:p>
@@ -5922,21 +4760,7 @@
         <w:rPr>
           <w:rFonts w:ascii="Garamond" w:hAnsi="Garamond"/>
         </w:rPr>
-        <w:t xml:space="preserve">Involves bounding all weights below a certain </w:t>
-      </w:r>
-      <w:proofErr w:type="spellStart"/>
-      <w:r>
-        <w:rPr>
-          <w:rFonts w:ascii="Garamond" w:hAnsi="Garamond"/>
-        </w:rPr>
-        <w:t>constaint</w:t>
-      </w:r>
-      <w:proofErr w:type="spellEnd"/>
-      <w:r>
-        <w:rPr>
-          <w:rFonts w:ascii="Garamond" w:hAnsi="Garamond"/>
-        </w:rPr>
-        <w:t xml:space="preserve"> e.g. 3 or 4</w:t>
+        <w:t>Involves bounding all weights below a certain constaint e.g. 3 or 4</w:t>
       </w:r>
     </w:p>
     <w:p>
@@ -6222,21 +5046,7 @@
         <w:rPr>
           <w:rFonts w:ascii="Garamond" w:hAnsi="Garamond"/>
         </w:rPr>
-        <w:t xml:space="preserve">Involves bounding all weights below a certain </w:t>
-      </w:r>
-      <w:proofErr w:type="spellStart"/>
-      <w:r>
-        <w:rPr>
-          <w:rFonts w:ascii="Garamond" w:hAnsi="Garamond"/>
-        </w:rPr>
-        <w:t>constaint</w:t>
-      </w:r>
-      <w:proofErr w:type="spellEnd"/>
-      <w:r>
-        <w:rPr>
-          <w:rFonts w:ascii="Garamond" w:hAnsi="Garamond"/>
-        </w:rPr>
-        <w:t xml:space="preserve"> e.g. 3 or 4</w:t>
+        <w:t>Involves bounding all weights below a certain constaint e.g. 3 or 4</w:t>
       </w:r>
     </w:p>
     <w:p>
@@ -7419,23 +6229,7 @@
           <w:rFonts w:ascii="Garamond" w:hAnsi="Garamond"/>
           <w:color w:val="000000"/>
         </w:rPr>
-        <w:t>-</w:t>
-      </w:r>
-      <w:proofErr w:type="spellStart"/>
-      <w:r>
-        <w:rPr>
-          <w:rFonts w:ascii="Garamond" w:hAnsi="Garamond"/>
-          <w:color w:val="000000"/>
-        </w:rPr>
-        <w:t>th</w:t>
-      </w:r>
-      <w:proofErr w:type="spellEnd"/>
-      <w:r>
-        <w:rPr>
-          <w:rFonts w:ascii="Garamond" w:hAnsi="Garamond"/>
-          <w:color w:val="000000"/>
-        </w:rPr>
-        <w:t xml:space="preserve"> depth slice (of size </w:t>
+        <w:t>-th depth slice (of size </w:t>
       </w:r>
       <w:r>
         <w:rPr>
@@ -7533,23 +6327,7 @@
           <w:rFonts w:ascii="Garamond" w:hAnsi="Garamond"/>
           <w:color w:val="000000"/>
         </w:rPr>
-        <w:t>-</w:t>
-      </w:r>
-      <w:proofErr w:type="spellStart"/>
-      <w:r>
-        <w:rPr>
-          <w:rFonts w:ascii="Garamond" w:hAnsi="Garamond"/>
-          <w:color w:val="000000"/>
-        </w:rPr>
-        <w:t>th</w:t>
-      </w:r>
-      <w:proofErr w:type="spellEnd"/>
-      <w:r>
-        <w:rPr>
-          <w:rFonts w:ascii="Garamond" w:hAnsi="Garamond"/>
-          <w:color w:val="000000"/>
-        </w:rPr>
-        <w:t xml:space="preserve"> filter over the input volume with a stride of </w:t>
+        <w:t>-th filter over the input volume with a stride of </w:t>
       </w:r>
       <w:r>
         <w:rPr>
@@ -7603,23 +6381,7 @@
           <w:rFonts w:ascii="Garamond" w:hAnsi="Garamond"/>
           <w:color w:val="000000"/>
         </w:rPr>
-        <w:t>-</w:t>
-      </w:r>
-      <w:proofErr w:type="spellStart"/>
-      <w:r>
-        <w:rPr>
-          <w:rFonts w:ascii="Garamond" w:hAnsi="Garamond"/>
-          <w:color w:val="000000"/>
-        </w:rPr>
-        <w:t>th</w:t>
-      </w:r>
-      <w:proofErr w:type="spellEnd"/>
-      <w:r>
-        <w:rPr>
-          <w:rFonts w:ascii="Garamond" w:hAnsi="Garamond"/>
-          <w:color w:val="000000"/>
-        </w:rPr>
-        <w:t xml:space="preserve"> bias.</w:t>
+        <w:t>-th bias.</w:t>
       </w:r>
     </w:p>
     <w:p>
@@ -8017,18 +6779,8 @@
           <w:b/>
           <w:bCs/>
         </w:rPr>
-        <w:t xml:space="preserve">Mistakes Made in </w:t>
-      </w:r>
-      <w:proofErr w:type="spellStart"/>
-      <w:r>
-        <w:rPr>
-          <w:rFonts w:ascii="Garamond" w:hAnsi="Garamond"/>
-          <w:b/>
-          <w:bCs/>
-        </w:rPr>
-        <w:t>Assigment</w:t>
-      </w:r>
-      <w:proofErr w:type="spellEnd"/>
+        <w:t>Mistakes Made in Assigment</w:t>
+      </w:r>
     </w:p>
     <w:p>
       <w:pPr>
@@ -8049,19 +6801,11 @@
         </w:rPr>
         <w:t xml:space="preserve">Don’t forget to normalize </w:t>
       </w:r>
-      <w:proofErr w:type="spellStart"/>
-      <w:r>
-        <w:rPr>
-          <w:rFonts w:ascii="Garamond" w:hAnsi="Garamond"/>
-        </w:rPr>
-        <w:t>softmax</w:t>
-      </w:r>
-      <w:proofErr w:type="spellEnd"/>
-      <w:r>
-        <w:rPr>
-          <w:rFonts w:ascii="Garamond" w:hAnsi="Garamond"/>
-        </w:rPr>
-        <w:t xml:space="preserve"> scores by subtracting the max before applying the exponentials</w:t>
+      <w:r>
+        <w:rPr>
+          <w:rFonts w:ascii="Garamond" w:hAnsi="Garamond"/>
+        </w:rPr>
+        <w:t>softmax scores by subtracting the max before applying the exponentials</w:t>
       </w:r>
     </w:p>
     <w:p>
@@ -8243,6 +6987,7 @@
       <w:r>
         <w:rPr>
           <w:rFonts w:ascii="Garamond" w:hAnsi="Garamond"/>
+          <w:noProof/>
         </w:rPr>
         <w:drawing>
           <wp:inline distT="0" distB="0" distL="0" distR="0" wp14:anchorId="00C95EF5" wp14:editId="327E679E">
@@ -8388,6 +7133,7 @@
       <w:r>
         <w:rPr>
           <w:rFonts w:ascii="Garamond" w:hAnsi="Garamond"/>
+          <w:noProof/>
         </w:rPr>
         <w:drawing>
           <wp:inline distT="0" distB="0" distL="0" distR="0" wp14:anchorId="4B122827" wp14:editId="129B45EC">
@@ -8511,6 +7257,7 @@
       <w:r>
         <w:rPr>
           <w:rFonts w:ascii="Garamond" w:hAnsi="Garamond"/>
+          <w:noProof/>
         </w:rPr>
         <w:drawing>
           <wp:anchor distT="0" distB="0" distL="114300" distR="114300" simplePos="0" relativeHeight="251660288" behindDoc="1" locked="0" layoutInCell="1" allowOverlap="1" wp14:anchorId="4D3D7269" wp14:editId="7BB589AD">
@@ -8648,99 +7395,670 @@
           <w:bCs/>
         </w:rPr>
       </w:pPr>
+      <w:r>
+        <w:rPr>
+          <w:rFonts w:ascii="Garamond" w:hAnsi="Garamond"/>
+          <w:b/>
+          <w:bCs/>
+        </w:rPr>
+        <w:t>Np.var(x) does not return the variance in the way you might necessarily want – make sure you calculate it using the equation properly</w:t>
+      </w:r>
+    </w:p>
+    <w:p>
+      <w:pPr>
+        <w:tabs>
+          <w:tab w:val="left" w:pos="6887"/>
+        </w:tabs>
+        <w:rPr>
+          <w:rFonts w:ascii="Garamond" w:hAnsi="Garamond"/>
+          <w:b/>
+          <w:bCs/>
+        </w:rPr>
+      </w:pPr>
+    </w:p>
+    <w:p>
+      <w:pPr>
+        <w:tabs>
+          <w:tab w:val="left" w:pos="6887"/>
+        </w:tabs>
+        <w:rPr>
+          <w:rFonts w:ascii="Garamond" w:hAnsi="Garamond"/>
+          <w:b/>
+          <w:bCs/>
+        </w:rPr>
+      </w:pPr>
+    </w:p>
+    <w:p>
+      <w:pPr>
+        <w:tabs>
+          <w:tab w:val="left" w:pos="6887"/>
+        </w:tabs>
+        <w:rPr>
+          <w:rFonts w:ascii="Garamond" w:hAnsi="Garamond"/>
+          <w:b/>
+          <w:bCs/>
+        </w:rPr>
+      </w:pPr>
+    </w:p>
+    <w:p>
+      <w:pPr>
+        <w:pStyle w:val="ListParagraph"/>
+        <w:numPr>
+          <w:ilvl w:val="0"/>
+          <w:numId w:val="38"/>
+        </w:numPr>
+        <w:tabs>
+          <w:tab w:val="left" w:pos="6887"/>
+        </w:tabs>
+        <w:rPr>
+          <w:rFonts w:ascii="Garamond" w:hAnsi="Garamond"/>
+          <w:b/>
+          <w:bCs/>
+        </w:rPr>
+      </w:pPr>
+      <w:r>
+        <w:rPr>
+          <w:rFonts w:ascii="Garamond" w:hAnsi="Garamond"/>
+        </w:rPr>
+        <w:t>Calling dict.get(arg_1, arg_2) checks if arg_1 exists as a key in the dictionary, if it does, it return that value. If arg_1 doesn’t exist, it creates a new key in the dictionary with arg_2 as the value for key arg_1</w:t>
+      </w:r>
+    </w:p>
+    <w:p>
+      <w:pPr>
+        <w:tabs>
+          <w:tab w:val="left" w:pos="6887"/>
+        </w:tabs>
+        <w:rPr>
+          <w:rFonts w:ascii="Garamond" w:hAnsi="Garamond"/>
+          <w:b/>
+          <w:bCs/>
+        </w:rPr>
+      </w:pPr>
+    </w:p>
+    <w:p>
+      <w:pPr>
+        <w:tabs>
+          <w:tab w:val="left" w:pos="6887"/>
+        </w:tabs>
+        <w:rPr>
+          <w:rFonts w:ascii="Garamond" w:hAnsi="Garamond"/>
+          <w:b/>
+          <w:bCs/>
+        </w:rPr>
+      </w:pPr>
+    </w:p>
+    <w:p>
+      <w:pPr>
+        <w:tabs>
+          <w:tab w:val="left" w:pos="6887"/>
+        </w:tabs>
+        <w:rPr>
+          <w:rFonts w:ascii="Garamond" w:hAnsi="Garamond"/>
+          <w:b/>
+          <w:bCs/>
+        </w:rPr>
+      </w:pPr>
+      <w:r>
+        <w:rPr>
+          <w:rFonts w:ascii="Garamond" w:hAnsi="Garamond"/>
+          <w:b/>
+          <w:bCs/>
+        </w:rPr>
+        <w:t>Dropout</w:t>
+      </w:r>
+    </w:p>
+    <w:p>
+      <w:pPr>
+        <w:pStyle w:val="ListParagraph"/>
+        <w:numPr>
+          <w:ilvl w:val="0"/>
+          <w:numId w:val="39"/>
+        </w:numPr>
+        <w:tabs>
+          <w:tab w:val="left" w:pos="6887"/>
+        </w:tabs>
+        <w:rPr>
+          <w:rFonts w:ascii="Garamond" w:hAnsi="Garamond"/>
+        </w:rPr>
+      </w:pPr>
+      <w:r>
+        <w:rPr>
+          <w:rFonts w:ascii="Garamond" w:hAnsi="Garamond"/>
+        </w:rPr>
+        <w:t>Implement dropout by creating a mask – this is just a matrix that is the same dimension as the output of a layer</w:t>
+      </w:r>
+    </w:p>
+    <w:p>
+      <w:pPr>
+        <w:pStyle w:val="ListParagraph"/>
+        <w:numPr>
+          <w:ilvl w:val="0"/>
+          <w:numId w:val="39"/>
+        </w:numPr>
+        <w:tabs>
+          <w:tab w:val="left" w:pos="6887"/>
+        </w:tabs>
+        <w:rPr>
+          <w:rFonts w:ascii="Garamond" w:hAnsi="Garamond"/>
+        </w:rPr>
+      </w:pPr>
+      <w:r>
+        <w:rPr>
+          <w:rFonts w:ascii="Garamond" w:hAnsi="Garamond"/>
+        </w:rPr>
+        <w:t>The mask has is made up of a series of 1 and 0</w:t>
+      </w:r>
+    </w:p>
+    <w:p>
+      <w:pPr>
+        <w:pStyle w:val="ListParagraph"/>
+        <w:numPr>
+          <w:ilvl w:val="0"/>
+          <w:numId w:val="39"/>
+        </w:numPr>
+        <w:tabs>
+          <w:tab w:val="left" w:pos="6887"/>
+        </w:tabs>
+        <w:rPr>
+          <w:rFonts w:ascii="Garamond" w:hAnsi="Garamond"/>
+        </w:rPr>
+      </w:pPr>
+      <w:r>
+        <w:rPr>
+          <w:rFonts w:ascii="Garamond" w:hAnsi="Garamond"/>
+        </w:rPr>
+        <w:t>To get the output layer with dropout, just multiply mat*mask</w:t>
+      </w:r>
+    </w:p>
+    <w:p>
+      <w:pPr>
+        <w:pStyle w:val="ListParagraph"/>
+        <w:numPr>
+          <w:ilvl w:val="0"/>
+          <w:numId w:val="39"/>
+        </w:numPr>
+        <w:tabs>
+          <w:tab w:val="left" w:pos="6887"/>
+        </w:tabs>
+        <w:rPr>
+          <w:rFonts w:ascii="Garamond" w:hAnsi="Garamond"/>
+        </w:rPr>
+      </w:pPr>
+    </w:p>
+    <w:p>
+      <w:pPr>
+        <w:rPr>
+          <w:rFonts w:ascii="Garamond" w:hAnsi="Garamond"/>
+        </w:rPr>
+      </w:pPr>
+    </w:p>
+    <w:p>
+      <w:pPr>
+        <w:rPr>
+          <w:rFonts w:ascii="Garamond" w:hAnsi="Garamond"/>
+        </w:rPr>
+      </w:pPr>
+    </w:p>
+    <w:p>
+      <w:pPr>
+        <w:rPr>
+          <w:rFonts w:ascii="Garamond" w:hAnsi="Garamond"/>
+        </w:rPr>
+      </w:pPr>
+    </w:p>
+    <w:p>
+      <w:pPr>
+        <w:rPr>
+          <w:rFonts w:ascii="Garamond" w:hAnsi="Garamond"/>
+        </w:rPr>
+      </w:pPr>
+    </w:p>
+    <w:p>
+      <w:pPr>
+        <w:rPr>
+          <w:rFonts w:ascii="Garamond" w:hAnsi="Garamond"/>
+        </w:rPr>
+      </w:pPr>
+    </w:p>
+    <w:p>
+      <w:pPr>
+        <w:rPr>
+          <w:rFonts w:ascii="Garamond" w:hAnsi="Garamond"/>
+        </w:rPr>
+      </w:pPr>
+    </w:p>
+    <w:p>
+      <w:pPr>
+        <w:rPr>
+          <w:rFonts w:ascii="Garamond" w:hAnsi="Garamond"/>
+        </w:rPr>
+      </w:pPr>
+      <w:r>
+        <w:rPr>
+          <w:rFonts w:ascii="Garamond" w:hAnsi="Garamond"/>
+          <w:noProof/>
+        </w:rPr>
+        <w:lastRenderedPageBreak/>
+        <w:drawing>
+          <wp:inline distT="0" distB="0" distL="0" distR="0" wp14:anchorId="226B71A7" wp14:editId="0DB4C93F">
+            <wp:extent cx="5943600" cy="4111625"/>
+            <wp:effectExtent l="0" t="0" r="0" b="3175"/>
+            <wp:docPr id="18" name="Picture 18" descr="A screenshot of a social media post&#10;&#10;Description automatically generated"/>
+            <wp:cNvGraphicFramePr>
+              <a:graphicFrameLocks xmlns:a="http://schemas.openxmlformats.org/drawingml/2006/main" noChangeAspect="1"/>
+            </wp:cNvGraphicFramePr>
+            <a:graphic xmlns:a="http://schemas.openxmlformats.org/drawingml/2006/main">
+              <a:graphicData uri="http://schemas.openxmlformats.org/drawingml/2006/picture">
+                <pic:pic xmlns:pic="http://schemas.openxmlformats.org/drawingml/2006/picture">
+                  <pic:nvPicPr>
+                    <pic:cNvPr id="1" name=""/>
+                    <pic:cNvPicPr/>
+                  </pic:nvPicPr>
+                  <pic:blipFill>
+                    <a:blip r:embed="rId27"/>
+                    <a:stretch>
+                      <a:fillRect/>
+                    </a:stretch>
+                  </pic:blipFill>
+                  <pic:spPr>
+                    <a:xfrm>
+                      <a:off x="0" y="0"/>
+                      <a:ext cx="5943600" cy="4111625"/>
+                    </a:xfrm>
+                    <a:prstGeom prst="rect">
+                      <a:avLst/>
+                    </a:prstGeom>
+                  </pic:spPr>
+                </pic:pic>
+              </a:graphicData>
+            </a:graphic>
+          </wp:inline>
+        </w:drawing>
+      </w:r>
+    </w:p>
+    <w:p>
+      <w:pPr>
+        <w:rPr>
+          <w:rFonts w:ascii="Garamond" w:hAnsi="Garamond"/>
+        </w:rPr>
+      </w:pPr>
+    </w:p>
+    <w:p>
+      <w:pPr>
+        <w:rPr>
+          <w:rFonts w:ascii="Garamond" w:hAnsi="Garamond"/>
+        </w:rPr>
+      </w:pPr>
+      <w:r>
+        <w:rPr>
+          <w:rFonts w:ascii="Garamond" w:hAnsi="Garamond"/>
+        </w:rPr>
+        <w:t>To pad a tensor along an axis</w:t>
+      </w:r>
+    </w:p>
+    <w:p>
+      <w:pPr>
+        <w:rPr>
+          <w:rFonts w:ascii="Garamond" w:hAnsi="Garamond"/>
+        </w:rPr>
+      </w:pPr>
+      <w:r>
+        <w:rPr>
+          <w:rFonts w:ascii="Garamond" w:hAnsi="Garamond"/>
+        </w:rPr>
+        <w:t>e.g. consider Y = (2, 3, 4, 4) and you want to pad the last two dimensions ONLY</w:t>
+      </w:r>
+    </w:p>
+    <w:p>
+      <w:pPr>
+        <w:rPr>
+          <w:rFonts w:ascii="Garamond" w:hAnsi="Garamond"/>
+        </w:rPr>
+      </w:pPr>
+      <w:r>
+        <w:rPr>
+          <w:rFonts w:ascii="Garamond" w:hAnsi="Garamond"/>
+        </w:rPr>
+        <w:t xml:space="preserve">do </w:t>
+      </w:r>
+    </w:p>
+    <w:p>
+      <w:pPr>
+        <w:pStyle w:val="ListParagraph"/>
+        <w:numPr>
+          <w:ilvl w:val="0"/>
+          <w:numId w:val="46"/>
+        </w:numPr>
+        <w:rPr>
+          <w:rFonts w:ascii="Garamond" w:hAnsi="Garamond"/>
+        </w:rPr>
+      </w:pPr>
+      <w:r>
+        <w:rPr>
+          <w:rFonts w:ascii="Garamond" w:hAnsi="Garamond"/>
+        </w:rPr>
+        <w:t>Npad = ((0,0), (0,0), (2,2), (2,2))</w:t>
+      </w:r>
+    </w:p>
+    <w:p>
+      <w:pPr>
+        <w:pStyle w:val="ListParagraph"/>
+        <w:numPr>
+          <w:ilvl w:val="0"/>
+          <w:numId w:val="46"/>
+        </w:numPr>
+        <w:rPr>
+          <w:rFonts w:ascii="Garamond" w:hAnsi="Garamond"/>
+        </w:rPr>
+      </w:pPr>
+      <w:r>
+        <w:rPr>
+          <w:rFonts w:ascii="Garamond" w:hAnsi="Garamond"/>
+        </w:rPr>
+        <w:t>Y = np.pad(Y, npad)</w:t>
+      </w:r>
+    </w:p>
+    <w:p>
+      <w:pPr>
+        <w:rPr>
+          <w:rFonts w:ascii="Garamond" w:hAnsi="Garamond"/>
+        </w:rPr>
+      </w:pPr>
+    </w:p>
+    <w:p>
+      <w:pPr>
+        <w:rPr>
+          <w:rFonts w:ascii="Garamond" w:hAnsi="Garamond"/>
+        </w:rPr>
+      </w:pPr>
+    </w:p>
+    <w:p>
+      <w:pPr>
+        <w:rPr>
+          <w:rFonts w:ascii="Garamond" w:hAnsi="Garamond"/>
+          <w:b/>
+          <w:bCs/>
+        </w:rPr>
+      </w:pPr>
+      <w:r>
+        <w:rPr>
+          <w:rFonts w:ascii="Garamond" w:hAnsi="Garamond"/>
+          <w:b/>
+          <w:bCs/>
+        </w:rPr>
+        <w:t>Convolution Layers</w:t>
+      </w:r>
+    </w:p>
+    <w:p>
+      <w:pPr>
+        <w:pStyle w:val="ListParagraph"/>
+        <w:numPr>
+          <w:ilvl w:val="0"/>
+          <w:numId w:val="47"/>
+        </w:numPr>
+        <w:rPr>
+          <w:rFonts w:ascii="Garamond" w:hAnsi="Garamond"/>
+        </w:rPr>
+      </w:pPr>
+      <w:r>
+        <w:rPr>
+          <w:rFonts w:ascii="Garamond" w:hAnsi="Garamond"/>
+        </w:rPr>
+        <w:t>You can usually code the idea of convolving over an image with two nested while loops</w:t>
+      </w:r>
+      <w:r>
+        <w:rPr>
+          <w:rFonts w:ascii="Garamond" w:hAnsi="Garamond"/>
+        </w:rPr>
+        <w:t xml:space="preserve"> (note this needs to be done for each filter)</w:t>
+      </w:r>
+    </w:p>
+    <w:p>
+      <w:pPr>
+        <w:pStyle w:val="ListParagraph"/>
+        <w:numPr>
+          <w:ilvl w:val="1"/>
+          <w:numId w:val="47"/>
+        </w:numPr>
+        <w:rPr>
+          <w:rFonts w:ascii="Garamond" w:hAnsi="Garamond"/>
+        </w:rPr>
+      </w:pPr>
+      <w:r>
+        <w:rPr>
+          <w:rFonts w:ascii="Garamond" w:hAnsi="Garamond"/>
+        </w:rPr>
+        <w:t>While curr_Y + stride &lt; input_image_height:</w:t>
+      </w:r>
+    </w:p>
+    <w:p>
+      <w:pPr>
+        <w:pStyle w:val="ListParagraph"/>
+        <w:numPr>
+          <w:ilvl w:val="2"/>
+          <w:numId w:val="47"/>
+        </w:numPr>
+        <w:rPr>
+          <w:rFonts w:ascii="Garamond" w:hAnsi="Garamond"/>
+        </w:rPr>
+      </w:pPr>
+      <w:r>
+        <w:rPr>
+          <w:rFonts w:ascii="Garamond" w:hAnsi="Garamond"/>
+        </w:rPr>
+        <w:t>While curr_x + stride &lt; input_image_width</w:t>
+      </w:r>
+    </w:p>
+    <w:p>
+      <w:pPr>
+        <w:rPr>
+          <w:rFonts w:ascii="Garamond" w:hAnsi="Garamond"/>
+        </w:rPr>
+      </w:pPr>
+    </w:p>
+    <w:p>
+      <w:pPr>
+        <w:pStyle w:val="ListParagraph"/>
+        <w:numPr>
+          <w:ilvl w:val="0"/>
+          <w:numId w:val="47"/>
+        </w:numPr>
+        <w:rPr>
+          <w:rFonts w:ascii="Garamond" w:hAnsi="Garamond"/>
+        </w:rPr>
+      </w:pPr>
+      <w:r>
+        <w:rPr>
+          <w:rFonts w:ascii="Garamond" w:hAnsi="Garamond"/>
+        </w:rPr>
+        <w:t>4</w:t>
+      </w:r>
+      <w:r>
+        <w:rPr>
+          <w:rFonts w:ascii="Garamond" w:hAnsi="Garamond"/>
+        </w:rPr>
+        <w:t xml:space="preserve"> important parameters</w:t>
+      </w:r>
+    </w:p>
+    <w:p>
+      <w:pPr>
+        <w:pStyle w:val="ListParagraph"/>
+        <w:numPr>
+          <w:ilvl w:val="1"/>
+          <w:numId w:val="47"/>
+        </w:numPr>
+        <w:rPr>
+          <w:rFonts w:ascii="Garamond" w:hAnsi="Garamond"/>
+        </w:rPr>
+      </w:pPr>
+      <w:r>
+        <w:rPr>
+          <w:rFonts w:ascii="Garamond" w:hAnsi="Garamond"/>
+        </w:rPr>
+        <w:t>Depth of the output volume is a hyperparameter that corresponds to the number of filters used</w:t>
+      </w:r>
+    </w:p>
+    <w:p>
+      <w:pPr>
+        <w:pStyle w:val="ListParagraph"/>
+        <w:numPr>
+          <w:ilvl w:val="1"/>
+          <w:numId w:val="47"/>
+        </w:numPr>
+        <w:rPr>
+          <w:rFonts w:ascii="Garamond" w:hAnsi="Garamond"/>
+        </w:rPr>
+      </w:pPr>
+      <w:r>
+        <w:rPr>
+          <w:rFonts w:ascii="Garamond" w:hAnsi="Garamond"/>
+        </w:rPr>
+        <w:t>Their spatial extent (i.e. height and width)</w:t>
+      </w:r>
+    </w:p>
+    <w:p>
+      <w:pPr>
+        <w:pStyle w:val="ListParagraph"/>
+        <w:numPr>
+          <w:ilvl w:val="1"/>
+          <w:numId w:val="47"/>
+        </w:numPr>
+        <w:rPr>
+          <w:rFonts w:ascii="Garamond" w:hAnsi="Garamond"/>
+        </w:rPr>
+      </w:pPr>
+      <w:r>
+        <w:rPr>
+          <w:rFonts w:ascii="Garamond" w:hAnsi="Garamond"/>
+        </w:rPr>
+        <w:t>Stride (how many pixels you move the kernel each time)</w:t>
+      </w:r>
+    </w:p>
+    <w:p>
+      <w:pPr>
+        <w:pStyle w:val="ListParagraph"/>
+        <w:numPr>
+          <w:ilvl w:val="1"/>
+          <w:numId w:val="47"/>
+        </w:numPr>
+        <w:rPr>
+          <w:rFonts w:ascii="Garamond" w:hAnsi="Garamond"/>
+        </w:rPr>
+      </w:pPr>
+      <w:r>
+        <w:rPr>
+          <w:rFonts w:ascii="Garamond" w:hAnsi="Garamond"/>
+        </w:rPr>
+        <w:t>Padding</w:t>
+      </w:r>
+    </w:p>
+    <w:p>
+      <w:pPr>
+        <w:rPr>
+          <w:rFonts w:ascii="Garamond" w:hAnsi="Garamond"/>
+        </w:rPr>
+      </w:pPr>
+    </w:p>
+    <w:p>
+      <w:pPr>
+        <w:pStyle w:val="ListParagraph"/>
+        <w:numPr>
+          <w:ilvl w:val="0"/>
+          <w:numId w:val="48"/>
+        </w:numPr>
+        <w:rPr>
+          <w:rFonts w:ascii="Garamond" w:hAnsi="Garamond"/>
+        </w:rPr>
+      </w:pPr>
+      <w:r>
+        <w:rPr>
+          <w:rFonts w:ascii="Garamond" w:hAnsi="Garamond"/>
+        </w:rPr>
+        <w:t>A couple of important notes about what variables you use when convolving</w:t>
+      </w:r>
+    </w:p>
+    <w:p>
+      <w:pPr>
+        <w:pStyle w:val="ListParagraph"/>
+        <w:numPr>
+          <w:ilvl w:val="1"/>
+          <w:numId w:val="48"/>
+        </w:numPr>
+        <w:rPr>
+          <w:rFonts w:ascii="Garamond" w:hAnsi="Garamond"/>
+        </w:rPr>
+      </w:pPr>
+      <w:r>
+        <w:rPr>
+          <w:rFonts w:ascii="Garamond" w:hAnsi="Garamond"/>
+        </w:rPr>
+        <w:lastRenderedPageBreak/>
+        <w:t>Note that the output size and the dimensions of the weights may not necessarily be the same</w:t>
+      </w:r>
+    </w:p>
+    <w:p>
+      <w:pPr>
+        <w:pStyle w:val="ListParagraph"/>
+        <w:numPr>
+          <w:ilvl w:val="1"/>
+          <w:numId w:val="48"/>
+        </w:numPr>
+        <w:rPr>
+          <w:rFonts w:ascii="Garamond" w:hAnsi="Garamond"/>
+        </w:rPr>
+      </w:pPr>
+      <w:r>
+        <w:rPr>
+          <w:rFonts w:ascii="Garamond" w:hAnsi="Garamond"/>
+        </w:rPr>
+        <w:t>Thus when you’re convolving, each iteration you’re accessing the relevant portion of the input image</w:t>
+      </w:r>
+      <w:r>
+        <w:rPr>
+          <w:rFonts w:ascii="Garamond" w:hAnsi="Garamond"/>
+        </w:rPr>
+        <w:t xml:space="preserve"> using the relevant dimensions FROM THE WEIGHT not the output</w:t>
+      </w:r>
+      <w:r>
+        <w:rPr>
+          <w:rFonts w:ascii="Garamond" w:hAnsi="Garamond"/>
+        </w:rPr>
+        <w:t xml:space="preserve"> (the output is calculated from the equations earlier in the document and can be used to check you’re generating the correct dimensions)</w:t>
+      </w:r>
       <w:bookmarkStart w:id="0" w:name="_GoBack"/>
-      <w:proofErr w:type="spellStart"/>
-      <w:r>
-        <w:rPr>
-          <w:rFonts w:ascii="Garamond" w:hAnsi="Garamond"/>
-          <w:b/>
-          <w:bCs/>
-        </w:rPr>
-        <w:t>Np.var</w:t>
-      </w:r>
-      <w:proofErr w:type="spellEnd"/>
-      <w:r>
-        <w:rPr>
-          <w:rFonts w:ascii="Garamond" w:hAnsi="Garamond"/>
-          <w:b/>
-          <w:bCs/>
-        </w:rPr>
-        <w:t>(x) does not return the variance in the way you might necessarily want – make sure you calculate it using the equation properly</w:t>
-      </w:r>
-    </w:p>
-    <w:bookmarkEnd w:id="0"/>
-    <w:p>
-      <w:pPr>
-        <w:rPr>
-          <w:rFonts w:ascii="Garamond" w:hAnsi="Garamond"/>
-        </w:rPr>
-      </w:pPr>
-    </w:p>
-    <w:p>
-      <w:pPr>
-        <w:rPr>
-          <w:rFonts w:ascii="Garamond" w:hAnsi="Garamond"/>
-        </w:rPr>
-      </w:pPr>
-    </w:p>
-    <w:p>
-      <w:pPr>
-        <w:rPr>
-          <w:rFonts w:ascii="Garamond" w:hAnsi="Garamond"/>
-        </w:rPr>
-      </w:pPr>
-    </w:p>
-    <w:p>
-      <w:pPr>
-        <w:rPr>
-          <w:rFonts w:ascii="Garamond" w:hAnsi="Garamond"/>
-        </w:rPr>
-      </w:pPr>
-    </w:p>
-    <w:p>
-      <w:pPr>
-        <w:rPr>
-          <w:rFonts w:ascii="Garamond" w:hAnsi="Garamond"/>
-        </w:rPr>
-      </w:pPr>
-    </w:p>
-    <w:p>
-      <w:pPr>
-        <w:rPr>
-          <w:rFonts w:ascii="Garamond" w:hAnsi="Garamond"/>
-        </w:rPr>
-      </w:pPr>
-    </w:p>
-    <w:p>
-      <w:pPr>
-        <w:rPr>
-          <w:rFonts w:ascii="Garamond" w:hAnsi="Garamond"/>
-        </w:rPr>
-      </w:pPr>
-    </w:p>
-    <w:p>
-      <w:pPr>
-        <w:rPr>
-          <w:rFonts w:ascii="Garamond" w:hAnsi="Garamond"/>
-        </w:rPr>
-      </w:pPr>
-    </w:p>
-    <w:p>
-      <w:pPr>
-        <w:rPr>
-          <w:rFonts w:ascii="Garamond" w:hAnsi="Garamond"/>
-        </w:rPr>
-      </w:pPr>
-    </w:p>
-    <w:p>
-      <w:pPr>
-        <w:rPr>
-          <w:rFonts w:ascii="Garamond" w:hAnsi="Garamond"/>
-        </w:rPr>
-      </w:pPr>
-    </w:p>
-    <w:p>
-      <w:pPr>
+      <w:bookmarkEnd w:id="0"/>
+      <w:r>
+        <w:rPr>
+          <w:rFonts w:ascii="Garamond" w:hAnsi="Garamond"/>
+        </w:rPr>
+        <w:t xml:space="preserve"> </w:t>
+      </w:r>
+    </w:p>
+    <w:p>
+      <w:pPr>
+        <w:pStyle w:val="ListParagraph"/>
+        <w:numPr>
+          <w:ilvl w:val="1"/>
+          <w:numId w:val="48"/>
+        </w:numPr>
+        <w:rPr>
+          <w:rFonts w:ascii="Garamond" w:hAnsi="Garamond"/>
+        </w:rPr>
+      </w:pPr>
+      <w:r>
+        <w:rPr>
+          <w:rFonts w:ascii="Garamond" w:hAnsi="Garamond"/>
+        </w:rPr>
+        <w:t>Input[i:,: curr_y + dim_weights_in_dim_y; curr_x + dim_weights_in_dim_x]</w:t>
+      </w:r>
+    </w:p>
+    <w:p>
+      <w:pPr>
+        <w:pStyle w:val="ListParagraph"/>
+        <w:numPr>
+          <w:ilvl w:val="1"/>
+          <w:numId w:val="48"/>
+        </w:numPr>
         <w:rPr>
           <w:rFonts w:ascii="Garamond" w:hAnsi="Garamond"/>
         </w:rPr>
@@ -9098,6 +8416,119 @@
     </w:lvl>
   </w:abstractNum>
   <w:abstractNum w:abstractNumId="3" w15:restartNumberingAfterBreak="0">
+    <w:nsid w:val="0DD67DB0"/>
+    <w:multiLevelType w:val="hybridMultilevel"/>
+    <w:tmpl w:val="3D4C1A74"/>
+    <w:lvl w:ilvl="0" w:tplc="DC80B85C">
+      <w:start w:val="1"/>
+      <w:numFmt w:val="bullet"/>
+      <w:lvlText w:val="•"/>
+      <w:lvlJc w:val="left"/>
+      <w:pPr>
+        <w:ind w:left="720" w:hanging="360"/>
+      </w:pPr>
+      <w:rPr>
+        <w:rFonts w:hint="default"/>
+      </w:rPr>
+    </w:lvl>
+    <w:lvl w:ilvl="1" w:tplc="04090003">
+      <w:start w:val="1"/>
+      <w:numFmt w:val="bullet"/>
+      <w:lvlText w:val="o"/>
+      <w:lvlJc w:val="left"/>
+      <w:pPr>
+        <w:ind w:left="1440" w:hanging="360"/>
+      </w:pPr>
+      <w:rPr>
+        <w:rFonts w:ascii="Courier New" w:hAnsi="Courier New" w:cs="Courier New" w:hint="default"/>
+      </w:rPr>
+    </w:lvl>
+    <w:lvl w:ilvl="2" w:tplc="04090005">
+      <w:start w:val="1"/>
+      <w:numFmt w:val="bullet"/>
+      <w:lvlText w:val=""/>
+      <w:lvlJc w:val="left"/>
+      <w:pPr>
+        <w:ind w:left="2160" w:hanging="360"/>
+      </w:pPr>
+      <w:rPr>
+        <w:rFonts w:ascii="Wingdings" w:hAnsi="Wingdings" w:hint="default"/>
+      </w:rPr>
+    </w:lvl>
+    <w:lvl w:ilvl="3" w:tplc="04090001" w:tentative="1">
+      <w:start w:val="1"/>
+      <w:numFmt w:val="bullet"/>
+      <w:lvlText w:val=""/>
+      <w:lvlJc w:val="left"/>
+      <w:pPr>
+        <w:ind w:left="2880" w:hanging="360"/>
+      </w:pPr>
+      <w:rPr>
+        <w:rFonts w:ascii="Symbol" w:hAnsi="Symbol" w:hint="default"/>
+      </w:rPr>
+    </w:lvl>
+    <w:lvl w:ilvl="4" w:tplc="04090003" w:tentative="1">
+      <w:start w:val="1"/>
+      <w:numFmt w:val="bullet"/>
+      <w:lvlText w:val="o"/>
+      <w:lvlJc w:val="left"/>
+      <w:pPr>
+        <w:ind w:left="3600" w:hanging="360"/>
+      </w:pPr>
+      <w:rPr>
+        <w:rFonts w:ascii="Courier New" w:hAnsi="Courier New" w:cs="Courier New" w:hint="default"/>
+      </w:rPr>
+    </w:lvl>
+    <w:lvl w:ilvl="5" w:tplc="04090005" w:tentative="1">
+      <w:start w:val="1"/>
+      <w:numFmt w:val="bullet"/>
+      <w:lvlText w:val=""/>
+      <w:lvlJc w:val="left"/>
+      <w:pPr>
+        <w:ind w:left="4320" w:hanging="360"/>
+      </w:pPr>
+      <w:rPr>
+        <w:rFonts w:ascii="Wingdings" w:hAnsi="Wingdings" w:hint="default"/>
+      </w:rPr>
+    </w:lvl>
+    <w:lvl w:ilvl="6" w:tplc="04090001" w:tentative="1">
+      <w:start w:val="1"/>
+      <w:numFmt w:val="bullet"/>
+      <w:lvlText w:val=""/>
+      <w:lvlJc w:val="left"/>
+      <w:pPr>
+        <w:ind w:left="5040" w:hanging="360"/>
+      </w:pPr>
+      <w:rPr>
+        <w:rFonts w:ascii="Symbol" w:hAnsi="Symbol" w:hint="default"/>
+      </w:rPr>
+    </w:lvl>
+    <w:lvl w:ilvl="7" w:tplc="04090003" w:tentative="1">
+      <w:start w:val="1"/>
+      <w:numFmt w:val="bullet"/>
+      <w:lvlText w:val="o"/>
+      <w:lvlJc w:val="left"/>
+      <w:pPr>
+        <w:ind w:left="5760" w:hanging="360"/>
+      </w:pPr>
+      <w:rPr>
+        <w:rFonts w:ascii="Courier New" w:hAnsi="Courier New" w:cs="Courier New" w:hint="default"/>
+      </w:rPr>
+    </w:lvl>
+    <w:lvl w:ilvl="8" w:tplc="04090005" w:tentative="1">
+      <w:start w:val="1"/>
+      <w:numFmt w:val="bullet"/>
+      <w:lvlText w:val=""/>
+      <w:lvlJc w:val="left"/>
+      <w:pPr>
+        <w:ind w:left="6480" w:hanging="360"/>
+      </w:pPr>
+      <w:rPr>
+        <w:rFonts w:ascii="Wingdings" w:hAnsi="Wingdings" w:hint="default"/>
+      </w:rPr>
+    </w:lvl>
+  </w:abstractNum>
+  <w:abstractNum w:abstractNumId="4" w15:restartNumberingAfterBreak="0">
     <w:nsid w:val="0E521E3A"/>
     <w:multiLevelType w:val="hybridMultilevel"/>
     <w:tmpl w:val="B0961BA2"/>
@@ -9210,7 +8641,233 @@
       </w:rPr>
     </w:lvl>
   </w:abstractNum>
-  <w:abstractNum w:abstractNumId="4" w15:restartNumberingAfterBreak="0">
+  <w:abstractNum w:abstractNumId="5" w15:restartNumberingAfterBreak="0">
+    <w:nsid w:val="1083231D"/>
+    <w:multiLevelType w:val="hybridMultilevel"/>
+    <w:tmpl w:val="AC466940"/>
+    <w:lvl w:ilvl="0" w:tplc="DC80B85C">
+      <w:start w:val="1"/>
+      <w:numFmt w:val="bullet"/>
+      <w:lvlText w:val="•"/>
+      <w:lvlJc w:val="left"/>
+      <w:pPr>
+        <w:ind w:left="360" w:hanging="360"/>
+      </w:pPr>
+      <w:rPr>
+        <w:rFonts w:hint="default"/>
+      </w:rPr>
+    </w:lvl>
+    <w:lvl w:ilvl="1" w:tplc="04090003" w:tentative="1">
+      <w:start w:val="1"/>
+      <w:numFmt w:val="bullet"/>
+      <w:lvlText w:val="o"/>
+      <w:lvlJc w:val="left"/>
+      <w:pPr>
+        <w:ind w:left="1080" w:hanging="360"/>
+      </w:pPr>
+      <w:rPr>
+        <w:rFonts w:ascii="Courier New" w:hAnsi="Courier New" w:cs="Courier New" w:hint="default"/>
+      </w:rPr>
+    </w:lvl>
+    <w:lvl w:ilvl="2" w:tplc="04090005" w:tentative="1">
+      <w:start w:val="1"/>
+      <w:numFmt w:val="bullet"/>
+      <w:lvlText w:val=""/>
+      <w:lvlJc w:val="left"/>
+      <w:pPr>
+        <w:ind w:left="1800" w:hanging="360"/>
+      </w:pPr>
+      <w:rPr>
+        <w:rFonts w:ascii="Wingdings" w:hAnsi="Wingdings" w:hint="default"/>
+      </w:rPr>
+    </w:lvl>
+    <w:lvl w:ilvl="3" w:tplc="04090001" w:tentative="1">
+      <w:start w:val="1"/>
+      <w:numFmt w:val="bullet"/>
+      <w:lvlText w:val=""/>
+      <w:lvlJc w:val="left"/>
+      <w:pPr>
+        <w:ind w:left="2520" w:hanging="360"/>
+      </w:pPr>
+      <w:rPr>
+        <w:rFonts w:ascii="Symbol" w:hAnsi="Symbol" w:hint="default"/>
+      </w:rPr>
+    </w:lvl>
+    <w:lvl w:ilvl="4" w:tplc="04090003" w:tentative="1">
+      <w:start w:val="1"/>
+      <w:numFmt w:val="bullet"/>
+      <w:lvlText w:val="o"/>
+      <w:lvlJc w:val="left"/>
+      <w:pPr>
+        <w:ind w:left="3240" w:hanging="360"/>
+      </w:pPr>
+      <w:rPr>
+        <w:rFonts w:ascii="Courier New" w:hAnsi="Courier New" w:cs="Courier New" w:hint="default"/>
+      </w:rPr>
+    </w:lvl>
+    <w:lvl w:ilvl="5" w:tplc="04090005" w:tentative="1">
+      <w:start w:val="1"/>
+      <w:numFmt w:val="bullet"/>
+      <w:lvlText w:val=""/>
+      <w:lvlJc w:val="left"/>
+      <w:pPr>
+        <w:ind w:left="3960" w:hanging="360"/>
+      </w:pPr>
+      <w:rPr>
+        <w:rFonts w:ascii="Wingdings" w:hAnsi="Wingdings" w:hint="default"/>
+      </w:rPr>
+    </w:lvl>
+    <w:lvl w:ilvl="6" w:tplc="04090001" w:tentative="1">
+      <w:start w:val="1"/>
+      <w:numFmt w:val="bullet"/>
+      <w:lvlText w:val=""/>
+      <w:lvlJc w:val="left"/>
+      <w:pPr>
+        <w:ind w:left="4680" w:hanging="360"/>
+      </w:pPr>
+      <w:rPr>
+        <w:rFonts w:ascii="Symbol" w:hAnsi="Symbol" w:hint="default"/>
+      </w:rPr>
+    </w:lvl>
+    <w:lvl w:ilvl="7" w:tplc="04090003" w:tentative="1">
+      <w:start w:val="1"/>
+      <w:numFmt w:val="bullet"/>
+      <w:lvlText w:val="o"/>
+      <w:lvlJc w:val="left"/>
+      <w:pPr>
+        <w:ind w:left="5400" w:hanging="360"/>
+      </w:pPr>
+      <w:rPr>
+        <w:rFonts w:ascii="Courier New" w:hAnsi="Courier New" w:cs="Courier New" w:hint="default"/>
+      </w:rPr>
+    </w:lvl>
+    <w:lvl w:ilvl="8" w:tplc="04090005" w:tentative="1">
+      <w:start w:val="1"/>
+      <w:numFmt w:val="bullet"/>
+      <w:lvlText w:val=""/>
+      <w:lvlJc w:val="left"/>
+      <w:pPr>
+        <w:ind w:left="6120" w:hanging="360"/>
+      </w:pPr>
+      <w:rPr>
+        <w:rFonts w:ascii="Wingdings" w:hAnsi="Wingdings" w:hint="default"/>
+      </w:rPr>
+    </w:lvl>
+  </w:abstractNum>
+  <w:abstractNum w:abstractNumId="6" w15:restartNumberingAfterBreak="0">
+    <w:nsid w:val="17D91103"/>
+    <w:multiLevelType w:val="hybridMultilevel"/>
+    <w:tmpl w:val="A1B2C912"/>
+    <w:lvl w:ilvl="0" w:tplc="DC80B85C">
+      <w:start w:val="1"/>
+      <w:numFmt w:val="bullet"/>
+      <w:lvlText w:val="•"/>
+      <w:lvlJc w:val="left"/>
+      <w:pPr>
+        <w:ind w:left="720" w:hanging="360"/>
+      </w:pPr>
+      <w:rPr>
+        <w:rFonts w:hint="default"/>
+      </w:rPr>
+    </w:lvl>
+    <w:lvl w:ilvl="1" w:tplc="04090003" w:tentative="1">
+      <w:start w:val="1"/>
+      <w:numFmt w:val="bullet"/>
+      <w:lvlText w:val="o"/>
+      <w:lvlJc w:val="left"/>
+      <w:pPr>
+        <w:ind w:left="1440" w:hanging="360"/>
+      </w:pPr>
+      <w:rPr>
+        <w:rFonts w:ascii="Courier New" w:hAnsi="Courier New" w:cs="Courier New" w:hint="default"/>
+      </w:rPr>
+    </w:lvl>
+    <w:lvl w:ilvl="2" w:tplc="04090005" w:tentative="1">
+      <w:start w:val="1"/>
+      <w:numFmt w:val="bullet"/>
+      <w:lvlText w:val=""/>
+      <w:lvlJc w:val="left"/>
+      <w:pPr>
+        <w:ind w:left="2160" w:hanging="360"/>
+      </w:pPr>
+      <w:rPr>
+        <w:rFonts w:ascii="Wingdings" w:hAnsi="Wingdings" w:hint="default"/>
+      </w:rPr>
+    </w:lvl>
+    <w:lvl w:ilvl="3" w:tplc="04090001" w:tentative="1">
+      <w:start w:val="1"/>
+      <w:numFmt w:val="bullet"/>
+      <w:lvlText w:val=""/>
+      <w:lvlJc w:val="left"/>
+      <w:pPr>
+        <w:ind w:left="2880" w:hanging="360"/>
+      </w:pPr>
+      <w:rPr>
+        <w:rFonts w:ascii="Symbol" w:hAnsi="Symbol" w:hint="default"/>
+      </w:rPr>
+    </w:lvl>
+    <w:lvl w:ilvl="4" w:tplc="04090003" w:tentative="1">
+      <w:start w:val="1"/>
+      <w:numFmt w:val="bullet"/>
+      <w:lvlText w:val="o"/>
+      <w:lvlJc w:val="left"/>
+      <w:pPr>
+        <w:ind w:left="3600" w:hanging="360"/>
+      </w:pPr>
+      <w:rPr>
+        <w:rFonts w:ascii="Courier New" w:hAnsi="Courier New" w:cs="Courier New" w:hint="default"/>
+      </w:rPr>
+    </w:lvl>
+    <w:lvl w:ilvl="5" w:tplc="04090005" w:tentative="1">
+      <w:start w:val="1"/>
+      <w:numFmt w:val="bullet"/>
+      <w:lvlText w:val=""/>
+      <w:lvlJc w:val="left"/>
+      <w:pPr>
+        <w:ind w:left="4320" w:hanging="360"/>
+      </w:pPr>
+      <w:rPr>
+        <w:rFonts w:ascii="Wingdings" w:hAnsi="Wingdings" w:hint="default"/>
+      </w:rPr>
+    </w:lvl>
+    <w:lvl w:ilvl="6" w:tplc="04090001" w:tentative="1">
+      <w:start w:val="1"/>
+      <w:numFmt w:val="bullet"/>
+      <w:lvlText w:val=""/>
+      <w:lvlJc w:val="left"/>
+      <w:pPr>
+        <w:ind w:left="5040" w:hanging="360"/>
+      </w:pPr>
+      <w:rPr>
+        <w:rFonts w:ascii="Symbol" w:hAnsi="Symbol" w:hint="default"/>
+      </w:rPr>
+    </w:lvl>
+    <w:lvl w:ilvl="7" w:tplc="04090003" w:tentative="1">
+      <w:start w:val="1"/>
+      <w:numFmt w:val="bullet"/>
+      <w:lvlText w:val="o"/>
+      <w:lvlJc w:val="left"/>
+      <w:pPr>
+        <w:ind w:left="5760" w:hanging="360"/>
+      </w:pPr>
+      <w:rPr>
+        <w:rFonts w:ascii="Courier New" w:hAnsi="Courier New" w:cs="Courier New" w:hint="default"/>
+      </w:rPr>
+    </w:lvl>
+    <w:lvl w:ilvl="8" w:tplc="04090005" w:tentative="1">
+      <w:start w:val="1"/>
+      <w:numFmt w:val="bullet"/>
+      <w:lvlText w:val=""/>
+      <w:lvlJc w:val="left"/>
+      <w:pPr>
+        <w:ind w:left="6480" w:hanging="360"/>
+      </w:pPr>
+      <w:rPr>
+        <w:rFonts w:ascii="Wingdings" w:hAnsi="Wingdings" w:hint="default"/>
+      </w:rPr>
+    </w:lvl>
+  </w:abstractNum>
+  <w:abstractNum w:abstractNumId="7" w15:restartNumberingAfterBreak="0">
     <w:nsid w:val="1D13162A"/>
     <w:multiLevelType w:val="hybridMultilevel"/>
     <w:tmpl w:val="212E681E"/>
@@ -9323,7 +8980,7 @@
       </w:rPr>
     </w:lvl>
   </w:abstractNum>
-  <w:abstractNum w:abstractNumId="5" w15:restartNumberingAfterBreak="0">
+  <w:abstractNum w:abstractNumId="8" w15:restartNumberingAfterBreak="0">
     <w:nsid w:val="20BC102B"/>
     <w:multiLevelType w:val="hybridMultilevel"/>
     <w:tmpl w:val="E4622C48"/>
@@ -9436,7 +9093,120 @@
       </w:rPr>
     </w:lvl>
   </w:abstractNum>
-  <w:abstractNum w:abstractNumId="6" w15:restartNumberingAfterBreak="0">
+  <w:abstractNum w:abstractNumId="9" w15:restartNumberingAfterBreak="0">
+    <w:nsid w:val="27201ECE"/>
+    <w:multiLevelType w:val="hybridMultilevel"/>
+    <w:tmpl w:val="03F89E34"/>
+    <w:lvl w:ilvl="0" w:tplc="DC80B85C">
+      <w:start w:val="1"/>
+      <w:numFmt w:val="bullet"/>
+      <w:lvlText w:val="•"/>
+      <w:lvlJc w:val="left"/>
+      <w:pPr>
+        <w:ind w:left="3600" w:hanging="360"/>
+      </w:pPr>
+      <w:rPr>
+        <w:rFonts w:hint="default"/>
+      </w:rPr>
+    </w:lvl>
+    <w:lvl w:ilvl="1" w:tplc="04090003" w:tentative="1">
+      <w:start w:val="1"/>
+      <w:numFmt w:val="bullet"/>
+      <w:lvlText w:val="o"/>
+      <w:lvlJc w:val="left"/>
+      <w:pPr>
+        <w:ind w:left="4320" w:hanging="360"/>
+      </w:pPr>
+      <w:rPr>
+        <w:rFonts w:ascii="Courier New" w:hAnsi="Courier New" w:cs="Courier New" w:hint="default"/>
+      </w:rPr>
+    </w:lvl>
+    <w:lvl w:ilvl="2" w:tplc="04090005" w:tentative="1">
+      <w:start w:val="1"/>
+      <w:numFmt w:val="bullet"/>
+      <w:lvlText w:val=""/>
+      <w:lvlJc w:val="left"/>
+      <w:pPr>
+        <w:ind w:left="5040" w:hanging="360"/>
+      </w:pPr>
+      <w:rPr>
+        <w:rFonts w:ascii="Wingdings" w:hAnsi="Wingdings" w:hint="default"/>
+      </w:rPr>
+    </w:lvl>
+    <w:lvl w:ilvl="3" w:tplc="04090001" w:tentative="1">
+      <w:start w:val="1"/>
+      <w:numFmt w:val="bullet"/>
+      <w:lvlText w:val=""/>
+      <w:lvlJc w:val="left"/>
+      <w:pPr>
+        <w:ind w:left="5760" w:hanging="360"/>
+      </w:pPr>
+      <w:rPr>
+        <w:rFonts w:ascii="Symbol" w:hAnsi="Symbol" w:hint="default"/>
+      </w:rPr>
+    </w:lvl>
+    <w:lvl w:ilvl="4" w:tplc="04090003" w:tentative="1">
+      <w:start w:val="1"/>
+      <w:numFmt w:val="bullet"/>
+      <w:lvlText w:val="o"/>
+      <w:lvlJc w:val="left"/>
+      <w:pPr>
+        <w:ind w:left="6480" w:hanging="360"/>
+      </w:pPr>
+      <w:rPr>
+        <w:rFonts w:ascii="Courier New" w:hAnsi="Courier New" w:cs="Courier New" w:hint="default"/>
+      </w:rPr>
+    </w:lvl>
+    <w:lvl w:ilvl="5" w:tplc="04090005" w:tentative="1">
+      <w:start w:val="1"/>
+      <w:numFmt w:val="bullet"/>
+      <w:lvlText w:val=""/>
+      <w:lvlJc w:val="left"/>
+      <w:pPr>
+        <w:ind w:left="7200" w:hanging="360"/>
+      </w:pPr>
+      <w:rPr>
+        <w:rFonts w:ascii="Wingdings" w:hAnsi="Wingdings" w:hint="default"/>
+      </w:rPr>
+    </w:lvl>
+    <w:lvl w:ilvl="6" w:tplc="04090001" w:tentative="1">
+      <w:start w:val="1"/>
+      <w:numFmt w:val="bullet"/>
+      <w:lvlText w:val=""/>
+      <w:lvlJc w:val="left"/>
+      <w:pPr>
+        <w:ind w:left="7920" w:hanging="360"/>
+      </w:pPr>
+      <w:rPr>
+        <w:rFonts w:ascii="Symbol" w:hAnsi="Symbol" w:hint="default"/>
+      </w:rPr>
+    </w:lvl>
+    <w:lvl w:ilvl="7" w:tplc="04090003" w:tentative="1">
+      <w:start w:val="1"/>
+      <w:numFmt w:val="bullet"/>
+      <w:lvlText w:val="o"/>
+      <w:lvlJc w:val="left"/>
+      <w:pPr>
+        <w:ind w:left="8640" w:hanging="360"/>
+      </w:pPr>
+      <w:rPr>
+        <w:rFonts w:ascii="Courier New" w:hAnsi="Courier New" w:cs="Courier New" w:hint="default"/>
+      </w:rPr>
+    </w:lvl>
+    <w:lvl w:ilvl="8" w:tplc="04090005" w:tentative="1">
+      <w:start w:val="1"/>
+      <w:numFmt w:val="bullet"/>
+      <w:lvlText w:val=""/>
+      <w:lvlJc w:val="left"/>
+      <w:pPr>
+        <w:ind w:left="9360" w:hanging="360"/>
+      </w:pPr>
+      <w:rPr>
+        <w:rFonts w:ascii="Wingdings" w:hAnsi="Wingdings" w:hint="default"/>
+      </w:rPr>
+    </w:lvl>
+  </w:abstractNum>
+  <w:abstractNum w:abstractNumId="10" w15:restartNumberingAfterBreak="0">
     <w:nsid w:val="2A1D523A"/>
     <w:multiLevelType w:val="hybridMultilevel"/>
     <w:tmpl w:val="E910B6FE"/>
@@ -9549,7 +9319,120 @@
       </w:rPr>
     </w:lvl>
   </w:abstractNum>
-  <w:abstractNum w:abstractNumId="7" w15:restartNumberingAfterBreak="0">
+  <w:abstractNum w:abstractNumId="11" w15:restartNumberingAfterBreak="0">
+    <w:nsid w:val="2D2D4C2E"/>
+    <w:multiLevelType w:val="hybridMultilevel"/>
+    <w:tmpl w:val="6BF63E5A"/>
+    <w:lvl w:ilvl="0" w:tplc="DC80B85C">
+      <w:start w:val="1"/>
+      <w:numFmt w:val="bullet"/>
+      <w:lvlText w:val="•"/>
+      <w:lvlJc w:val="left"/>
+      <w:pPr>
+        <w:ind w:left="720" w:hanging="360"/>
+      </w:pPr>
+      <w:rPr>
+        <w:rFonts w:hint="default"/>
+      </w:rPr>
+    </w:lvl>
+    <w:lvl w:ilvl="1" w:tplc="04090003">
+      <w:start w:val="1"/>
+      <w:numFmt w:val="bullet"/>
+      <w:lvlText w:val="o"/>
+      <w:lvlJc w:val="left"/>
+      <w:pPr>
+        <w:ind w:left="1440" w:hanging="360"/>
+      </w:pPr>
+      <w:rPr>
+        <w:rFonts w:ascii="Courier New" w:hAnsi="Courier New" w:cs="Courier New" w:hint="default"/>
+      </w:rPr>
+    </w:lvl>
+    <w:lvl w:ilvl="2" w:tplc="04090005" w:tentative="1">
+      <w:start w:val="1"/>
+      <w:numFmt w:val="bullet"/>
+      <w:lvlText w:val=""/>
+      <w:lvlJc w:val="left"/>
+      <w:pPr>
+        <w:ind w:left="2160" w:hanging="360"/>
+      </w:pPr>
+      <w:rPr>
+        <w:rFonts w:ascii="Wingdings" w:hAnsi="Wingdings" w:hint="default"/>
+      </w:rPr>
+    </w:lvl>
+    <w:lvl w:ilvl="3" w:tplc="04090001" w:tentative="1">
+      <w:start w:val="1"/>
+      <w:numFmt w:val="bullet"/>
+      <w:lvlText w:val=""/>
+      <w:lvlJc w:val="left"/>
+      <w:pPr>
+        <w:ind w:left="2880" w:hanging="360"/>
+      </w:pPr>
+      <w:rPr>
+        <w:rFonts w:ascii="Symbol" w:hAnsi="Symbol" w:hint="default"/>
+      </w:rPr>
+    </w:lvl>
+    <w:lvl w:ilvl="4" w:tplc="04090003" w:tentative="1">
+      <w:start w:val="1"/>
+      <w:numFmt w:val="bullet"/>
+      <w:lvlText w:val="o"/>
+      <w:lvlJc w:val="left"/>
+      <w:pPr>
+        <w:ind w:left="3600" w:hanging="360"/>
+      </w:pPr>
+      <w:rPr>
+        <w:rFonts w:ascii="Courier New" w:hAnsi="Courier New" w:cs="Courier New" w:hint="default"/>
+      </w:rPr>
+    </w:lvl>
+    <w:lvl w:ilvl="5" w:tplc="04090005" w:tentative="1">
+      <w:start w:val="1"/>
+      <w:numFmt w:val="bullet"/>
+      <w:lvlText w:val=""/>
+      <w:lvlJc w:val="left"/>
+      <w:pPr>
+        <w:ind w:left="4320" w:hanging="360"/>
+      </w:pPr>
+      <w:rPr>
+        <w:rFonts w:ascii="Wingdings" w:hAnsi="Wingdings" w:hint="default"/>
+      </w:rPr>
+    </w:lvl>
+    <w:lvl w:ilvl="6" w:tplc="04090001" w:tentative="1">
+      <w:start w:val="1"/>
+      <w:numFmt w:val="bullet"/>
+      <w:lvlText w:val=""/>
+      <w:lvlJc w:val="left"/>
+      <w:pPr>
+        <w:ind w:left="5040" w:hanging="360"/>
+      </w:pPr>
+      <w:rPr>
+        <w:rFonts w:ascii="Symbol" w:hAnsi="Symbol" w:hint="default"/>
+      </w:rPr>
+    </w:lvl>
+    <w:lvl w:ilvl="7" w:tplc="04090003" w:tentative="1">
+      <w:start w:val="1"/>
+      <w:numFmt w:val="bullet"/>
+      <w:lvlText w:val="o"/>
+      <w:lvlJc w:val="left"/>
+      <w:pPr>
+        <w:ind w:left="5760" w:hanging="360"/>
+      </w:pPr>
+      <w:rPr>
+        <w:rFonts w:ascii="Courier New" w:hAnsi="Courier New" w:cs="Courier New" w:hint="default"/>
+      </w:rPr>
+    </w:lvl>
+    <w:lvl w:ilvl="8" w:tplc="04090005" w:tentative="1">
+      <w:start w:val="1"/>
+      <w:numFmt w:val="bullet"/>
+      <w:lvlText w:val=""/>
+      <w:lvlJc w:val="left"/>
+      <w:pPr>
+        <w:ind w:left="6480" w:hanging="360"/>
+      </w:pPr>
+      <w:rPr>
+        <w:rFonts w:ascii="Wingdings" w:hAnsi="Wingdings" w:hint="default"/>
+      </w:rPr>
+    </w:lvl>
+  </w:abstractNum>
+  <w:abstractNum w:abstractNumId="12" w15:restartNumberingAfterBreak="0">
     <w:nsid w:val="313F07EB"/>
     <w:multiLevelType w:val="hybridMultilevel"/>
     <w:tmpl w:val="D6D8C176"/>
@@ -9662,7 +9545,7 @@
       </w:rPr>
     </w:lvl>
   </w:abstractNum>
-  <w:abstractNum w:abstractNumId="8" w15:restartNumberingAfterBreak="0">
+  <w:abstractNum w:abstractNumId="13" w15:restartNumberingAfterBreak="0">
     <w:nsid w:val="31607370"/>
     <w:multiLevelType w:val="hybridMultilevel"/>
     <w:tmpl w:val="66CC23CC"/>
@@ -9775,7 +9658,120 @@
       </w:rPr>
     </w:lvl>
   </w:abstractNum>
-  <w:abstractNum w:abstractNumId="9" w15:restartNumberingAfterBreak="0">
+  <w:abstractNum w:abstractNumId="14" w15:restartNumberingAfterBreak="0">
+    <w:nsid w:val="39982F18"/>
+    <w:multiLevelType w:val="hybridMultilevel"/>
+    <w:tmpl w:val="ED3252CA"/>
+    <w:lvl w:ilvl="0" w:tplc="DC80B85C">
+      <w:start w:val="1"/>
+      <w:numFmt w:val="bullet"/>
+      <w:lvlText w:val="•"/>
+      <w:lvlJc w:val="left"/>
+      <w:pPr>
+        <w:ind w:left="720" w:hanging="360"/>
+      </w:pPr>
+      <w:rPr>
+        <w:rFonts w:hint="default"/>
+      </w:rPr>
+    </w:lvl>
+    <w:lvl w:ilvl="1" w:tplc="04090003">
+      <w:start w:val="1"/>
+      <w:numFmt w:val="bullet"/>
+      <w:lvlText w:val="o"/>
+      <w:lvlJc w:val="left"/>
+      <w:pPr>
+        <w:ind w:left="1440" w:hanging="360"/>
+      </w:pPr>
+      <w:rPr>
+        <w:rFonts w:ascii="Courier New" w:hAnsi="Courier New" w:cs="Courier New" w:hint="default"/>
+      </w:rPr>
+    </w:lvl>
+    <w:lvl w:ilvl="2" w:tplc="04090005" w:tentative="1">
+      <w:start w:val="1"/>
+      <w:numFmt w:val="bullet"/>
+      <w:lvlText w:val=""/>
+      <w:lvlJc w:val="left"/>
+      <w:pPr>
+        <w:ind w:left="2160" w:hanging="360"/>
+      </w:pPr>
+      <w:rPr>
+        <w:rFonts w:ascii="Wingdings" w:hAnsi="Wingdings" w:hint="default"/>
+      </w:rPr>
+    </w:lvl>
+    <w:lvl w:ilvl="3" w:tplc="04090001" w:tentative="1">
+      <w:start w:val="1"/>
+      <w:numFmt w:val="bullet"/>
+      <w:lvlText w:val=""/>
+      <w:lvlJc w:val="left"/>
+      <w:pPr>
+        <w:ind w:left="2880" w:hanging="360"/>
+      </w:pPr>
+      <w:rPr>
+        <w:rFonts w:ascii="Symbol" w:hAnsi="Symbol" w:hint="default"/>
+      </w:rPr>
+    </w:lvl>
+    <w:lvl w:ilvl="4" w:tplc="04090003" w:tentative="1">
+      <w:start w:val="1"/>
+      <w:numFmt w:val="bullet"/>
+      <w:lvlText w:val="o"/>
+      <w:lvlJc w:val="left"/>
+      <w:pPr>
+        <w:ind w:left="3600" w:hanging="360"/>
+      </w:pPr>
+      <w:rPr>
+        <w:rFonts w:ascii="Courier New" w:hAnsi="Courier New" w:cs="Courier New" w:hint="default"/>
+      </w:rPr>
+    </w:lvl>
+    <w:lvl w:ilvl="5" w:tplc="04090005" w:tentative="1">
+      <w:start w:val="1"/>
+      <w:numFmt w:val="bullet"/>
+      <w:lvlText w:val=""/>
+      <w:lvlJc w:val="left"/>
+      <w:pPr>
+        <w:ind w:left="4320" w:hanging="360"/>
+      </w:pPr>
+      <w:rPr>
+        <w:rFonts w:ascii="Wingdings" w:hAnsi="Wingdings" w:hint="default"/>
+      </w:rPr>
+    </w:lvl>
+    <w:lvl w:ilvl="6" w:tplc="04090001" w:tentative="1">
+      <w:start w:val="1"/>
+      <w:numFmt w:val="bullet"/>
+      <w:lvlText w:val=""/>
+      <w:lvlJc w:val="left"/>
+      <w:pPr>
+        <w:ind w:left="5040" w:hanging="360"/>
+      </w:pPr>
+      <w:rPr>
+        <w:rFonts w:ascii="Symbol" w:hAnsi="Symbol" w:hint="default"/>
+      </w:rPr>
+    </w:lvl>
+    <w:lvl w:ilvl="7" w:tplc="04090003" w:tentative="1">
+      <w:start w:val="1"/>
+      <w:numFmt w:val="bullet"/>
+      <w:lvlText w:val="o"/>
+      <w:lvlJc w:val="left"/>
+      <w:pPr>
+        <w:ind w:left="5760" w:hanging="360"/>
+      </w:pPr>
+      <w:rPr>
+        <w:rFonts w:ascii="Courier New" w:hAnsi="Courier New" w:cs="Courier New" w:hint="default"/>
+      </w:rPr>
+    </w:lvl>
+    <w:lvl w:ilvl="8" w:tplc="04090005" w:tentative="1">
+      <w:start w:val="1"/>
+      <w:numFmt w:val="bullet"/>
+      <w:lvlText w:val=""/>
+      <w:lvlJc w:val="left"/>
+      <w:pPr>
+        <w:ind w:left="6480" w:hanging="360"/>
+      </w:pPr>
+      <w:rPr>
+        <w:rFonts w:ascii="Wingdings" w:hAnsi="Wingdings" w:hint="default"/>
+      </w:rPr>
+    </w:lvl>
+  </w:abstractNum>
+  <w:abstractNum w:abstractNumId="15" w15:restartNumberingAfterBreak="0">
     <w:nsid w:val="3C721675"/>
     <w:multiLevelType w:val="hybridMultilevel"/>
     <w:tmpl w:val="604CAE22"/>
@@ -9888,7 +9884,7 @@
       </w:rPr>
     </w:lvl>
   </w:abstractNum>
-  <w:abstractNum w:abstractNumId="10" w15:restartNumberingAfterBreak="0">
+  <w:abstractNum w:abstractNumId="16" w15:restartNumberingAfterBreak="0">
     <w:nsid w:val="405B28AA"/>
     <w:multiLevelType w:val="hybridMultilevel"/>
     <w:tmpl w:val="89FE666A"/>
@@ -10001,7 +9997,7 @@
       </w:rPr>
     </w:lvl>
   </w:abstractNum>
-  <w:abstractNum w:abstractNumId="11" w15:restartNumberingAfterBreak="0">
+  <w:abstractNum w:abstractNumId="17" w15:restartNumberingAfterBreak="0">
     <w:nsid w:val="41953487"/>
     <w:multiLevelType w:val="hybridMultilevel"/>
     <w:tmpl w:val="A320B57C"/>
@@ -10114,7 +10110,7 @@
       </w:rPr>
     </w:lvl>
   </w:abstractNum>
-  <w:abstractNum w:abstractNumId="12" w15:restartNumberingAfterBreak="0">
+  <w:abstractNum w:abstractNumId="18" w15:restartNumberingAfterBreak="0">
     <w:nsid w:val="44703CB9"/>
     <w:multiLevelType w:val="hybridMultilevel"/>
     <w:tmpl w:val="B11E6A08"/>
@@ -10227,7 +10223,7 @@
       </w:rPr>
     </w:lvl>
   </w:abstractNum>
-  <w:abstractNum w:abstractNumId="13" w15:restartNumberingAfterBreak="0">
+  <w:abstractNum w:abstractNumId="19" w15:restartNumberingAfterBreak="0">
     <w:nsid w:val="45A508E4"/>
     <w:multiLevelType w:val="multilevel"/>
     <w:tmpl w:val="ADA87400"/>
@@ -10376,7 +10372,7 @@
       </w:rPr>
     </w:lvl>
   </w:abstractNum>
-  <w:abstractNum w:abstractNumId="14" w15:restartNumberingAfterBreak="0">
+  <w:abstractNum w:abstractNumId="20" w15:restartNumberingAfterBreak="0">
     <w:nsid w:val="46591572"/>
     <w:multiLevelType w:val="hybridMultilevel"/>
     <w:tmpl w:val="D504AA36"/>
@@ -10489,7 +10485,7 @@
       </w:rPr>
     </w:lvl>
   </w:abstractNum>
-  <w:abstractNum w:abstractNumId="15" w15:restartNumberingAfterBreak="0">
+  <w:abstractNum w:abstractNumId="21" w15:restartNumberingAfterBreak="0">
     <w:nsid w:val="47177AB8"/>
     <w:multiLevelType w:val="hybridMultilevel"/>
     <w:tmpl w:val="E8E89544"/>
@@ -10602,7 +10598,7 @@
       </w:rPr>
     </w:lvl>
   </w:abstractNum>
-  <w:abstractNum w:abstractNumId="16" w15:restartNumberingAfterBreak="0">
+  <w:abstractNum w:abstractNumId="22" w15:restartNumberingAfterBreak="0">
     <w:nsid w:val="49592C28"/>
     <w:multiLevelType w:val="hybridMultilevel"/>
     <w:tmpl w:val="F61C12EE"/>
@@ -10715,7 +10711,7 @@
       </w:rPr>
     </w:lvl>
   </w:abstractNum>
-  <w:abstractNum w:abstractNumId="17" w15:restartNumberingAfterBreak="0">
+  <w:abstractNum w:abstractNumId="23" w15:restartNumberingAfterBreak="0">
     <w:nsid w:val="4C6625C0"/>
     <w:multiLevelType w:val="hybridMultilevel"/>
     <w:tmpl w:val="7146FCC4"/>
@@ -10804,7 +10800,7 @@
       </w:pPr>
     </w:lvl>
   </w:abstractNum>
-  <w:abstractNum w:abstractNumId="18" w15:restartNumberingAfterBreak="0">
+  <w:abstractNum w:abstractNumId="24" w15:restartNumberingAfterBreak="0">
     <w:nsid w:val="4CDE19E2"/>
     <w:multiLevelType w:val="hybridMultilevel"/>
     <w:tmpl w:val="3C90C89E"/>
@@ -10917,7 +10913,7 @@
       </w:rPr>
     </w:lvl>
   </w:abstractNum>
-  <w:abstractNum w:abstractNumId="19" w15:restartNumberingAfterBreak="0">
+  <w:abstractNum w:abstractNumId="25" w15:restartNumberingAfterBreak="0">
     <w:nsid w:val="4CEC32D2"/>
     <w:multiLevelType w:val="hybridMultilevel"/>
     <w:tmpl w:val="C8285E6E"/>
@@ -11030,7 +11026,7 @@
       </w:rPr>
     </w:lvl>
   </w:abstractNum>
-  <w:abstractNum w:abstractNumId="20" w15:restartNumberingAfterBreak="0">
+  <w:abstractNum w:abstractNumId="26" w15:restartNumberingAfterBreak="0">
     <w:nsid w:val="4DD769E2"/>
     <w:multiLevelType w:val="hybridMultilevel"/>
     <w:tmpl w:val="DB8AC3A4"/>
@@ -11143,7 +11139,7 @@
       </w:rPr>
     </w:lvl>
   </w:abstractNum>
-  <w:abstractNum w:abstractNumId="21" w15:restartNumberingAfterBreak="0">
+  <w:abstractNum w:abstractNumId="27" w15:restartNumberingAfterBreak="0">
     <w:nsid w:val="4E600A7D"/>
     <w:multiLevelType w:val="hybridMultilevel"/>
     <w:tmpl w:val="0674FA16"/>
@@ -11256,7 +11252,7 @@
       </w:rPr>
     </w:lvl>
   </w:abstractNum>
-  <w:abstractNum w:abstractNumId="22" w15:restartNumberingAfterBreak="0">
+  <w:abstractNum w:abstractNumId="28" w15:restartNumberingAfterBreak="0">
     <w:nsid w:val="4EBA0B62"/>
     <w:multiLevelType w:val="hybridMultilevel"/>
     <w:tmpl w:val="6054CD56"/>
@@ -11368,7 +11364,7 @@
       </w:rPr>
     </w:lvl>
   </w:abstractNum>
-  <w:abstractNum w:abstractNumId="23" w15:restartNumberingAfterBreak="0">
+  <w:abstractNum w:abstractNumId="29" w15:restartNumberingAfterBreak="0">
     <w:nsid w:val="51D7656D"/>
     <w:multiLevelType w:val="hybridMultilevel"/>
     <w:tmpl w:val="4EE2935A"/>
@@ -11481,7 +11477,7 @@
       </w:rPr>
     </w:lvl>
   </w:abstractNum>
-  <w:abstractNum w:abstractNumId="24" w15:restartNumberingAfterBreak="0">
+  <w:abstractNum w:abstractNumId="30" w15:restartNumberingAfterBreak="0">
     <w:nsid w:val="52775A11"/>
     <w:multiLevelType w:val="hybridMultilevel"/>
     <w:tmpl w:val="0DD27B3A"/>
@@ -11594,7 +11590,7 @@
       </w:rPr>
     </w:lvl>
   </w:abstractNum>
-  <w:abstractNum w:abstractNumId="25" w15:restartNumberingAfterBreak="0">
+  <w:abstractNum w:abstractNumId="31" w15:restartNumberingAfterBreak="0">
     <w:nsid w:val="5BAD3358"/>
     <w:multiLevelType w:val="hybridMultilevel"/>
     <w:tmpl w:val="7F44EF64"/>
@@ -11707,7 +11703,7 @@
       </w:rPr>
     </w:lvl>
   </w:abstractNum>
-  <w:abstractNum w:abstractNumId="26" w15:restartNumberingAfterBreak="0">
+  <w:abstractNum w:abstractNumId="32" w15:restartNumberingAfterBreak="0">
     <w:nsid w:val="5CC074A2"/>
     <w:multiLevelType w:val="hybridMultilevel"/>
     <w:tmpl w:val="D12C02F6"/>
@@ -11796,7 +11792,120 @@
       </w:pPr>
     </w:lvl>
   </w:abstractNum>
-  <w:abstractNum w:abstractNumId="27" w15:restartNumberingAfterBreak="0">
+  <w:abstractNum w:abstractNumId="33" w15:restartNumberingAfterBreak="0">
+    <w:nsid w:val="60EB5CD8"/>
+    <w:multiLevelType w:val="hybridMultilevel"/>
+    <w:tmpl w:val="1C36C4B8"/>
+    <w:lvl w:ilvl="0" w:tplc="DC80B85C">
+      <w:start w:val="1"/>
+      <w:numFmt w:val="bullet"/>
+      <w:lvlText w:val="•"/>
+      <w:lvlJc w:val="left"/>
+      <w:pPr>
+        <w:ind w:left="3600" w:hanging="360"/>
+      </w:pPr>
+      <w:rPr>
+        <w:rFonts w:hint="default"/>
+      </w:rPr>
+    </w:lvl>
+    <w:lvl w:ilvl="1" w:tplc="04090003" w:tentative="1">
+      <w:start w:val="1"/>
+      <w:numFmt w:val="bullet"/>
+      <w:lvlText w:val="o"/>
+      <w:lvlJc w:val="left"/>
+      <w:pPr>
+        <w:ind w:left="4320" w:hanging="360"/>
+      </w:pPr>
+      <w:rPr>
+        <w:rFonts w:ascii="Courier New" w:hAnsi="Courier New" w:cs="Courier New" w:hint="default"/>
+      </w:rPr>
+    </w:lvl>
+    <w:lvl w:ilvl="2" w:tplc="04090005" w:tentative="1">
+      <w:start w:val="1"/>
+      <w:numFmt w:val="bullet"/>
+      <w:lvlText w:val=""/>
+      <w:lvlJc w:val="left"/>
+      <w:pPr>
+        <w:ind w:left="5040" w:hanging="360"/>
+      </w:pPr>
+      <w:rPr>
+        <w:rFonts w:ascii="Wingdings" w:hAnsi="Wingdings" w:hint="default"/>
+      </w:rPr>
+    </w:lvl>
+    <w:lvl w:ilvl="3" w:tplc="04090001" w:tentative="1">
+      <w:start w:val="1"/>
+      <w:numFmt w:val="bullet"/>
+      <w:lvlText w:val=""/>
+      <w:lvlJc w:val="left"/>
+      <w:pPr>
+        <w:ind w:left="5760" w:hanging="360"/>
+      </w:pPr>
+      <w:rPr>
+        <w:rFonts w:ascii="Symbol" w:hAnsi="Symbol" w:hint="default"/>
+      </w:rPr>
+    </w:lvl>
+    <w:lvl w:ilvl="4" w:tplc="04090003" w:tentative="1">
+      <w:start w:val="1"/>
+      <w:numFmt w:val="bullet"/>
+      <w:lvlText w:val="o"/>
+      <w:lvlJc w:val="left"/>
+      <w:pPr>
+        <w:ind w:left="6480" w:hanging="360"/>
+      </w:pPr>
+      <w:rPr>
+        <w:rFonts w:ascii="Courier New" w:hAnsi="Courier New" w:cs="Courier New" w:hint="default"/>
+      </w:rPr>
+    </w:lvl>
+    <w:lvl w:ilvl="5" w:tplc="04090005" w:tentative="1">
+      <w:start w:val="1"/>
+      <w:numFmt w:val="bullet"/>
+      <w:lvlText w:val=""/>
+      <w:lvlJc w:val="left"/>
+      <w:pPr>
+        <w:ind w:left="7200" w:hanging="360"/>
+      </w:pPr>
+      <w:rPr>
+        <w:rFonts w:ascii="Wingdings" w:hAnsi="Wingdings" w:hint="default"/>
+      </w:rPr>
+    </w:lvl>
+    <w:lvl w:ilvl="6" w:tplc="04090001" w:tentative="1">
+      <w:start w:val="1"/>
+      <w:numFmt w:val="bullet"/>
+      <w:lvlText w:val=""/>
+      <w:lvlJc w:val="left"/>
+      <w:pPr>
+        <w:ind w:left="7920" w:hanging="360"/>
+      </w:pPr>
+      <w:rPr>
+        <w:rFonts w:ascii="Symbol" w:hAnsi="Symbol" w:hint="default"/>
+      </w:rPr>
+    </w:lvl>
+    <w:lvl w:ilvl="7" w:tplc="04090003" w:tentative="1">
+      <w:start w:val="1"/>
+      <w:numFmt w:val="bullet"/>
+      <w:lvlText w:val="o"/>
+      <w:lvlJc w:val="left"/>
+      <w:pPr>
+        <w:ind w:left="8640" w:hanging="360"/>
+      </w:pPr>
+      <w:rPr>
+        <w:rFonts w:ascii="Courier New" w:hAnsi="Courier New" w:cs="Courier New" w:hint="default"/>
+      </w:rPr>
+    </w:lvl>
+    <w:lvl w:ilvl="8" w:tplc="04090005" w:tentative="1">
+      <w:start w:val="1"/>
+      <w:numFmt w:val="bullet"/>
+      <w:lvlText w:val=""/>
+      <w:lvlJc w:val="left"/>
+      <w:pPr>
+        <w:ind w:left="9360" w:hanging="360"/>
+      </w:pPr>
+      <w:rPr>
+        <w:rFonts w:ascii="Wingdings" w:hAnsi="Wingdings" w:hint="default"/>
+      </w:rPr>
+    </w:lvl>
+  </w:abstractNum>
+  <w:abstractNum w:abstractNumId="34" w15:restartNumberingAfterBreak="0">
     <w:nsid w:val="62272F25"/>
     <w:multiLevelType w:val="hybridMultilevel"/>
     <w:tmpl w:val="83D031AC"/>
@@ -11909,7 +12018,7 @@
       </w:rPr>
     </w:lvl>
   </w:abstractNum>
-  <w:abstractNum w:abstractNumId="28" w15:restartNumberingAfterBreak="0">
+  <w:abstractNum w:abstractNumId="35" w15:restartNumberingAfterBreak="0">
     <w:nsid w:val="67417DB1"/>
     <w:multiLevelType w:val="hybridMultilevel"/>
     <w:tmpl w:val="95869D36"/>
@@ -12022,7 +12131,7 @@
       </w:rPr>
     </w:lvl>
   </w:abstractNum>
-  <w:abstractNum w:abstractNumId="29" w15:restartNumberingAfterBreak="0">
+  <w:abstractNum w:abstractNumId="36" w15:restartNumberingAfterBreak="0">
     <w:nsid w:val="69855167"/>
     <w:multiLevelType w:val="hybridMultilevel"/>
     <w:tmpl w:val="6002AA70"/>
@@ -12135,7 +12244,7 @@
       </w:rPr>
     </w:lvl>
   </w:abstractNum>
-  <w:abstractNum w:abstractNumId="30" w15:restartNumberingAfterBreak="0">
+  <w:abstractNum w:abstractNumId="37" w15:restartNumberingAfterBreak="0">
     <w:nsid w:val="6AE364A3"/>
     <w:multiLevelType w:val="hybridMultilevel"/>
     <w:tmpl w:val="0C0A5B26"/>
@@ -12248,7 +12357,233 @@
       </w:rPr>
     </w:lvl>
   </w:abstractNum>
-  <w:abstractNum w:abstractNumId="31" w15:restartNumberingAfterBreak="0">
+  <w:abstractNum w:abstractNumId="38" w15:restartNumberingAfterBreak="0">
+    <w:nsid w:val="6B777624"/>
+    <w:multiLevelType w:val="hybridMultilevel"/>
+    <w:tmpl w:val="1EBC876E"/>
+    <w:lvl w:ilvl="0" w:tplc="DC80B85C">
+      <w:start w:val="1"/>
+      <w:numFmt w:val="bullet"/>
+      <w:lvlText w:val="•"/>
+      <w:lvlJc w:val="left"/>
+      <w:pPr>
+        <w:ind w:left="3960" w:hanging="360"/>
+      </w:pPr>
+      <w:rPr>
+        <w:rFonts w:hint="default"/>
+      </w:rPr>
+    </w:lvl>
+    <w:lvl w:ilvl="1" w:tplc="04090003" w:tentative="1">
+      <w:start w:val="1"/>
+      <w:numFmt w:val="bullet"/>
+      <w:lvlText w:val="o"/>
+      <w:lvlJc w:val="left"/>
+      <w:pPr>
+        <w:ind w:left="4680" w:hanging="360"/>
+      </w:pPr>
+      <w:rPr>
+        <w:rFonts w:ascii="Courier New" w:hAnsi="Courier New" w:cs="Courier New" w:hint="default"/>
+      </w:rPr>
+    </w:lvl>
+    <w:lvl w:ilvl="2" w:tplc="04090005" w:tentative="1">
+      <w:start w:val="1"/>
+      <w:numFmt w:val="bullet"/>
+      <w:lvlText w:val=""/>
+      <w:lvlJc w:val="left"/>
+      <w:pPr>
+        <w:ind w:left="5400" w:hanging="360"/>
+      </w:pPr>
+      <w:rPr>
+        <w:rFonts w:ascii="Wingdings" w:hAnsi="Wingdings" w:hint="default"/>
+      </w:rPr>
+    </w:lvl>
+    <w:lvl w:ilvl="3" w:tplc="04090001" w:tentative="1">
+      <w:start w:val="1"/>
+      <w:numFmt w:val="bullet"/>
+      <w:lvlText w:val=""/>
+      <w:lvlJc w:val="left"/>
+      <w:pPr>
+        <w:ind w:left="6120" w:hanging="360"/>
+      </w:pPr>
+      <w:rPr>
+        <w:rFonts w:ascii="Symbol" w:hAnsi="Symbol" w:hint="default"/>
+      </w:rPr>
+    </w:lvl>
+    <w:lvl w:ilvl="4" w:tplc="04090003" w:tentative="1">
+      <w:start w:val="1"/>
+      <w:numFmt w:val="bullet"/>
+      <w:lvlText w:val="o"/>
+      <w:lvlJc w:val="left"/>
+      <w:pPr>
+        <w:ind w:left="6840" w:hanging="360"/>
+      </w:pPr>
+      <w:rPr>
+        <w:rFonts w:ascii="Courier New" w:hAnsi="Courier New" w:cs="Courier New" w:hint="default"/>
+      </w:rPr>
+    </w:lvl>
+    <w:lvl w:ilvl="5" w:tplc="04090005" w:tentative="1">
+      <w:start w:val="1"/>
+      <w:numFmt w:val="bullet"/>
+      <w:lvlText w:val=""/>
+      <w:lvlJc w:val="left"/>
+      <w:pPr>
+        <w:ind w:left="7560" w:hanging="360"/>
+      </w:pPr>
+      <w:rPr>
+        <w:rFonts w:ascii="Wingdings" w:hAnsi="Wingdings" w:hint="default"/>
+      </w:rPr>
+    </w:lvl>
+    <w:lvl w:ilvl="6" w:tplc="04090001" w:tentative="1">
+      <w:start w:val="1"/>
+      <w:numFmt w:val="bullet"/>
+      <w:lvlText w:val=""/>
+      <w:lvlJc w:val="left"/>
+      <w:pPr>
+        <w:ind w:left="8280" w:hanging="360"/>
+      </w:pPr>
+      <w:rPr>
+        <w:rFonts w:ascii="Symbol" w:hAnsi="Symbol" w:hint="default"/>
+      </w:rPr>
+    </w:lvl>
+    <w:lvl w:ilvl="7" w:tplc="04090003" w:tentative="1">
+      <w:start w:val="1"/>
+      <w:numFmt w:val="bullet"/>
+      <w:lvlText w:val="o"/>
+      <w:lvlJc w:val="left"/>
+      <w:pPr>
+        <w:ind w:left="9000" w:hanging="360"/>
+      </w:pPr>
+      <w:rPr>
+        <w:rFonts w:ascii="Courier New" w:hAnsi="Courier New" w:cs="Courier New" w:hint="default"/>
+      </w:rPr>
+    </w:lvl>
+    <w:lvl w:ilvl="8" w:tplc="04090005" w:tentative="1">
+      <w:start w:val="1"/>
+      <w:numFmt w:val="bullet"/>
+      <w:lvlText w:val=""/>
+      <w:lvlJc w:val="left"/>
+      <w:pPr>
+        <w:ind w:left="9720" w:hanging="360"/>
+      </w:pPr>
+      <w:rPr>
+        <w:rFonts w:ascii="Wingdings" w:hAnsi="Wingdings" w:hint="default"/>
+      </w:rPr>
+    </w:lvl>
+  </w:abstractNum>
+  <w:abstractNum w:abstractNumId="39" w15:restartNumberingAfterBreak="0">
+    <w:nsid w:val="6F305C5F"/>
+    <w:multiLevelType w:val="hybridMultilevel"/>
+    <w:tmpl w:val="0694C26C"/>
+    <w:lvl w:ilvl="0" w:tplc="DC80B85C">
+      <w:start w:val="1"/>
+      <w:numFmt w:val="bullet"/>
+      <w:lvlText w:val="•"/>
+      <w:lvlJc w:val="left"/>
+      <w:pPr>
+        <w:ind w:left="720" w:hanging="360"/>
+      </w:pPr>
+      <w:rPr>
+        <w:rFonts w:hint="default"/>
+      </w:rPr>
+    </w:lvl>
+    <w:lvl w:ilvl="1" w:tplc="04090003" w:tentative="1">
+      <w:start w:val="1"/>
+      <w:numFmt w:val="bullet"/>
+      <w:lvlText w:val="o"/>
+      <w:lvlJc w:val="left"/>
+      <w:pPr>
+        <w:ind w:left="1440" w:hanging="360"/>
+      </w:pPr>
+      <w:rPr>
+        <w:rFonts w:ascii="Courier New" w:hAnsi="Courier New" w:cs="Courier New" w:hint="default"/>
+      </w:rPr>
+    </w:lvl>
+    <w:lvl w:ilvl="2" w:tplc="04090005" w:tentative="1">
+      <w:start w:val="1"/>
+      <w:numFmt w:val="bullet"/>
+      <w:lvlText w:val=""/>
+      <w:lvlJc w:val="left"/>
+      <w:pPr>
+        <w:ind w:left="2160" w:hanging="360"/>
+      </w:pPr>
+      <w:rPr>
+        <w:rFonts w:ascii="Wingdings" w:hAnsi="Wingdings" w:hint="default"/>
+      </w:rPr>
+    </w:lvl>
+    <w:lvl w:ilvl="3" w:tplc="04090001" w:tentative="1">
+      <w:start w:val="1"/>
+      <w:numFmt w:val="bullet"/>
+      <w:lvlText w:val=""/>
+      <w:lvlJc w:val="left"/>
+      <w:pPr>
+        <w:ind w:left="2880" w:hanging="360"/>
+      </w:pPr>
+      <w:rPr>
+        <w:rFonts w:ascii="Symbol" w:hAnsi="Symbol" w:hint="default"/>
+      </w:rPr>
+    </w:lvl>
+    <w:lvl w:ilvl="4" w:tplc="04090003" w:tentative="1">
+      <w:start w:val="1"/>
+      <w:numFmt w:val="bullet"/>
+      <w:lvlText w:val="o"/>
+      <w:lvlJc w:val="left"/>
+      <w:pPr>
+        <w:ind w:left="3600" w:hanging="360"/>
+      </w:pPr>
+      <w:rPr>
+        <w:rFonts w:ascii="Courier New" w:hAnsi="Courier New" w:cs="Courier New" w:hint="default"/>
+      </w:rPr>
+    </w:lvl>
+    <w:lvl w:ilvl="5" w:tplc="04090005" w:tentative="1">
+      <w:start w:val="1"/>
+      <w:numFmt w:val="bullet"/>
+      <w:lvlText w:val=""/>
+      <w:lvlJc w:val="left"/>
+      <w:pPr>
+        <w:ind w:left="4320" w:hanging="360"/>
+      </w:pPr>
+      <w:rPr>
+        <w:rFonts w:ascii="Wingdings" w:hAnsi="Wingdings" w:hint="default"/>
+      </w:rPr>
+    </w:lvl>
+    <w:lvl w:ilvl="6" w:tplc="04090001" w:tentative="1">
+      <w:start w:val="1"/>
+      <w:numFmt w:val="bullet"/>
+      <w:lvlText w:val=""/>
+      <w:lvlJc w:val="left"/>
+      <w:pPr>
+        <w:ind w:left="5040" w:hanging="360"/>
+      </w:pPr>
+      <w:rPr>
+        <w:rFonts w:ascii="Symbol" w:hAnsi="Symbol" w:hint="default"/>
+      </w:rPr>
+    </w:lvl>
+    <w:lvl w:ilvl="7" w:tplc="04090003" w:tentative="1">
+      <w:start w:val="1"/>
+      <w:numFmt w:val="bullet"/>
+      <w:lvlText w:val="o"/>
+      <w:lvlJc w:val="left"/>
+      <w:pPr>
+        <w:ind w:left="5760" w:hanging="360"/>
+      </w:pPr>
+      <w:rPr>
+        <w:rFonts w:ascii="Courier New" w:hAnsi="Courier New" w:cs="Courier New" w:hint="default"/>
+      </w:rPr>
+    </w:lvl>
+    <w:lvl w:ilvl="8" w:tplc="04090005" w:tentative="1">
+      <w:start w:val="1"/>
+      <w:numFmt w:val="bullet"/>
+      <w:lvlText w:val=""/>
+      <w:lvlJc w:val="left"/>
+      <w:pPr>
+        <w:ind w:left="6480" w:hanging="360"/>
+      </w:pPr>
+      <w:rPr>
+        <w:rFonts w:ascii="Wingdings" w:hAnsi="Wingdings" w:hint="default"/>
+      </w:rPr>
+    </w:lvl>
+  </w:abstractNum>
+  <w:abstractNum w:abstractNumId="40" w15:restartNumberingAfterBreak="0">
     <w:nsid w:val="723C3CFC"/>
     <w:multiLevelType w:val="hybridMultilevel"/>
     <w:tmpl w:val="7C76203E"/>
@@ -12361,7 +12696,120 @@
       </w:rPr>
     </w:lvl>
   </w:abstractNum>
-  <w:abstractNum w:abstractNumId="32" w15:restartNumberingAfterBreak="0">
+  <w:abstractNum w:abstractNumId="41" w15:restartNumberingAfterBreak="0">
+    <w:nsid w:val="743E3829"/>
+    <w:multiLevelType w:val="hybridMultilevel"/>
+    <w:tmpl w:val="6E787346"/>
+    <w:lvl w:ilvl="0" w:tplc="DC80B85C">
+      <w:start w:val="1"/>
+      <w:numFmt w:val="bullet"/>
+      <w:lvlText w:val="•"/>
+      <w:lvlJc w:val="left"/>
+      <w:pPr>
+        <w:ind w:left="360" w:hanging="360"/>
+      </w:pPr>
+      <w:rPr>
+        <w:rFonts w:hint="default"/>
+      </w:rPr>
+    </w:lvl>
+    <w:lvl w:ilvl="1" w:tplc="04090003" w:tentative="1">
+      <w:start w:val="1"/>
+      <w:numFmt w:val="bullet"/>
+      <w:lvlText w:val="o"/>
+      <w:lvlJc w:val="left"/>
+      <w:pPr>
+        <w:ind w:left="1080" w:hanging="360"/>
+      </w:pPr>
+      <w:rPr>
+        <w:rFonts w:ascii="Courier New" w:hAnsi="Courier New" w:cs="Courier New" w:hint="default"/>
+      </w:rPr>
+    </w:lvl>
+    <w:lvl w:ilvl="2" w:tplc="04090005" w:tentative="1">
+      <w:start w:val="1"/>
+      <w:numFmt w:val="bullet"/>
+      <w:lvlText w:val=""/>
+      <w:lvlJc w:val="left"/>
+      <w:pPr>
+        <w:ind w:left="1800" w:hanging="360"/>
+      </w:pPr>
+      <w:rPr>
+        <w:rFonts w:ascii="Wingdings" w:hAnsi="Wingdings" w:hint="default"/>
+      </w:rPr>
+    </w:lvl>
+    <w:lvl w:ilvl="3" w:tplc="04090001" w:tentative="1">
+      <w:start w:val="1"/>
+      <w:numFmt w:val="bullet"/>
+      <w:lvlText w:val=""/>
+      <w:lvlJc w:val="left"/>
+      <w:pPr>
+        <w:ind w:left="2520" w:hanging="360"/>
+      </w:pPr>
+      <w:rPr>
+        <w:rFonts w:ascii="Symbol" w:hAnsi="Symbol" w:hint="default"/>
+      </w:rPr>
+    </w:lvl>
+    <w:lvl w:ilvl="4" w:tplc="04090003" w:tentative="1">
+      <w:start w:val="1"/>
+      <w:numFmt w:val="bullet"/>
+      <w:lvlText w:val="o"/>
+      <w:lvlJc w:val="left"/>
+      <w:pPr>
+        <w:ind w:left="3240" w:hanging="360"/>
+      </w:pPr>
+      <w:rPr>
+        <w:rFonts w:ascii="Courier New" w:hAnsi="Courier New" w:cs="Courier New" w:hint="default"/>
+      </w:rPr>
+    </w:lvl>
+    <w:lvl w:ilvl="5" w:tplc="04090005" w:tentative="1">
+      <w:start w:val="1"/>
+      <w:numFmt w:val="bullet"/>
+      <w:lvlText w:val=""/>
+      <w:lvlJc w:val="left"/>
+      <w:pPr>
+        <w:ind w:left="3960" w:hanging="360"/>
+      </w:pPr>
+      <w:rPr>
+        <w:rFonts w:ascii="Wingdings" w:hAnsi="Wingdings" w:hint="default"/>
+      </w:rPr>
+    </w:lvl>
+    <w:lvl w:ilvl="6" w:tplc="04090001" w:tentative="1">
+      <w:start w:val="1"/>
+      <w:numFmt w:val="bullet"/>
+      <w:lvlText w:val=""/>
+      <w:lvlJc w:val="left"/>
+      <w:pPr>
+        <w:ind w:left="4680" w:hanging="360"/>
+      </w:pPr>
+      <w:rPr>
+        <w:rFonts w:ascii="Symbol" w:hAnsi="Symbol" w:hint="default"/>
+      </w:rPr>
+    </w:lvl>
+    <w:lvl w:ilvl="7" w:tplc="04090003" w:tentative="1">
+      <w:start w:val="1"/>
+      <w:numFmt w:val="bullet"/>
+      <w:lvlText w:val="o"/>
+      <w:lvlJc w:val="left"/>
+      <w:pPr>
+        <w:ind w:left="5400" w:hanging="360"/>
+      </w:pPr>
+      <w:rPr>
+        <w:rFonts w:ascii="Courier New" w:hAnsi="Courier New" w:cs="Courier New" w:hint="default"/>
+      </w:rPr>
+    </w:lvl>
+    <w:lvl w:ilvl="8" w:tplc="04090005" w:tentative="1">
+      <w:start w:val="1"/>
+      <w:numFmt w:val="bullet"/>
+      <w:lvlText w:val=""/>
+      <w:lvlJc w:val="left"/>
+      <w:pPr>
+        <w:ind w:left="6120" w:hanging="360"/>
+      </w:pPr>
+      <w:rPr>
+        <w:rFonts w:ascii="Wingdings" w:hAnsi="Wingdings" w:hint="default"/>
+      </w:rPr>
+    </w:lvl>
+  </w:abstractNum>
+  <w:abstractNum w:abstractNumId="42" w15:restartNumberingAfterBreak="0">
     <w:nsid w:val="748E4B91"/>
     <w:multiLevelType w:val="hybridMultilevel"/>
     <w:tmpl w:val="92B842B8"/>
@@ -12474,7 +12922,7 @@
       </w:rPr>
     </w:lvl>
   </w:abstractNum>
-  <w:abstractNum w:abstractNumId="33" w15:restartNumberingAfterBreak="0">
+  <w:abstractNum w:abstractNumId="43" w15:restartNumberingAfterBreak="0">
     <w:nsid w:val="74B63E7E"/>
     <w:multiLevelType w:val="hybridMultilevel"/>
     <w:tmpl w:val="5CDAB0AC"/>
@@ -12587,10 +13035,10 @@
       </w:rPr>
     </w:lvl>
   </w:abstractNum>
-  <w:abstractNum w:abstractNumId="34" w15:restartNumberingAfterBreak="0">
+  <w:abstractNum w:abstractNumId="44" w15:restartNumberingAfterBreak="0">
     <w:nsid w:val="7C88490F"/>
     <w:multiLevelType w:val="hybridMultilevel"/>
-    <w:tmpl w:val="019CF554"/>
+    <w:tmpl w:val="557AADDA"/>
     <w:lvl w:ilvl="0" w:tplc="DC80B85C">
       <w:start w:val="1"/>
       <w:numFmt w:val="bullet"/>
@@ -12700,7 +13148,7 @@
       </w:rPr>
     </w:lvl>
   </w:abstractNum>
-  <w:abstractNum w:abstractNumId="35" w15:restartNumberingAfterBreak="0">
+  <w:abstractNum w:abstractNumId="45" w15:restartNumberingAfterBreak="0">
     <w:nsid w:val="7CDE12BD"/>
     <w:multiLevelType w:val="hybridMultilevel"/>
     <w:tmpl w:val="466894BE"/>
@@ -12813,7 +13261,7 @@
       </w:rPr>
     </w:lvl>
   </w:abstractNum>
-  <w:abstractNum w:abstractNumId="36" w15:restartNumberingAfterBreak="0">
+  <w:abstractNum w:abstractNumId="46" w15:restartNumberingAfterBreak="0">
     <w:nsid w:val="7D190423"/>
     <w:multiLevelType w:val="hybridMultilevel"/>
     <w:tmpl w:val="E93A052C"/>
@@ -12926,7 +13374,7 @@
       </w:rPr>
     </w:lvl>
   </w:abstractNum>
-  <w:abstractNum w:abstractNumId="37" w15:restartNumberingAfterBreak="0">
+  <w:abstractNum w:abstractNumId="47" w15:restartNumberingAfterBreak="0">
     <w:nsid w:val="7F8147EE"/>
     <w:multiLevelType w:val="hybridMultilevel"/>
     <w:tmpl w:val="D08C1FE2"/>
@@ -13040,118 +13488,148 @@
     </w:lvl>
   </w:abstractNum>
   <w:num w:numId="1">
-    <w:abstractNumId w:val="29"/>
+    <w:abstractNumId w:val="36"/>
   </w:num>
   <w:num w:numId="2">
-    <w:abstractNumId w:val="18"/>
+    <w:abstractNumId w:val="24"/>
   </w:num>
   <w:num w:numId="3">
     <w:abstractNumId w:val="2"/>
   </w:num>
   <w:num w:numId="4">
-    <w:abstractNumId w:val="19"/>
+    <w:abstractNumId w:val="25"/>
   </w:num>
   <w:num w:numId="5">
-    <w:abstractNumId w:val="35"/>
+    <w:abstractNumId w:val="45"/>
   </w:num>
   <w:num w:numId="6">
-    <w:abstractNumId w:val="15"/>
+    <w:abstractNumId w:val="21"/>
   </w:num>
   <w:num w:numId="7">
-    <w:abstractNumId w:val="10"/>
+    <w:abstractNumId w:val="16"/>
   </w:num>
   <w:num w:numId="8">
-    <w:abstractNumId w:val="3"/>
+    <w:abstractNumId w:val="4"/>
   </w:num>
   <w:num w:numId="9">
-    <w:abstractNumId w:val="23"/>
+    <w:abstractNumId w:val="29"/>
   </w:num>
   <w:num w:numId="10">
-    <w:abstractNumId w:val="20"/>
+    <w:abstractNumId w:val="26"/>
   </w:num>
   <w:num w:numId="11">
-    <w:abstractNumId w:val="22"/>
+    <w:abstractNumId w:val="28"/>
   </w:num>
   <w:num w:numId="12">
-    <w:abstractNumId w:val="37"/>
+    <w:abstractNumId w:val="47"/>
   </w:num>
   <w:num w:numId="13">
     <w:abstractNumId w:val="1"/>
   </w:num>
   <w:num w:numId="14">
-    <w:abstractNumId w:val="28"/>
+    <w:abstractNumId w:val="35"/>
   </w:num>
   <w:num w:numId="15">
+    <w:abstractNumId w:val="23"/>
+  </w:num>
+  <w:num w:numId="16">
+    <w:abstractNumId w:val="30"/>
+  </w:num>
+  <w:num w:numId="17">
     <w:abstractNumId w:val="17"/>
   </w:num>
-  <w:num w:numId="16">
-    <w:abstractNumId w:val="24"/>
-  </w:num>
-  <w:num w:numId="17">
-    <w:abstractNumId w:val="11"/>
-  </w:num>
   <w:num w:numId="18">
-    <w:abstractNumId w:val="26"/>
+    <w:abstractNumId w:val="32"/>
   </w:num>
   <w:num w:numId="19">
+    <w:abstractNumId w:val="12"/>
+  </w:num>
+  <w:num w:numId="20">
+    <w:abstractNumId w:val="42"/>
+  </w:num>
+  <w:num w:numId="21">
+    <w:abstractNumId w:val="46"/>
+  </w:num>
+  <w:num w:numId="22">
+    <w:abstractNumId w:val="27"/>
+  </w:num>
+  <w:num w:numId="23">
+    <w:abstractNumId w:val="18"/>
+  </w:num>
+  <w:num w:numId="24">
+    <w:abstractNumId w:val="8"/>
+  </w:num>
+  <w:num w:numId="25">
+    <w:abstractNumId w:val="34"/>
+  </w:num>
+  <w:num w:numId="26">
+    <w:abstractNumId w:val="10"/>
+  </w:num>
+  <w:num w:numId="27">
+    <w:abstractNumId w:val="15"/>
+  </w:num>
+  <w:num w:numId="28">
     <w:abstractNumId w:val="7"/>
   </w:num>
-  <w:num w:numId="20">
-    <w:abstractNumId w:val="32"/>
-  </w:num>
-  <w:num w:numId="21">
-    <w:abstractNumId w:val="36"/>
-  </w:num>
-  <w:num w:numId="22">
-    <w:abstractNumId w:val="21"/>
-  </w:num>
-  <w:num w:numId="23">
-    <w:abstractNumId w:val="12"/>
-  </w:num>
-  <w:num w:numId="24">
-    <w:abstractNumId w:val="5"/>
-  </w:num>
-  <w:num w:numId="25">
-    <w:abstractNumId w:val="27"/>
-  </w:num>
-  <w:num w:numId="26">
-    <w:abstractNumId w:val="6"/>
-  </w:num>
-  <w:num w:numId="27">
-    <w:abstractNumId w:val="9"/>
-  </w:num>
-  <w:num w:numId="28">
-    <w:abstractNumId w:val="4"/>
-  </w:num>
   <w:num w:numId="29">
-    <w:abstractNumId w:val="33"/>
+    <w:abstractNumId w:val="43"/>
   </w:num>
   <w:num w:numId="30">
-    <w:abstractNumId w:val="16"/>
+    <w:abstractNumId w:val="22"/>
   </w:num>
   <w:num w:numId="31">
     <w:abstractNumId w:val="0"/>
   </w:num>
   <w:num w:numId="32">
-    <w:abstractNumId w:val="14"/>
+    <w:abstractNumId w:val="20"/>
   </w:num>
   <w:num w:numId="33">
-    <w:abstractNumId w:val="30"/>
+    <w:abstractNumId w:val="37"/>
   </w:num>
   <w:num w:numId="34">
+    <w:abstractNumId w:val="19"/>
+  </w:num>
+  <w:num w:numId="35">
     <w:abstractNumId w:val="13"/>
   </w:num>
-  <w:num w:numId="35">
-    <w:abstractNumId w:val="8"/>
+  <w:num w:numId="36">
+    <w:abstractNumId w:val="40"/>
   </w:num>
-  <w:num w:numId="36">
+  <w:num w:numId="37">
     <w:abstractNumId w:val="31"/>
   </w:num>
-  <w:num w:numId="37">
-    <w:abstractNumId w:val="25"/>
+  <w:num w:numId="38">
+    <w:abstractNumId w:val="44"/>
   </w:num>
-  <w:num w:numId="38">
-    <w:abstractNumId w:val="34"/>
+  <w:num w:numId="39">
+    <w:abstractNumId w:val="39"/>
+  </w:num>
+  <w:num w:numId="40">
+    <w:abstractNumId w:val="11"/>
+  </w:num>
+  <w:num w:numId="41">
+    <w:abstractNumId w:val="33"/>
+  </w:num>
+  <w:num w:numId="42">
+    <w:abstractNumId w:val="9"/>
+  </w:num>
+  <w:num w:numId="43">
+    <w:abstractNumId w:val="5"/>
+  </w:num>
+  <w:num w:numId="44">
+    <w:abstractNumId w:val="41"/>
+  </w:num>
+  <w:num w:numId="45">
+    <w:abstractNumId w:val="38"/>
+  </w:num>
+  <w:num w:numId="46">
+    <w:abstractNumId w:val="6"/>
+  </w:num>
+  <w:num w:numId="47">
+    <w:abstractNumId w:val="3"/>
+  </w:num>
+  <w:num w:numId="48">
+    <w:abstractNumId w:val="14"/>
   </w:num>
 </w:numbering>
 </file>

</xml_diff>